<commit_message>
Cambios a metodologia y template de revista
</commit_message>
<xml_diff>
--- a/Material de referencia/Trabajo final/20200624.2 - Trabajo final SEM César-Andrés REV AA.docx
+++ b/Material de referencia/Trabajo final/20200624.2 - Trabajo final SEM César-Andrés REV AA.docx
@@ -167,28 +167,11 @@
           <w:b/>
           <w:i/>
         </w:rPr>
-        <w:t xml:space="preserve">Palabras </w:t>
-      </w:r>
-      <w:proofErr w:type="spellStart"/>
-      <w:r>
-        <w:rPr>
-          <w:b/>
-          <w:i/>
-        </w:rPr>
-        <w:t>clave</w:t>
-      </w:r>
-      <w:r>
-        <w:t>:SEM</w:t>
-      </w:r>
-      <w:proofErr w:type="spellEnd"/>
-      <w:r>
-        <w:t xml:space="preserve">, simulación, kurtosis, </w:t>
-      </w:r>
-      <w:proofErr w:type="spellStart"/>
-      <w:r>
-        <w:t>lavaan</w:t>
-      </w:r>
-      <w:proofErr w:type="spellEnd"/>
+        <w:t>Palabras clave</w:t>
+      </w:r>
+      <w:r>
+        <w:t>:SEM, simulación, kurtosis, lavaan</w:t>
+      </w:r>
       <w:del w:id="0" w:author="César Gamboa" w:date="2020-06-24T10:23:00Z">
         <w:r>
           <w:delText xml:space="preserve">, </w:delText>
@@ -243,36 +226,11 @@
           <w:b/>
           <w:i/>
         </w:rPr>
-        <w:t xml:space="preserve">Palabras </w:t>
-      </w:r>
-      <w:proofErr w:type="spellStart"/>
-      <w:r>
-        <w:rPr>
-          <w:b/>
-          <w:i/>
-        </w:rPr>
-        <w:t>clave</w:t>
-      </w:r>
-      <w:r>
-        <w:t>:SEM</w:t>
-      </w:r>
-      <w:proofErr w:type="spellEnd"/>
-      <w:r>
-        <w:t xml:space="preserve">, </w:t>
-      </w:r>
-      <w:proofErr w:type="spellStart"/>
-      <w:r>
-        <w:t>simulation</w:t>
-      </w:r>
-      <w:proofErr w:type="spellEnd"/>
-      <w:r>
-        <w:t xml:space="preserve">, kurtosis, </w:t>
-      </w:r>
-      <w:proofErr w:type="spellStart"/>
-      <w:r>
-        <w:t>lavaan</w:t>
-      </w:r>
-      <w:proofErr w:type="spellEnd"/>
+        <w:t>Palabras clave</w:t>
+      </w:r>
+      <w:r>
+        <w:t>:SEM, simulation, kurtosis, lavaan</w:t>
+      </w:r>
       <w:del w:id="2" w:author="César Gamboa" w:date="2020-06-24T10:23:00Z">
         <w:r>
           <w:delText xml:space="preserve">, </w:delText>
@@ -318,7 +276,6 @@
           <w:docPartGallery w:val="Table of Contents"/>
         </w:docPartObj>
       </w:sdtPr>
-      <w:sdtEndPr/>
       <w:sdtContent>
         <w:p>
           <w:pPr>
@@ -1487,23 +1444,7 @@
         <w:commentReference w:id="6"/>
       </w:r>
       <w:r>
-        <w:t>entre varias mediciones fácilmente observables con conceptos más abstractos, denominados constructos, que no pueden ser medidos ni analizados de manera directa. Los SEM trabajan de una manera similar a los modelos de regresión más clásicos, pero representan una mejora pues analizan las relaciones causales lineales entre las variables involucradas al mismo tiempo que los errores de medición (</w:t>
-      </w:r>
-      <w:proofErr w:type="spellStart"/>
-      <w:r>
-        <w:t>Beran</w:t>
-      </w:r>
-      <w:proofErr w:type="spellEnd"/>
-      <w:r>
-        <w:t xml:space="preserve"> &amp; </w:t>
-      </w:r>
-      <w:proofErr w:type="spellStart"/>
-      <w:r>
-        <w:t>Violato</w:t>
-      </w:r>
-      <w:proofErr w:type="spellEnd"/>
-      <w:r>
-        <w:t xml:space="preserve">, </w:t>
+        <w:t xml:space="preserve">entre varias mediciones fácilmente observables con conceptos más abstractos, denominados constructos, que no pueden ser medidos ni analizados de manera directa. Los SEM trabajan de una manera similar a los modelos de regresión más clásicos, pero representan una mejora pues analizan las relaciones causales lineales entre las variables involucradas al mismo tiempo que los errores de medición (Beran &amp; Violato, </w:t>
       </w:r>
       <w:r>
         <w:rPr>
@@ -1620,14 +1561,9 @@
       </w:ins>
       <w:ins w:id="23" w:author="César Gamboa" w:date="2020-06-24T11:06:00Z">
         <w:r>
-          <w:t xml:space="preserve">Thomas </w:t>
-        </w:r>
-        <w:proofErr w:type="spellStart"/>
-        <w:r>
-          <w:t>Golob</w:t>
+          <w:t>Thomas Golob</w:t>
         </w:r>
       </w:ins>
-      <w:proofErr w:type="spellEnd"/>
       <w:ins w:id="24" w:author="César Gamboa" w:date="2020-06-24T10:59:00Z">
         <w:r>
           <w:t xml:space="preserve"> </w:t>
@@ -1670,24 +1606,14 @@
       </w:ins>
       <w:ins w:id="32" w:author="César Gamboa" w:date="2020-06-24T10:59:00Z">
         <w:r>
-          <w:t xml:space="preserve">, o bien en investigación de mercados como sugieren los trabajos </w:t>
-        </w:r>
-        <w:proofErr w:type="gramStart"/>
-        <w:r>
-          <w:t xml:space="preserve">de </w:t>
+          <w:t xml:space="preserve">, o bien en investigación de mercados como sugieren los trabajos de </w:t>
         </w:r>
       </w:ins>
       <w:ins w:id="33" w:author="César Gamboa" w:date="2020-06-24T11:00:00Z">
         <w:r>
-          <w:t xml:space="preserve"> </w:t>
-        </w:r>
-        <w:proofErr w:type="spellStart"/>
-        <w:r>
-          <w:t>Bagozzi</w:t>
+          <w:t xml:space="preserve"> Bagozzi</w:t>
         </w:r>
       </w:ins>
-      <w:proofErr w:type="spellEnd"/>
-      <w:proofErr w:type="gramEnd"/>
       <w:ins w:id="34" w:author="César Gamboa" w:date="2020-06-24T11:08:00Z">
         <w:r>
           <w:t xml:space="preserve"> [@bagozzi]</w:t>
@@ -1709,23 +1635,7 @@
       <w:commentRangeStart w:id="37"/>
       <w:commentRangeStart w:id="38"/>
       <w:r>
-        <w:t xml:space="preserve">Según </w:t>
-      </w:r>
-      <w:proofErr w:type="spellStart"/>
-      <w:r>
-        <w:t>Beran</w:t>
-      </w:r>
-      <w:proofErr w:type="spellEnd"/>
-      <w:r>
-        <w:t xml:space="preserve"> y </w:t>
-      </w:r>
-      <w:proofErr w:type="spellStart"/>
-      <w:r>
-        <w:t>Violato</w:t>
-      </w:r>
-      <w:proofErr w:type="spellEnd"/>
-      <w:r>
-        <w:t xml:space="preserve"> (2010), la cantidad de referencias a SEM en 1994 fueron de 164, aumentaron a 343 en el 2000 y llegaron a 742 en el 2009</w:t>
+        <w:t>Según Beran y Violato (2010), la cantidad de referencias a SEM en 1994 fueron de 164, aumentaron a 343 en el 2000 y llegaron a 742 en el 2009</w:t>
       </w:r>
       <w:commentRangeEnd w:id="37"/>
       <w:r>
@@ -1794,15 +1704,7 @@
         <w:commentReference w:id="39"/>
       </w:r>
       <w:r>
-        <w:t>Este tipo de investigaciones permite entender los fenómenos no solo de forma descriptiva, sino que es posible también determinar relaciones de causalidad (</w:t>
-      </w:r>
-      <w:proofErr w:type="spellStart"/>
-      <w:r>
-        <w:t>Tarka</w:t>
-      </w:r>
-      <w:proofErr w:type="spellEnd"/>
-      <w:r>
-        <w:t xml:space="preserve">, </w:t>
+        <w:t xml:space="preserve">Este tipo de investigaciones permite entender los fenómenos no solo de forma descriptiva, sino que es posible también determinar relaciones de causalidad (Tarka, </w:t>
       </w:r>
       <w:r>
         <w:rPr>
@@ -1923,13 +1825,7 @@
       </w:ins>
       <w:ins w:id="56" w:author="César Gamboa" w:date="2020-06-24T11:37:00Z">
         <w:r>
-          <w:t xml:space="preserve"> [@</w:t>
-        </w:r>
-        <w:r>
-          <w:t>andreassen</w:t>
-        </w:r>
-        <w:r>
-          <w:t>]</w:t>
+          <w:t xml:space="preserve"> [@andreassen]</w:t>
         </w:r>
       </w:ins>
       <w:ins w:id="57" w:author="César Gamboa" w:date="2020-06-24T11:38:00Z">
@@ -1977,15 +1873,7 @@
       </w:r>
       <w:ins w:id="62" w:author="César Gamboa" w:date="2020-06-24T11:39:00Z">
         <w:r>
-          <w:t xml:space="preserve">, que </w:t>
-        </w:r>
-        <w:proofErr w:type="gramStart"/>
-        <w:r>
-          <w:t>al día de hoy</w:t>
-        </w:r>
-        <w:proofErr w:type="gramEnd"/>
-        <w:r>
-          <w:t xml:space="preserve"> se mantiene como el método de estimación más extendido,</w:t>
+          <w:t>, que al día de hoy se mantiene como el método de estimación más extendido,</w:t>
         </w:r>
       </w:ins>
       <w:r>
@@ -2171,15 +2059,7 @@
           <w:t xml:space="preserve">el de Sura-Fonseca (2020) o </w:t>
         </w:r>
         <w:r>
-          <w:t xml:space="preserve">el de Tor </w:t>
-        </w:r>
-        <w:proofErr w:type="spellStart"/>
-        <w:r>
-          <w:t>Andreassen</w:t>
-        </w:r>
-        <w:proofErr w:type="spellEnd"/>
-        <w:r>
-          <w:t xml:space="preserve"> (2006) </w:t>
+          <w:t xml:space="preserve">el de Tor Andreassen (2006) </w:t>
         </w:r>
         <w:r>
           <w:t xml:space="preserve">han </w:t>
@@ -2226,15 +2106,7 @@
         <w:commentReference w:id="85"/>
       </w:r>
       <w:r>
-        <w:t>permite conocer el impacto que esta medida tiene sobre las estimaciones de un SEM dependiendo del tamaño de muestra utilizado (</w:t>
-      </w:r>
-      <w:proofErr w:type="spellStart"/>
-      <w:r>
-        <w:t>Muthen</w:t>
-      </w:r>
-      <w:proofErr w:type="spellEnd"/>
-      <w:r>
-        <w:t xml:space="preserve"> &amp; Kaplan, </w:t>
+        <w:t xml:space="preserve">permite conocer el impacto que esta medida tiene sobre las estimaciones de un SEM dependiendo del tamaño de muestra utilizado (Muthen &amp; Kaplan, </w:t>
       </w:r>
       <w:r>
         <w:rPr>
@@ -2309,15 +2181,7 @@
         </w:r>
       </w:ins>
       <w:r>
-        <w:t xml:space="preserve"> como base un estudio de la Universidad de California (Gao, </w:t>
-      </w:r>
-      <w:proofErr w:type="spellStart"/>
-      <w:r>
-        <w:t>Mokhtarian</w:t>
-      </w:r>
-      <w:proofErr w:type="spellEnd"/>
-      <w:r>
-        <w:t xml:space="preserve">, &amp; Johnston, </w:t>
+        <w:t xml:space="preserve"> como base un estudio de la Universidad de California (Gao, Mokhtarian, &amp; Johnston, </w:t>
       </w:r>
       <w:r>
         <w:rPr>
@@ -2356,10 +2220,7 @@
       </w:del>
       <w:ins w:id="95" w:author="César Gamboa" w:date="2020-06-24T11:56:00Z">
         <w:r>
-          <w:t>S</w:t>
-        </w:r>
-        <w:r>
-          <w:t xml:space="preserve">e </w:t>
+          <w:t xml:space="preserve">Se </w:t>
         </w:r>
       </w:ins>
       <w:r>
@@ -2642,31 +2503,7 @@
         <w:ind w:left="-5"/>
       </w:pPr>
       <w:r>
-        <w:t xml:space="preserve">Los datos fueron simulados mediante la función </w:t>
-      </w:r>
-      <w:proofErr w:type="spellStart"/>
-      <w:r>
-        <w:t>simulateData</w:t>
-      </w:r>
-      <w:proofErr w:type="spellEnd"/>
-      <w:r>
-        <w:t xml:space="preserve">() del paquete </w:t>
-      </w:r>
-      <w:proofErr w:type="spellStart"/>
-      <w:r>
-        <w:t>lavaan</w:t>
-      </w:r>
-      <w:proofErr w:type="spellEnd"/>
-      <w:r>
-        <w:t xml:space="preserve"> (</w:t>
-      </w:r>
-      <w:proofErr w:type="spellStart"/>
-      <w:r>
-        <w:t>Rosseel</w:t>
-      </w:r>
-      <w:proofErr w:type="spellEnd"/>
-      <w:r>
-        <w:t xml:space="preserve">, </w:t>
+        <w:t xml:space="preserve">Los datos fueron simulados mediante la función simulateData() del paquete lavaan (Rosseel, </w:t>
       </w:r>
       <w:r>
         <w:rPr>
@@ -2675,23 +2512,7 @@
         <w:t>2012</w:t>
       </w:r>
       <w:r>
-        <w:t xml:space="preserve">), el cual utiliza el método propuesto por Vale y </w:t>
-      </w:r>
-      <w:proofErr w:type="spellStart"/>
-      <w:r>
-        <w:t>Maurelli</w:t>
-      </w:r>
-      <w:proofErr w:type="spellEnd"/>
-      <w:r>
-        <w:t xml:space="preserve"> (Vale &amp; </w:t>
-      </w:r>
-      <w:proofErr w:type="spellStart"/>
-      <w:r>
-        <w:t>Maurelli</w:t>
-      </w:r>
-      <w:proofErr w:type="spellEnd"/>
-      <w:r>
-        <w:t xml:space="preserve">, </w:t>
+        <w:t xml:space="preserve">), el cual utiliza el método propuesto por Vale y Maurelli (Vale &amp; Maurelli, </w:t>
       </w:r>
       <w:r>
         <w:rPr>
@@ -2700,23 +2521,7 @@
         <w:t>1983</w:t>
       </w:r>
       <w:r>
-        <w:t xml:space="preserve">) para la simulación de datos no normales multivariados. Este método, comúnmente conocido como VM, se basa en el método propuesto por </w:t>
-      </w:r>
-      <w:proofErr w:type="spellStart"/>
-      <w:r>
-        <w:t>Fleishman</w:t>
-      </w:r>
-      <w:proofErr w:type="spellEnd"/>
-      <w:r>
-        <w:t xml:space="preserve"> (</w:t>
-      </w:r>
-      <w:proofErr w:type="spellStart"/>
-      <w:r>
-        <w:t>Fleishman</w:t>
-      </w:r>
-      <w:proofErr w:type="spellEnd"/>
-      <w:r>
-        <w:t xml:space="preserve">, </w:t>
+        <w:t xml:space="preserve">) para la simulación de datos no normales multivariados. Este método, comúnmente conocido como VM, se basa en el método propuesto por Fleishman (Fleishman, </w:t>
       </w:r>
       <w:r>
         <w:rPr>
@@ -2725,15 +2530,7 @@
         <w:t>1978</w:t>
       </w:r>
       <w:r>
-        <w:t xml:space="preserve">), el cual, con base en una variable aleatoria distribuida como una normal estándar, permite simular una variable con un promedio, variancia, asimetría y kurtosis dada. El método VM permite especificar, adicionalmente, correlaciones entre las variables a estimar. Para utilizar el método de </w:t>
-      </w:r>
-      <w:proofErr w:type="spellStart"/>
-      <w:r>
-        <w:t>Fleishman</w:t>
-      </w:r>
-      <w:proofErr w:type="spellEnd"/>
-      <w:r>
-        <w:t xml:space="preserve">, para generar una cierta variable aleatoria </w:t>
+        <w:t xml:space="preserve">), el cual, con base en una variable aleatoria distribuida como una normal estándar, permite simular una variable con un promedio, variancia, asimetría y kurtosis dada. El método VM permite especificar, adicionalmente, correlaciones entre las variables a estimar. Para utilizar el método de Fleishman, para generar una cierta variable aleatoria </w:t>
       </w:r>
       <w:r>
         <w:rPr>
@@ -2779,19 +2576,11 @@
       <w:r>
         <w:t xml:space="preserve">+ </w:t>
       </w:r>
-      <w:proofErr w:type="spellStart"/>
-      <w:r>
-        <w:rPr>
-          <w:i/>
-        </w:rPr>
-        <w:t>bX</w:t>
-      </w:r>
-      <w:proofErr w:type="spellEnd"/>
-      <w:r>
-        <w:rPr>
-          <w:i/>
-        </w:rPr>
-        <w:t xml:space="preserve"> </w:t>
+      <w:r>
+        <w:rPr>
+          <w:i/>
+        </w:rPr>
+        <w:t xml:space="preserve">bX </w:t>
       </w:r>
       <w:r>
         <w:t xml:space="preserve">+ </w:t>
@@ -2948,15 +2737,7 @@
         <w:t xml:space="preserve">X </w:t>
       </w:r>
       <w:r>
-        <w:t xml:space="preserve">hasta su </w:t>
-      </w:r>
-      <w:proofErr w:type="gramStart"/>
-      <w:r>
-        <w:t>tercer potencia</w:t>
-      </w:r>
-      <w:proofErr w:type="gramEnd"/>
-      <w:r>
-        <w:t xml:space="preserve">. Luego, para poder obtener los valores de </w:t>
+        <w:t xml:space="preserve">hasta su tercer potencia. Luego, para poder obtener los valores de </w:t>
       </w:r>
       <w:r>
         <w:rPr>
@@ -3145,19 +2926,11 @@
       <w:r>
         <w:t xml:space="preserve">24 </w:t>
       </w:r>
-      <w:proofErr w:type="spellStart"/>
-      <w:r>
-        <w:rPr>
-          <w:i/>
-        </w:rPr>
-        <w:t>bd</w:t>
-      </w:r>
-      <w:proofErr w:type="spellEnd"/>
-      <w:r>
-        <w:rPr>
-          <w:i/>
-        </w:rPr>
-        <w:t xml:space="preserve"> </w:t>
+      <w:r>
+        <w:rPr>
+          <w:i/>
+        </w:rPr>
+        <w:t xml:space="preserve">bd </w:t>
       </w:r>
       <w:r>
         <w:t xml:space="preserve">+ </w:t>
@@ -3361,23 +3134,7 @@
         <w:t>d</w:t>
       </w:r>
       <w:r>
-        <w:t xml:space="preserve">, además de una variable normal estándar, se puede simular variables no normales. Para poder generalizar el método de </w:t>
-      </w:r>
-      <w:proofErr w:type="spellStart"/>
-      <w:r>
-        <w:t>Fleishman</w:t>
-      </w:r>
-      <w:proofErr w:type="spellEnd"/>
-      <w:r>
-        <w:t xml:space="preserve"> a variables aleatorias multivariantes, Vale y </w:t>
-      </w:r>
-      <w:proofErr w:type="spellStart"/>
-      <w:r>
-        <w:t>Maurelli</w:t>
-      </w:r>
-      <w:proofErr w:type="spellEnd"/>
-      <w:r>
-        <w:t xml:space="preserve"> proponen una generalización. Esta se basa, para el caso bivariado, en la generación de dos variables aleatorias independientes, </w:t>
+        <w:t xml:space="preserve">, además de una variable normal estándar, se puede simular variables no normales. Para poder generalizar el método de Fleishman a variables aleatorias multivariantes, Vale y Maurelli proponen una generalización. Esta se basa, para el caso bivariado, en la generación de dos variables aleatorias independientes, </w:t>
       </w:r>
       <w:r>
         <w:rPr>
@@ -3455,15 +3212,7 @@
         <w:t>d</w:t>
       </w:r>
       <w:r>
-        <w:t xml:space="preserve">, para cada una de dichas variables, como se describe en el método de </w:t>
-      </w:r>
-      <w:proofErr w:type="spellStart"/>
-      <w:r>
-        <w:t>Fleishman</w:t>
-      </w:r>
-      <w:proofErr w:type="spellEnd"/>
-      <w:r>
-        <w:t xml:space="preserve">, obteniendo así el vector </w:t>
+        <w:t xml:space="preserve">, para cada una de dichas variables, como se describe en el método de Fleishman, obteniendo así el vector </w:t>
       </w:r>
       <w:r>
         <w:rPr>
@@ -4331,15 +4080,7 @@
         <w:t xml:space="preserve">2 </w:t>
       </w:r>
       <w:r>
-        <w:t xml:space="preserve">se puede obtener una matriz de correlaciones para generar datos normales multivariados, que pueden ser transformados en variables no normales mediante el método de </w:t>
-      </w:r>
-      <w:proofErr w:type="spellStart"/>
-      <w:r>
-        <w:t>Fleishman</w:t>
-      </w:r>
-      <w:proofErr w:type="spellEnd"/>
-      <w:r>
-        <w:t>.</w:t>
+        <w:t>se puede obtener una matriz de correlaciones para generar datos normales multivariados, que pueden ser transformados en variables no normales mediante el método de Fleishman.</w:t>
       </w:r>
     </w:p>
     <w:p>
@@ -4357,9 +4098,25 @@
     <w:p>
       <w:pPr>
         <w:ind w:left="-5"/>
-      </w:pPr>
-      <w:r>
-        <w:t xml:space="preserve">El modelo teórico utilizada para realizar las simulaciones es el presentado por (Sura-Fonseca, </w:t>
+        <w:rPr>
+          <w:del w:id="120" w:author="Andres Arguedas" w:date="2020-06-30T18:08:00Z"/>
+        </w:rPr>
+      </w:pPr>
+      <w:r>
+        <w:t>El modelo teórico utilizad</w:t>
+      </w:r>
+      <w:ins w:id="121" w:author="Andres Arguedas" w:date="2020-06-30T18:41:00Z">
+        <w:r>
+          <w:t>o</w:t>
+        </w:r>
+      </w:ins>
+      <w:del w:id="122" w:author="Andres Arguedas" w:date="2020-06-30T18:41:00Z">
+        <w:r>
+          <w:delText>a</w:delText>
+        </w:r>
+      </w:del>
+      <w:r>
+        <w:t xml:space="preserve"> para realizar las simulaciones es el presentado por (Sura-Fonseca, </w:t>
       </w:r>
       <w:r>
         <w:rPr>
@@ -4370,46 +4127,179 @@
       <w:r>
         <w:t xml:space="preserve">), basado en datos de </w:t>
       </w:r>
-      <w:commentRangeStart w:id="120"/>
+      <w:commentRangeStart w:id="123"/>
       <w:r>
         <w:t xml:space="preserve">155 </w:t>
       </w:r>
-      <w:commentRangeEnd w:id="120"/>
+      <w:commentRangeEnd w:id="123"/>
       <w:r>
         <w:rPr>
           <w:rStyle w:val="Refdecomentario"/>
         </w:rPr>
-        <w:commentReference w:id="120"/>
+        <w:commentReference w:id="123"/>
       </w:r>
       <w:r>
         <w:t>estudiantes de la Universidad de Costa Rica, obtenidos de la Prueba de Habilidades Cuantitativas (PHC) del Instituto de Investigaciones Psicológicos (IIP) de dicha universidad y de un cuestionario autoadministrado aplicado a estos estudiantes.</w:t>
       </w:r>
-    </w:p>
-    <w:p>
-      <w:pPr>
-        <w:spacing w:after="57"/>
+      <w:ins w:id="124" w:author="Andres Arguedas" w:date="2020-06-30T18:05:00Z">
+        <w:r>
+          <w:t xml:space="preserve"> En el caso de la PHC, </w:t>
+        </w:r>
+      </w:ins>
+      <w:ins w:id="125" w:author="Andres Arguedas" w:date="2020-06-30T18:06:00Z">
+        <w:r>
+          <w:t xml:space="preserve">al ser una prueba estandarizada y validada, </w:t>
+        </w:r>
+      </w:ins>
+      <w:ins w:id="126" w:author="Andres Arguedas" w:date="2020-06-30T18:07:00Z">
+        <w:r>
+          <w:t>la información presentada es de alta calidad y no presenta valores faltantes</w:t>
+        </w:r>
+      </w:ins>
+      <w:ins w:id="127" w:author="Andres Arguedas" w:date="2020-06-30T18:09:00Z">
+        <w:r>
+          <w:t>. Por otro lado</w:t>
+        </w:r>
+      </w:ins>
+      <w:ins w:id="128" w:author="Andres Arguedas" w:date="2020-06-30T18:07:00Z">
+        <w:r>
+          <w:t xml:space="preserve">, para los cuestionarios autoadministrados, estos </w:t>
+        </w:r>
+      </w:ins>
+      <w:ins w:id="129" w:author="Andres Arguedas" w:date="2020-06-30T18:09:00Z">
+        <w:r>
+          <w:t>fueron</w:t>
+        </w:r>
+      </w:ins>
+      <w:ins w:id="130" w:author="Andres Arguedas" w:date="2020-06-30T18:07:00Z">
+        <w:r>
+          <w:t xml:space="preserve"> </w:t>
+        </w:r>
+      </w:ins>
+      <w:ins w:id="131" w:author="Andres Arguedas" w:date="2020-06-30T18:11:00Z">
+        <w:r>
+          <w:t xml:space="preserve">basados en escalas </w:t>
+        </w:r>
+      </w:ins>
+      <w:ins w:id="132" w:author="Andres Arguedas" w:date="2020-06-30T18:07:00Z">
+        <w:r>
+          <w:t>validad</w:t>
+        </w:r>
+      </w:ins>
+      <w:ins w:id="133" w:author="Andres Arguedas" w:date="2020-06-30T18:11:00Z">
+        <w:r>
+          <w:t>a</w:t>
+        </w:r>
+      </w:ins>
+      <w:ins w:id="134" w:author="Andres Arguedas" w:date="2020-06-30T18:07:00Z">
+        <w:r>
+          <w:t>s anteriormente</w:t>
+        </w:r>
+      </w:ins>
+      <w:ins w:id="135" w:author="Andres Arguedas" w:date="2020-06-30T18:11:00Z">
+        <w:r>
+          <w:t>,</w:t>
+        </w:r>
+      </w:ins>
+      <w:ins w:id="136" w:author="Andres Arguedas" w:date="2020-06-30T18:07:00Z">
+        <w:r>
+          <w:t xml:space="preserve"> y por parte de </w:t>
+        </w:r>
+      </w:ins>
+      <w:ins w:id="137" w:author="Andres Arguedas" w:date="2020-06-30T18:08:00Z">
+        <w:r>
+          <w:t xml:space="preserve">(Sura-Fonseca, </w:t>
+        </w:r>
+        <w:r>
+          <w:rPr>
+            <w:color w:val="0000FF"/>
+          </w:rPr>
+          <w:t>2020</w:t>
+        </w:r>
+        <w:r>
+          <w:t>)</w:t>
+        </w:r>
+      </w:ins>
+      <w:ins w:id="138" w:author="Andres Arguedas" w:date="2020-06-30T18:11:00Z">
+        <w:r>
+          <w:t>,</w:t>
+        </w:r>
+      </w:ins>
+      <w:ins w:id="139" w:author="Andres Arguedas" w:date="2020-06-30T18:08:00Z">
+        <w:r>
+          <w:t xml:space="preserve"> para poder garantizar la correcta medición de los constructos de interés.</w:t>
+        </w:r>
+      </w:ins>
+    </w:p>
+    <w:p>
+      <w:pPr>
         <w:ind w:left="-5"/>
       </w:pPr>
       <w:r>
-        <w:t xml:space="preserve">El modelo estimado está compuesto por dos variables exógenas (capital y habilidades cuantitativas) y una variable endógena (habilidades visoespaciales). Con respecto a estas variables: el capital se refiere al acceso y tenencia de ciertos bienes en los hogares de los estudiantes; las habilidades cuantitativas se refieren a la puntuación de los estudiantes en la prueba mencionada </w:t>
-      </w:r>
-      <w:r>
         <w:lastRenderedPageBreak/>
-        <w:t xml:space="preserve">anteriormente; y las habilidades visoespaciales se refieren a la capacidad de los estudiantes para poder trabajar con objetos tridimensionales abstractos y poder manipularlos en la imaginación. </w:t>
-      </w:r>
-      <w:commentRangeStart w:id="121"/>
+        <w:t xml:space="preserve">El modelo estimado está compuesto por dos variables exógenas (capital y habilidades cuantitativas) y una variable endógena (habilidades visoespaciales). Con respecto a estas variables: el capital se refiere al acceso y tenencia de ciertos bienes en los hogares de los estudiantes; las habilidades cuantitativas se refieren a la puntuación de los estudiantes en la prueba mencionada anteriormente; y las habilidades visoespaciales se refieren a la capacidad de los estudiantes para poder trabajar con objetos tridimensionales abstractos y poder manipularlos en la imaginación. </w:t>
+      </w:r>
+      <w:commentRangeStart w:id="140"/>
       <w:r>
         <w:t xml:space="preserve">Para cada una de estas variables latentes, se utilizó el método de parcelas para obtener tres variables indicadoras </w:t>
       </w:r>
-      <w:commentRangeEnd w:id="121"/>
+      <w:commentRangeEnd w:id="140"/>
       <w:r>
         <w:rPr>
           <w:rStyle w:val="Refdecomentario"/>
         </w:rPr>
-        <w:commentReference w:id="121"/>
-      </w:r>
-      <w:r>
-        <w:t xml:space="preserve">para cada uno de los constructos. Los resultados de la estimación de dicho modelo, presentados por (Sura-Fonseca, </w:t>
+        <w:commentReference w:id="140"/>
+      </w:r>
+      <w:r>
+        <w:t xml:space="preserve">para cada uno de los constructos. </w:t>
+      </w:r>
+      <w:ins w:id="141" w:author="Andres Arguedas" w:date="2020-06-30T18:32:00Z">
+        <w:r>
+          <w:t>El método de parcelas, según (Little</w:t>
+        </w:r>
+      </w:ins>
+      <w:ins w:id="142" w:author="Andres Arguedas" w:date="2020-06-30T18:33:00Z">
+        <w:r>
+          <w:t xml:space="preserve">, 2013), </w:t>
+        </w:r>
+      </w:ins>
+      <w:ins w:id="143" w:author="Andres Arguedas" w:date="2020-06-30T18:37:00Z">
+        <w:r>
+          <w:t>se utiliza para agrupar dos o más variables indicadoras, agrupándolas en una nueva variable indicadora que sirva para medir la variable latente. En e</w:t>
+        </w:r>
+      </w:ins>
+      <w:ins w:id="144" w:author="Andres Arguedas" w:date="2020-06-30T18:38:00Z">
+        <w:r>
+          <w:t>ste caso, la parcelación se hizo mediante el promedio de las puntuaciones de una serie de ítems de cada una de las escalas, los cuales fueron agrupados mediante los siguientes criterios, según (Sura</w:t>
+        </w:r>
+      </w:ins>
+      <w:ins w:id="145" w:author="Andres Arguedas" w:date="2020-06-30T18:39:00Z">
+        <w:r>
+          <w:t>-Fonseca, 2020): semejanza temática de los ítems y semejanza según su</w:t>
+        </w:r>
+      </w:ins>
+      <w:ins w:id="146" w:author="Andres Arguedas" w:date="2020-06-30T18:40:00Z">
+        <w:r>
+          <w:t>s promedios. Por lo tanto, la cantidad de ítems usados</w:t>
+        </w:r>
+      </w:ins>
+      <w:ins w:id="147" w:author="Andres Arguedas" w:date="2020-06-30T18:41:00Z">
+        <w:r>
+          <w:t xml:space="preserve"> para construir las parcelas</w:t>
+        </w:r>
+      </w:ins>
+      <w:ins w:id="148" w:author="Andres Arguedas" w:date="2020-06-30T18:40:00Z">
+        <w:r>
+          <w:t xml:space="preserve"> varía dependiendo de la</w:t>
+        </w:r>
+      </w:ins>
+      <w:ins w:id="149" w:author="Andres Arguedas" w:date="2020-06-30T18:41:00Z">
+        <w:r>
+          <w:t xml:space="preserve"> parcela construida y de la temática que representa. </w:t>
+        </w:r>
+      </w:ins>
+      <w:r>
+        <w:t xml:space="preserve">Los resultados de la estimación de dicho modelo, presentados por (Sura-Fonseca, </w:t>
       </w:r>
       <w:r>
         <w:rPr>
@@ -4439,16 +4329,16 @@
       <w:r>
         <w:t xml:space="preserve">Figura 1: Modelo estimado sobre las habilidades </w:t>
       </w:r>
-      <w:commentRangeStart w:id="122"/>
+      <w:commentRangeStart w:id="150"/>
       <w:r>
         <w:t>cuantitativas</w:t>
       </w:r>
-      <w:commentRangeEnd w:id="122"/>
+      <w:commentRangeEnd w:id="150"/>
       <w:r>
         <w:rPr>
           <w:rStyle w:val="Refdecomentario"/>
         </w:rPr>
-        <w:commentReference w:id="122"/>
+        <w:commentReference w:id="150"/>
       </w:r>
     </w:p>
     <w:p>
@@ -5359,6 +5249,38 @@
         <w:ind w:left="0" w:right="-15" w:firstLine="0"/>
         <w:jc w:val="left"/>
       </w:pPr>
+      <w:ins w:id="151" w:author="Andres Arguedas" w:date="2020-06-30T18:43:00Z">
+        <w:r>
+          <w:rPr>
+            <w:sz w:val="22"/>
+          </w:rPr>
+          <w:t xml:space="preserve">En la Figura 1, las siglas VE, CA y PHC representan </w:t>
+        </w:r>
+      </w:ins>
+      <w:ins w:id="152" w:author="Andres Arguedas" w:date="2020-06-30T18:44:00Z">
+        <w:r>
+          <w:rPr>
+            <w:sz w:val="22"/>
+          </w:rPr>
+          <w:t xml:space="preserve">las variables latentes sobre las habilidades visoespaciales, capital y la prueba de habilidades cuantitativas, respectivamente. En el caso de </w:t>
+        </w:r>
+      </w:ins>
+      <w:ins w:id="153" w:author="Andres Arguedas" w:date="2020-06-30T18:45:00Z">
+        <w:r>
+          <w:rPr>
+            <w:sz w:val="22"/>
+          </w:rPr>
+          <w:t xml:space="preserve">las siglas PC1-PC3, PHC1-PHC3 y PVE1-PVE3, estas representan </w:t>
+        </w:r>
+      </w:ins>
+      <w:ins w:id="154" w:author="Andres Arguedas" w:date="2020-06-30T18:46:00Z">
+        <w:r>
+          <w:rPr>
+            <w:sz w:val="22"/>
+          </w:rPr>
+          <w:t>las variables indicadoras, medidas mediante las distintas parcelas, para cada una de las variables latentes del modelo estructural.</w:t>
+        </w:r>
+      </w:ins>
       <w:r>
         <w:rPr>
           <w:sz w:val="22"/>
@@ -5379,19 +5301,19 @@
         <w:spacing w:after="279"/>
         <w:ind w:left="463" w:hanging="478"/>
       </w:pPr>
-      <w:bookmarkStart w:id="123" w:name="_Toc18527"/>
-      <w:commentRangeStart w:id="124"/>
+      <w:bookmarkStart w:id="155" w:name="_Toc18527"/>
+      <w:commentRangeStart w:id="156"/>
       <w:r>
         <w:t>Simulación y estimación</w:t>
       </w:r>
-      <w:bookmarkEnd w:id="123"/>
-      <w:commentRangeEnd w:id="124"/>
+      <w:bookmarkEnd w:id="155"/>
+      <w:commentRangeEnd w:id="156"/>
       <w:r>
         <w:rPr>
           <w:rStyle w:val="Refdecomentario"/>
           <w:b w:val="0"/>
         </w:rPr>
-        <w:commentReference w:id="124"/>
+        <w:commentReference w:id="156"/>
       </w:r>
     </w:p>
     <w:p>
@@ -5400,23 +5322,7 @@
         <w:ind w:left="-5"/>
       </w:pPr>
       <w:r>
-        <w:t xml:space="preserve">La simulación de los datos, junto con la estimación de los modelos, se realizó mediante el paquete </w:t>
-      </w:r>
-      <w:proofErr w:type="spellStart"/>
-      <w:r>
-        <w:t>lavaan</w:t>
-      </w:r>
-      <w:proofErr w:type="spellEnd"/>
-      <w:r>
-        <w:t xml:space="preserve"> (</w:t>
-      </w:r>
-      <w:proofErr w:type="spellStart"/>
-      <w:r>
-        <w:t>Rosseel</w:t>
-      </w:r>
-      <w:proofErr w:type="spellEnd"/>
-      <w:r>
-        <w:t xml:space="preserve">, </w:t>
+        <w:t xml:space="preserve">La simulación de los datos, junto con la estimación de los modelos, se realizó mediante el paquete lavaan (Rosseel, </w:t>
       </w:r>
       <w:r>
         <w:rPr>
@@ -5443,7 +5349,11 @@
         <w:t>2015</w:t>
       </w:r>
       <w:r>
-        <w:t xml:space="preserve">). Para el manejo de bases de datos y demás visualizaciones fueron utilizados los paquetes ggplot2(Wickham, </w:t>
+        <w:t xml:space="preserve">). Para el manejo de bases de datos y </w:t>
+      </w:r>
+      <w:r>
+        <w:lastRenderedPageBreak/>
+        <w:t xml:space="preserve">demás visualizaciones fueron utilizados los paquetes ggplot2(Wickham, </w:t>
       </w:r>
       <w:r>
         <w:rPr>
@@ -5470,23 +5380,7 @@
         <w:t>2020</w:t>
       </w:r>
       <w:r>
-        <w:t xml:space="preserve">), </w:t>
-      </w:r>
-      <w:proofErr w:type="spellStart"/>
-      <w:r>
-        <w:t>ggpubr</w:t>
-      </w:r>
-      <w:proofErr w:type="spellEnd"/>
-      <w:r>
-        <w:t xml:space="preserve"> (</w:t>
-      </w:r>
-      <w:proofErr w:type="spellStart"/>
-      <w:r>
-        <w:t>Kassambara</w:t>
-      </w:r>
-      <w:proofErr w:type="spellEnd"/>
-      <w:r>
-        <w:t xml:space="preserve">, </w:t>
+        <w:t xml:space="preserve">), ggpubr (Kassambara, </w:t>
       </w:r>
       <w:r>
         <w:rPr>
@@ -5495,15 +5389,7 @@
         <w:t>2020</w:t>
       </w:r>
       <w:r>
-        <w:t xml:space="preserve">), </w:t>
-      </w:r>
-      <w:proofErr w:type="spellStart"/>
-      <w:r>
-        <w:t>PerformanceAnalytics</w:t>
-      </w:r>
-      <w:proofErr w:type="spellEnd"/>
-      <w:r>
-        <w:t xml:space="preserve"> (Peterson &amp; Carl, </w:t>
+        <w:t xml:space="preserve">), PerformanceAnalytics (Peterson &amp; Carl, </w:t>
       </w:r>
       <w:r>
         <w:rPr>
@@ -5512,15 +5398,7 @@
         <w:t>2020</w:t>
       </w:r>
       <w:r>
-        <w:t xml:space="preserve">) y </w:t>
-      </w:r>
-      <w:proofErr w:type="spellStart"/>
-      <w:r>
-        <w:t>kableExtra</w:t>
-      </w:r>
-      <w:proofErr w:type="spellEnd"/>
-      <w:r>
-        <w:t xml:space="preserve"> (Zhu, </w:t>
+        <w:t xml:space="preserve">) y kableExtra (Zhu, </w:t>
       </w:r>
       <w:r>
         <w:rPr>
@@ -5538,23 +5416,7 @@
         <w:ind w:left="-5"/>
       </w:pPr>
       <w:r>
-        <w:t xml:space="preserve">Para poder realizar la simulación deben seguirse varios pasos. Lo primero es definir el modelo teórico poblacional que van a seguir los datos simulados, como se describió en la sección anterior este modelo cuenta con dos variables exógenas y una endógena, cada una con tres variables indicadoras. Los datos se generan mediante la función </w:t>
-      </w:r>
-      <w:proofErr w:type="spellStart"/>
-      <w:r>
-        <w:t>simulateData</w:t>
-      </w:r>
-      <w:proofErr w:type="spellEnd"/>
-      <w:r>
-        <w:t xml:space="preserve">() la </w:t>
-      </w:r>
-      <w:proofErr w:type="spellStart"/>
-      <w:r>
-        <w:t>cuál</w:t>
-      </w:r>
-      <w:proofErr w:type="spellEnd"/>
-      <w:r>
-        <w:t xml:space="preserve"> requiere especificar varios argumentos, uno de ellos es el modelo poblacional, cuya sintaxis puede encontrarse en el </w:t>
+        <w:t xml:space="preserve">Para poder realizar la simulación deben seguirse varios pasos. Lo primero es definir el modelo teórico poblacional que van a seguir los datos simulados, como se describió en la sección anterior este modelo cuenta con dos variables exógenas y una endógena, cada una con tres variables indicadoras. Los datos se generan mediante la función simulateData() la cuál requiere especificar varios argumentos, uno de ellos es el modelo poblacional, cuya sintaxis puede encontrarse en el </w:t>
       </w:r>
       <w:r>
         <w:rPr>
@@ -5590,16 +5452,16 @@
         <w:ind w:left="1507" w:right="1497"/>
         <w:jc w:val="center"/>
       </w:pPr>
-      <w:commentRangeStart w:id="125"/>
+      <w:commentRangeStart w:id="157"/>
       <w:r>
         <w:t>Cuadro 1: Escenarios de simulación</w:t>
       </w:r>
-      <w:commentRangeEnd w:id="125"/>
+      <w:commentRangeEnd w:id="157"/>
       <w:r>
         <w:rPr>
           <w:rStyle w:val="Refdecomentario"/>
         </w:rPr>
-        <w:commentReference w:id="125"/>
+        <w:commentReference w:id="157"/>
       </w:r>
     </w:p>
     <w:tbl>
@@ -6384,7 +6246,6 @@
               <w:rPr>
                 <w:sz w:val="18"/>
               </w:rPr>
-              <w:lastRenderedPageBreak/>
               <w:t>6.65</w:t>
             </w:r>
           </w:p>
@@ -7158,11 +7019,11 @@
         <w:pStyle w:val="Ttulo2"/>
         <w:ind w:left="463" w:hanging="478"/>
       </w:pPr>
-      <w:bookmarkStart w:id="126" w:name="_Toc18528"/>
+      <w:bookmarkStart w:id="158" w:name="_Toc18528"/>
       <w:r>
         <w:t>Medidas de bondad de ajuste</w:t>
       </w:r>
-      <w:bookmarkEnd w:id="126"/>
+      <w:bookmarkEnd w:id="158"/>
     </w:p>
     <w:p>
       <w:pPr>
@@ -7178,11 +7039,11 @@
         <w:pStyle w:val="Ttulo3"/>
         <w:ind w:left="571" w:hanging="586"/>
       </w:pPr>
-      <w:bookmarkStart w:id="127" w:name="_Toc18529"/>
+      <w:bookmarkStart w:id="159" w:name="_Toc18529"/>
       <w:r>
         <w:t>Estadístico chi-cuadrado</w:t>
       </w:r>
-      <w:bookmarkEnd w:id="127"/>
+      <w:bookmarkEnd w:id="159"/>
     </w:p>
     <w:p>
       <w:pPr>
@@ -7190,23 +7051,7 @@
         <w:ind w:left="-5"/>
       </w:pPr>
       <w:r>
-        <w:t>El estadístico de chi-cuadrado busca cuantificar la diferencia que se presenta entre la matriz de covariancias de una muestra con la matriz de covariancias estimadas mediante un cierto modelo. Según (</w:t>
-      </w:r>
-      <w:proofErr w:type="spellStart"/>
-      <w:r>
-        <w:t>Hu</w:t>
-      </w:r>
-      <w:proofErr w:type="spellEnd"/>
-      <w:r>
-        <w:t xml:space="preserve"> &amp; </w:t>
-      </w:r>
-      <w:proofErr w:type="spellStart"/>
-      <w:r>
-        <w:t>Bentler</w:t>
-      </w:r>
-      <w:proofErr w:type="spellEnd"/>
-      <w:r>
-        <w:t xml:space="preserve">, </w:t>
+        <w:t xml:space="preserve">El estadístico de chi-cuadrado busca cuantificar la diferencia que se presenta entre la matriz de covariancias de una muestra con la matriz de covariancias estimadas mediante un cierto modelo. Según (Hu &amp; Bentler, </w:t>
       </w:r>
       <w:r>
         <w:rPr>
@@ -7248,7 +7093,6 @@
       <w:r>
         <w:t>1)</w:t>
       </w:r>
-      <w:proofErr w:type="spellStart"/>
       <w:r>
         <w:rPr>
           <w:i/>
@@ -7262,7 +7106,6 @@
         </w:rPr>
         <w:t>min</w:t>
       </w:r>
-      <w:proofErr w:type="spellEnd"/>
     </w:p>
     <w:p>
       <w:pPr>
@@ -7305,7 +7148,6 @@
       <w:r>
         <w:t xml:space="preserve">es el tamaño de la muestra y </w:t>
       </w:r>
-      <w:proofErr w:type="spellStart"/>
       <w:r>
         <w:rPr>
           <w:i/>
@@ -7317,34 +7159,48 @@
           <w:i/>
           <w:vertAlign w:val="subscript"/>
         </w:rPr>
-        <w:t>min</w:t>
-      </w:r>
-      <w:proofErr w:type="spellEnd"/>
-      <w:r>
-        <w:rPr>
-          <w:i/>
-          <w:vertAlign w:val="subscript"/>
-        </w:rPr>
-        <w:t xml:space="preserve"> </w:t>
+        <w:t xml:space="preserve">min </w:t>
       </w:r>
       <w:r>
         <w:t xml:space="preserve">es el mínimo obtenido mediante la función de ajuste, la cual, normalmente, se asume que es la distribución normal multivariada, utilizando el método de máxima verosimilitud. Este estadístico tiene una distribución chi-cuadrado con grados de libertad igual a la cantidad de piezas de información única en la matriz de covariancias menos la cantidad de parámetros a estimar del </w:t>
       </w:r>
-      <w:commentRangeStart w:id="128"/>
-      <w:proofErr w:type="spellStart"/>
-      <w:r>
-        <w:t>moedlo</w:t>
-      </w:r>
-      <w:commentRangeEnd w:id="128"/>
-      <w:proofErr w:type="spellEnd"/>
-      <w:r>
-        <w:rPr>
-          <w:rStyle w:val="Refdecomentario"/>
-        </w:rPr>
-        <w:commentReference w:id="128"/>
-      </w:r>
-      <w:r>
-        <w:t xml:space="preserve">, bajo el supuesto de normalidad y, si este supuesto no se cumple, la distribución asintótica sigue siendo una chi-cuadrado con esos mismos grados de libertad. El estadístico chi-cuadrado es muy utilizado en los modelos de ecuaciones estructurales y da origen a la gran mayoría de las demás medidas de ajuste utilizadas en dichos modelos, aunque puede presentar algunos problemas ya que depende del tamaño de la muestra, por lo que, con muestras grandes tiende a ser significativo, mientras que con muestras pequeños tiende a no ser significativo (Kenny, </w:t>
+      <w:ins w:id="160" w:author="Andres Arguedas" w:date="2020-06-30T18:41:00Z">
+        <w:r>
+          <w:t>modelo</w:t>
+        </w:r>
+      </w:ins>
+      <w:commentRangeStart w:id="161"/>
+      <w:del w:id="162" w:author="Andres Arguedas" w:date="2020-06-30T18:41:00Z">
+        <w:r>
+          <w:rPr>
+            <w:rPrChange w:id="163" w:author="Andres Arguedas" w:date="2020-06-30T18:41:00Z">
+              <w:rPr/>
+            </w:rPrChange>
+          </w:rPr>
+          <w:delText>moedlo</w:delText>
+        </w:r>
+        <w:commentRangeEnd w:id="161"/>
+        <w:r>
+          <w:rPr>
+            <w:rStyle w:val="Refdecomentario"/>
+            <w:rPrChange w:id="164" w:author="Andres Arguedas" w:date="2020-06-30T18:41:00Z">
+              <w:rPr>
+                <w:rStyle w:val="Refdecomentario"/>
+              </w:rPr>
+            </w:rPrChange>
+          </w:rPr>
+          <w:commentReference w:id="161"/>
+        </w:r>
+        <w:r>
+          <w:delText>,</w:delText>
+        </w:r>
+      </w:del>
+      <w:r>
+        <w:t xml:space="preserve"> bajo el supuesto de normalidad y, si este supuesto no se cumple, la distribución asintótica sigue siendo una chi-cuadrado con esos mismos grados de libertad. El estadístico chi-cuadrado es muy utilizado en los modelos de </w:t>
+      </w:r>
+      <w:r>
+        <w:lastRenderedPageBreak/>
+        <w:t xml:space="preserve">ecuaciones estructurales y da origen a la gran mayoría de las demás medidas de ajuste utilizadas en dichos modelos, aunque puede presentar algunos problemas ya que depende del tamaño de la muestra, por lo que, con muestras grandes tiende a ser significativo, mientras que con muestras pequeños tiende a no ser significativo (Kenny, </w:t>
       </w:r>
       <w:r>
         <w:rPr>
@@ -7361,34 +7217,18 @@
         <w:pStyle w:val="Ttulo3"/>
         <w:ind w:left="571" w:hanging="586"/>
       </w:pPr>
-      <w:bookmarkStart w:id="129" w:name="_Toc18530"/>
+      <w:bookmarkStart w:id="165" w:name="_Toc18530"/>
       <w:r>
         <w:t>RMSEA</w:t>
       </w:r>
-      <w:bookmarkEnd w:id="129"/>
+      <w:bookmarkEnd w:id="165"/>
     </w:p>
     <w:p>
       <w:pPr>
         <w:ind w:left="-5"/>
       </w:pPr>
       <w:r>
-        <w:t>El Error Cuadrático Medio de Aproximación (RMSEA por sus siglas en inglés) es una de las medidas de ajuste más conocidas y utilizadas en los modelos de ecuaciones estructurales. Su fórmula, según (</w:t>
-      </w:r>
-      <w:proofErr w:type="spellStart"/>
-      <w:r>
-        <w:t>Hu</w:t>
-      </w:r>
-      <w:proofErr w:type="spellEnd"/>
-      <w:r>
-        <w:t xml:space="preserve"> &amp; </w:t>
-      </w:r>
-      <w:proofErr w:type="spellStart"/>
-      <w:r>
-        <w:t>Bentler</w:t>
-      </w:r>
-      <w:proofErr w:type="spellEnd"/>
-      <w:r>
-        <w:t xml:space="preserve">, </w:t>
+        <w:t xml:space="preserve">El Error Cuadrático Medio de Aproximación (RMSEA por sus siglas en inglés) es una de las medidas de ajuste más conocidas y utilizadas en los modelos de ecuaciones estructurales. Su fórmula, según (Hu &amp; Bentler, </w:t>
       </w:r>
       <w:r>
         <w:rPr>
@@ -7453,26 +7293,12 @@
         <w:rPr>
           <w:i/>
         </w:rPr>
-        <w:t xml:space="preserve">− </w:t>
-      </w:r>
-      <w:proofErr w:type="spellStart"/>
-      <w:r>
-        <w:rPr>
-          <w:i/>
-        </w:rPr>
-        <w:t>gl</w:t>
-      </w:r>
-      <w:proofErr w:type="spellEnd"/>
-      <w:r>
-        <w:rPr>
-          <w:i/>
-        </w:rPr>
+        <w:t xml:space="preserve">− gl </w:t>
+      </w:r>
+      <w:r>
         <w:t xml:space="preserve"> </w:t>
       </w:r>
       <w:r>
-        <w:t xml:space="preserve"> </w:t>
-      </w:r>
-      <w:r>
         <w:rPr>
           <w:i/>
         </w:rPr>
@@ -7481,21 +7307,16 @@
       <w:r>
         <w:t xml:space="preserve">= </w:t>
       </w:r>
-      <w:commentRangeStart w:id="130"/>
-      <w:proofErr w:type="spellStart"/>
-      <w:r>
-        <w:t>ma´x</w:t>
-      </w:r>
-      <w:proofErr w:type="spellEnd"/>
-      <w:r>
-        <w:t xml:space="preserve"> </w:t>
-      </w:r>
-      <w:commentRangeEnd w:id="130"/>
+      <w:commentRangeStart w:id="166"/>
+      <w:r>
+        <w:t xml:space="preserve">ma´x </w:t>
+      </w:r>
+      <w:commentRangeEnd w:id="166"/>
       <w:r>
         <w:rPr>
           <w:rStyle w:val="Refdecomentario"/>
         </w:rPr>
-        <w:commentReference w:id="130"/>
+        <w:commentReference w:id="166"/>
       </w:r>
       <w:r>
         <w:rPr>
@@ -7513,14 +7334,12 @@
         <w:ind w:left="1507"/>
         <w:jc w:val="center"/>
       </w:pPr>
-      <w:proofErr w:type="spellStart"/>
       <w:r>
         <w:rPr>
           <w:i/>
         </w:rPr>
         <w:t>gl</w:t>
       </w:r>
-      <w:proofErr w:type="spellEnd"/>
       <w:r>
         <w:t>(</w:t>
       </w:r>
@@ -7540,7 +7359,6 @@
         <w:ind w:left="-5"/>
       </w:pPr>
       <w:r>
-        <w:lastRenderedPageBreak/>
         <w:t xml:space="preserve">donde </w:t>
       </w:r>
       <w:r>
@@ -7558,19 +7376,11 @@
       <w:r>
         <w:t xml:space="preserve">es el valor de la chi-cuadrado, </w:t>
       </w:r>
-      <w:proofErr w:type="spellStart"/>
-      <w:r>
-        <w:rPr>
-          <w:i/>
-        </w:rPr>
-        <w:t>gl</w:t>
-      </w:r>
-      <w:proofErr w:type="spellEnd"/>
-      <w:r>
-        <w:rPr>
-          <w:i/>
-        </w:rPr>
-        <w:t xml:space="preserve"> </w:t>
+      <w:r>
+        <w:rPr>
+          <w:i/>
+        </w:rPr>
+        <w:t xml:space="preserve">gl </w:t>
       </w:r>
       <w:r>
         <w:t xml:space="preserve">son los grados de libertad, y </w:t>
@@ -7599,26 +7409,18 @@
         <w:pStyle w:val="Ttulo3"/>
         <w:ind w:left="571" w:hanging="586"/>
       </w:pPr>
-      <w:bookmarkStart w:id="131" w:name="_Toc18531"/>
+      <w:bookmarkStart w:id="167" w:name="_Toc18531"/>
       <w:r>
         <w:t>SRMR</w:t>
       </w:r>
-      <w:bookmarkEnd w:id="131"/>
+      <w:bookmarkEnd w:id="167"/>
     </w:p>
     <w:p>
       <w:pPr>
         <w:ind w:left="-5"/>
       </w:pPr>
       <w:r>
-        <w:t>La Raíz Estandarizada del Error Cuadrático Medio (SRMR por sus siglas en inglés) es una medida de ajuste en la cual se comparan las diferencias entre las covariancias estimadas y las de la muestra. La fórmula de cálculo, con base en (</w:t>
-      </w:r>
-      <w:proofErr w:type="spellStart"/>
-      <w:r>
-        <w:t>Hu</w:t>
-      </w:r>
-      <w:proofErr w:type="spellEnd"/>
-      <w:r>
-        <w:t xml:space="preserve"> &amp;</w:t>
+        <w:t>La Raíz Estandarizada del Error Cuadrático Medio (SRMR por sus siglas en inglés) es una medida de ajuste en la cual se comparan las diferencias entre las covariancias estimadas y las de la muestra. La fórmula de cálculo, con base en (Hu &amp;</w:t>
       </w:r>
     </w:p>
     <w:p>
@@ -7626,13 +7428,8 @@
         <w:spacing w:line="259" w:lineRule="auto"/>
         <w:ind w:left="-5"/>
       </w:pPr>
-      <w:proofErr w:type="spellStart"/>
-      <w:r>
-        <w:t>Bentler</w:t>
-      </w:r>
-      <w:proofErr w:type="spellEnd"/>
-      <w:r>
-        <w:t xml:space="preserve">, </w:t>
+      <w:r>
+        <w:t xml:space="preserve">Bentler, </w:t>
       </w:r>
       <w:r>
         <w:rPr>
@@ -7731,13 +7528,8 @@
         <w:jc w:val="left"/>
       </w:pPr>
       <w:r>
-        <w:t xml:space="preserve">u </w:t>
-      </w:r>
-      <w:proofErr w:type="spellStart"/>
-      <w:r>
-        <w:t>u</w:t>
-      </w:r>
-      <w:proofErr w:type="spellEnd"/>
+        <w:t>u u</w:t>
+      </w:r>
     </w:p>
     <w:p>
       <w:pPr>
@@ -7771,14 +7563,7 @@
         <w:rPr>
           <w:i/>
         </w:rPr>
-        <w:t xml:space="preserve">− </w:t>
-      </w:r>
-      <w:proofErr w:type="spellStart"/>
-      <w:r>
-        <w:rPr>
-          <w:i/>
-        </w:rPr>
-        <w:t>σ</w:t>
+        <w:t>− σ</w:t>
       </w:r>
       <w:r>
         <w:t>ˆ</w:t>
@@ -7790,7 +7575,6 @@
         </w:rPr>
         <w:t>ij</w:t>
       </w:r>
-      <w:proofErr w:type="spellEnd"/>
       <w:r>
         <w:t>)</w:t>
       </w:r>
@@ -7803,7 +7587,6 @@
       <w:r>
         <w:t>(</w:t>
       </w:r>
-      <w:proofErr w:type="spellStart"/>
       <w:r>
         <w:rPr>
           <w:i/>
@@ -7830,7 +7613,6 @@
         </w:rPr>
         <w:t>jj</w:t>
       </w:r>
-      <w:proofErr w:type="spellEnd"/>
       <w:r>
         <w:t>))</w:t>
       </w:r>
@@ -7928,7 +7710,6 @@
       <w:r>
         <w:t xml:space="preserve">son las covariancias observadas y </w:t>
       </w:r>
-      <w:proofErr w:type="spellStart"/>
       <w:r>
         <w:rPr>
           <w:i/>
@@ -7943,15 +7724,7 @@
           <w:i/>
           <w:vertAlign w:val="subscript"/>
         </w:rPr>
-        <w:t>ij</w:t>
-      </w:r>
-      <w:proofErr w:type="spellEnd"/>
-      <w:r>
-        <w:rPr>
-          <w:i/>
-          <w:vertAlign w:val="subscript"/>
-        </w:rPr>
-        <w:t xml:space="preserve"> </w:t>
+        <w:t xml:space="preserve">ij </w:t>
       </w:r>
       <w:r>
         <w:t xml:space="preserve">son las covariancias estimadas de las variables </w:t>
@@ -7989,11 +7762,11 @@
         <w:pStyle w:val="Ttulo3"/>
         <w:ind w:left="571" w:hanging="586"/>
       </w:pPr>
-      <w:bookmarkStart w:id="132" w:name="_Toc18532"/>
+      <w:bookmarkStart w:id="168" w:name="_Toc18532"/>
       <w:r>
         <w:t>CFI</w:t>
       </w:r>
-      <w:bookmarkEnd w:id="132"/>
+      <w:bookmarkEnd w:id="168"/>
     </w:p>
     <w:p>
       <w:pPr>
@@ -8033,23 +7806,7 @@
         <w:ind w:left="-5"/>
       </w:pPr>
       <w:r>
-        <w:t>estimados. La fórmula de cálculo presenta por (</w:t>
-      </w:r>
-      <w:proofErr w:type="spellStart"/>
-      <w:r>
-        <w:t>Hu</w:t>
-      </w:r>
-      <w:proofErr w:type="spellEnd"/>
-      <w:r>
-        <w:t xml:space="preserve"> &amp; </w:t>
-      </w:r>
-      <w:proofErr w:type="spellStart"/>
-      <w:r>
-        <w:t>Bentler</w:t>
-      </w:r>
-      <w:proofErr w:type="spellEnd"/>
-      <w:r>
-        <w:t xml:space="preserve">, </w:t>
+        <w:t xml:space="preserve">estimados. La fórmula de cálculo presenta por (Hu &amp; Bentler, </w:t>
       </w:r>
       <w:r>
         <w:rPr>
@@ -8083,14 +7840,7 @@
       </w:r>
       <w:r>
         <w:tab/>
-      </w:r>
-      <w:proofErr w:type="spellStart"/>
-      <w:r>
-        <w:t>ma´x</w:t>
-      </w:r>
-      <w:proofErr w:type="spellEnd"/>
-      <w:r>
-        <w:t>(</w:t>
+        <w:t>ma´x(</w:t>
       </w:r>
       <w:r>
         <w:rPr>
@@ -8115,14 +7865,7 @@
         <w:rPr>
           <w:i/>
         </w:rPr>
-        <w:t xml:space="preserve">− </w:t>
-      </w:r>
-      <w:proofErr w:type="spellStart"/>
-      <w:r>
-        <w:rPr>
-          <w:i/>
-        </w:rPr>
-        <w:t>gl</w:t>
+        <w:t>− gl</w:t>
       </w:r>
       <w:r>
         <w:rPr>
@@ -8131,7 +7874,6 @@
         </w:rPr>
         <w:t>T</w:t>
       </w:r>
-      <w:proofErr w:type="spellEnd"/>
       <w:r>
         <w:t>)</w:t>
       </w:r>
@@ -8198,11 +7940,9 @@
         </w:rPr>
         <w:t xml:space="preserve">− </w:t>
       </w:r>
-      <w:proofErr w:type="spellStart"/>
       <w:r>
         <w:t>ma´x</w:t>
       </w:r>
-      <w:proofErr w:type="spellEnd"/>
       <w:r>
         <w:rPr>
           <w:i/>
@@ -8235,9 +7975,130 @@
         <w:rPr>
           <w:i/>
         </w:rPr>
-        <w:t xml:space="preserve">− </w:t>
-      </w:r>
-      <w:proofErr w:type="spellStart"/>
+        <w:t>− gl</w:t>
+      </w:r>
+      <w:r>
+        <w:rPr>
+          <w:i/>
+          <w:vertAlign w:val="subscript"/>
+        </w:rPr>
+        <w:t>T</w:t>
+      </w:r>
+      <w:r>
+        <w:t>)</w:t>
+      </w:r>
+      <w:r>
+        <w:rPr>
+          <w:i/>
+        </w:rPr>
+        <w:t>,</w:t>
+      </w:r>
+      <w:r>
+        <w:t>(</w:t>
+      </w:r>
+      <w:r>
+        <w:rPr>
+          <w:i/>
+        </w:rPr>
+        <w:t>χ</w:t>
+      </w:r>
+      <w:r>
+        <w:rPr>
+          <w:vertAlign w:val="superscript"/>
+        </w:rPr>
+        <w:t>2</w:t>
+      </w:r>
+      <w:r>
+        <w:rPr>
+          <w:i/>
+          <w:vertAlign w:val="subscript"/>
+        </w:rPr>
+        <w:t xml:space="preserve">N </w:t>
+      </w:r>
+      <w:r>
+        <w:rPr>
+          <w:i/>
+        </w:rPr>
+        <w:t>− gl</w:t>
+      </w:r>
+      <w:r>
+        <w:rPr>
+          <w:i/>
+          <w:vertAlign w:val="subscript"/>
+        </w:rPr>
+        <w:t>N</w:t>
+      </w:r>
+      <w:r>
+        <w:t>)</w:t>
+      </w:r>
+      <w:r>
+        <w:rPr>
+          <w:i/>
+        </w:rPr>
+        <w:t>,</w:t>
+      </w:r>
+      <w:r>
+        <w:t>0</w:t>
+      </w:r>
+      <w:r>
+        <w:rPr>
+          <w:i/>
+        </w:rPr>
+        <w:t>}</w:t>
+      </w:r>
+    </w:p>
+    <w:p>
+      <w:pPr>
+        <w:ind w:left="-5"/>
+      </w:pPr>
+      <w:r>
+        <w:lastRenderedPageBreak/>
+        <w:t xml:space="preserve">donde </w:t>
+      </w:r>
+      <w:r>
+        <w:rPr>
+          <w:i/>
+        </w:rPr>
+        <w:t>χ</w:t>
+      </w:r>
+      <w:r>
+        <w:rPr>
+          <w:vertAlign w:val="superscript"/>
+        </w:rPr>
+        <w:t>2</w:t>
+      </w:r>
+      <w:r>
+        <w:rPr>
+          <w:i/>
+          <w:vertAlign w:val="subscript"/>
+        </w:rPr>
+        <w:t xml:space="preserve">T </w:t>
+      </w:r>
+      <w:r>
+        <w:t xml:space="preserve">y </w:t>
+      </w:r>
+      <w:r>
+        <w:rPr>
+          <w:i/>
+        </w:rPr>
+        <w:t>χ</w:t>
+      </w:r>
+      <w:r>
+        <w:rPr>
+          <w:vertAlign w:val="superscript"/>
+        </w:rPr>
+        <w:t>2</w:t>
+      </w:r>
+      <w:r>
+        <w:rPr>
+          <w:i/>
+          <w:vertAlign w:val="subscript"/>
+        </w:rPr>
+        <w:t xml:space="preserve">N </w:t>
+      </w:r>
+      <w:r>
+        <w:t xml:space="preserve">son los valores del estadístico chi-cuadrado para el modelo estimado y el nulo, respectivamente, y </w:t>
+      </w:r>
       <w:r>
         <w:rPr>
           <w:i/>
@@ -8249,32 +8110,16 @@
           <w:i/>
           <w:vertAlign w:val="subscript"/>
         </w:rPr>
-        <w:t>T</w:t>
-      </w:r>
-      <w:proofErr w:type="spellEnd"/>
-      <w:r>
-        <w:t>)</w:t>
-      </w:r>
-      <w:r>
-        <w:rPr>
-          <w:i/>
-        </w:rPr>
-        <w:t>,</w:t>
-      </w:r>
-      <w:r>
-        <w:t>(</w:t>
-      </w:r>
-      <w:r>
-        <w:rPr>
-          <w:i/>
-        </w:rPr>
-        <w:t>χ</w:t>
-      </w:r>
-      <w:r>
-        <w:rPr>
-          <w:vertAlign w:val="superscript"/>
-        </w:rPr>
-        <w:t>2</w:t>
+        <w:t xml:space="preserve">T </w:t>
+      </w:r>
+      <w:r>
+        <w:t xml:space="preserve">y </w:t>
+      </w:r>
+      <w:r>
+        <w:rPr>
+          <w:i/>
+        </w:rPr>
+        <w:t>gl</w:t>
       </w:r>
       <w:r>
         <w:rPr>
@@ -8282,144 +8127,6 @@
           <w:vertAlign w:val="subscript"/>
         </w:rPr>
         <w:t xml:space="preserve">N </w:t>
-      </w:r>
-      <w:r>
-        <w:rPr>
-          <w:i/>
-        </w:rPr>
-        <w:t xml:space="preserve">− </w:t>
-      </w:r>
-      <w:proofErr w:type="spellStart"/>
-      <w:r>
-        <w:rPr>
-          <w:i/>
-        </w:rPr>
-        <w:t>gl</w:t>
-      </w:r>
-      <w:r>
-        <w:rPr>
-          <w:i/>
-          <w:vertAlign w:val="subscript"/>
-        </w:rPr>
-        <w:t>N</w:t>
-      </w:r>
-      <w:proofErr w:type="spellEnd"/>
-      <w:r>
-        <w:t>)</w:t>
-      </w:r>
-      <w:r>
-        <w:rPr>
-          <w:i/>
-        </w:rPr>
-        <w:t>,</w:t>
-      </w:r>
-      <w:r>
-        <w:t>0</w:t>
-      </w:r>
-      <w:r>
-        <w:rPr>
-          <w:i/>
-        </w:rPr>
-        <w:t>}</w:t>
-      </w:r>
-    </w:p>
-    <w:p>
-      <w:pPr>
-        <w:ind w:left="-5"/>
-      </w:pPr>
-      <w:r>
-        <w:t xml:space="preserve">donde </w:t>
-      </w:r>
-      <w:r>
-        <w:rPr>
-          <w:i/>
-        </w:rPr>
-        <w:t>χ</w:t>
-      </w:r>
-      <w:r>
-        <w:rPr>
-          <w:vertAlign w:val="superscript"/>
-        </w:rPr>
-        <w:t>2</w:t>
-      </w:r>
-      <w:r>
-        <w:rPr>
-          <w:i/>
-          <w:vertAlign w:val="subscript"/>
-        </w:rPr>
-        <w:t xml:space="preserve">T </w:t>
-      </w:r>
-      <w:r>
-        <w:t xml:space="preserve">y </w:t>
-      </w:r>
-      <w:r>
-        <w:rPr>
-          <w:i/>
-        </w:rPr>
-        <w:t>χ</w:t>
-      </w:r>
-      <w:r>
-        <w:rPr>
-          <w:vertAlign w:val="superscript"/>
-        </w:rPr>
-        <w:t>2</w:t>
-      </w:r>
-      <w:r>
-        <w:rPr>
-          <w:i/>
-          <w:vertAlign w:val="subscript"/>
-        </w:rPr>
-        <w:t xml:space="preserve">N </w:t>
-      </w:r>
-      <w:r>
-        <w:t xml:space="preserve">son los valores del estadístico chi-cuadrado para el modelo estimado y el nulo, respectivamente, y </w:t>
-      </w:r>
-      <w:proofErr w:type="spellStart"/>
-      <w:r>
-        <w:rPr>
-          <w:i/>
-        </w:rPr>
-        <w:t>gl</w:t>
-      </w:r>
-      <w:r>
-        <w:rPr>
-          <w:i/>
-          <w:vertAlign w:val="subscript"/>
-        </w:rPr>
-        <w:t>T</w:t>
-      </w:r>
-      <w:proofErr w:type="spellEnd"/>
-      <w:r>
-        <w:rPr>
-          <w:i/>
-          <w:vertAlign w:val="subscript"/>
-        </w:rPr>
-        <w:t xml:space="preserve"> </w:t>
-      </w:r>
-      <w:r>
-        <w:t xml:space="preserve">y </w:t>
-      </w:r>
-      <w:proofErr w:type="spellStart"/>
-      <w:r>
-        <w:rPr>
-          <w:i/>
-        </w:rPr>
-        <w:t>gl</w:t>
-      </w:r>
-      <w:r>
-        <w:rPr>
-          <w:i/>
-          <w:vertAlign w:val="subscript"/>
-        </w:rPr>
-        <w:t>N</w:t>
-      </w:r>
-      <w:proofErr w:type="spellEnd"/>
-      <w:r>
-        <w:rPr>
-          <w:i/>
-          <w:vertAlign w:val="subscript"/>
-        </w:rPr>
-        <w:t xml:space="preserve"> </w:t>
       </w:r>
       <w:r>
         <w:t xml:space="preserve">son los grados de libertad de los modelos estimado y nulo, respectivamente. Esta medida de ajuste puede tomar un valor entre 0 y 1 y se considera que el modelo tiene un buen ajuste cuando es mayor a 0.95, un buen ajuste cuando el valor está entre 0.9 y 0.95 y un mal ajuste cuando es menor que 0.9 (Kenny, </w:t>
@@ -8453,25 +8160,25 @@
         <w:pStyle w:val="Ttulo1"/>
         <w:ind w:left="308" w:hanging="323"/>
       </w:pPr>
-      <w:bookmarkStart w:id="133" w:name="_Toc18533"/>
+      <w:bookmarkStart w:id="169" w:name="_Toc18533"/>
       <w:r>
         <w:t>RESULTADOS</w:t>
       </w:r>
-      <w:bookmarkEnd w:id="133"/>
+      <w:bookmarkEnd w:id="169"/>
     </w:p>
     <w:p>
       <w:pPr>
         <w:pStyle w:val="Ttulo2"/>
         <w:ind w:left="463" w:hanging="478"/>
       </w:pPr>
-      <w:bookmarkStart w:id="134" w:name="_Toc18534"/>
+      <w:bookmarkStart w:id="170" w:name="_Toc18534"/>
       <w:r>
         <w:t>Introducción</w:t>
       </w:r>
       <w:r>
         <w:br w:type="page"/>
       </w:r>
-      <w:bookmarkEnd w:id="134"/>
+      <w:bookmarkEnd w:id="170"/>
     </w:p>
     <w:p>
       <w:pPr>
@@ -8489,11 +8196,11 @@
         <w:pStyle w:val="Ttulo1"/>
         <w:ind w:left="308" w:hanging="323"/>
       </w:pPr>
-      <w:bookmarkStart w:id="135" w:name="_Toc18535"/>
+      <w:bookmarkStart w:id="171" w:name="_Toc18535"/>
       <w:r>
         <w:t>CONCLUSIONES Y RECOMENDACIONES</w:t>
       </w:r>
-      <w:bookmarkEnd w:id="135"/>
+      <w:bookmarkEnd w:id="171"/>
     </w:p>
     <w:p>
       <w:pPr>
@@ -8501,11 +8208,11 @@
         <w:spacing w:after="316"/>
         <w:ind w:left="463" w:hanging="478"/>
       </w:pPr>
-      <w:bookmarkStart w:id="136" w:name="_Toc18536"/>
+      <w:bookmarkStart w:id="172" w:name="_Toc18536"/>
       <w:r>
         <w:t>Introducción</w:t>
       </w:r>
-      <w:bookmarkEnd w:id="136"/>
+      <w:bookmarkEnd w:id="172"/>
     </w:p>
     <w:p>
       <w:pPr>
@@ -8513,25 +8220,25 @@
         <w:spacing w:after="316"/>
         <w:ind w:left="463" w:hanging="478"/>
       </w:pPr>
-      <w:bookmarkStart w:id="137" w:name="_Toc18537"/>
+      <w:bookmarkStart w:id="173" w:name="_Toc18537"/>
       <w:r>
         <w:t>Conclusiones</w:t>
       </w:r>
-      <w:bookmarkEnd w:id="137"/>
+      <w:bookmarkEnd w:id="173"/>
     </w:p>
     <w:p>
       <w:pPr>
         <w:pStyle w:val="Ttulo2"/>
         <w:ind w:left="463" w:hanging="478"/>
       </w:pPr>
-      <w:bookmarkStart w:id="138" w:name="_Toc18538"/>
+      <w:bookmarkStart w:id="174" w:name="_Toc18538"/>
       <w:r>
         <w:t>Recomendaciones</w:t>
       </w:r>
       <w:r>
         <w:br w:type="page"/>
       </w:r>
-      <w:bookmarkEnd w:id="138"/>
+      <w:bookmarkEnd w:id="174"/>
     </w:p>
     <w:p>
       <w:pPr>
@@ -8549,30 +8256,22 @@
         <w:pStyle w:val="Ttulo1"/>
         <w:ind w:left="308" w:hanging="323"/>
       </w:pPr>
-      <w:bookmarkStart w:id="139" w:name="_Toc18539"/>
+      <w:bookmarkStart w:id="175" w:name="_Toc18539"/>
       <w:r>
         <w:t>ANEXOS</w:t>
       </w:r>
-      <w:bookmarkEnd w:id="139"/>
+      <w:bookmarkEnd w:id="175"/>
     </w:p>
     <w:p>
       <w:pPr>
         <w:pStyle w:val="Ttulo2"/>
         <w:ind w:left="463" w:hanging="478"/>
       </w:pPr>
-      <w:bookmarkStart w:id="140" w:name="_Toc18540"/>
-      <w:r>
-        <w:t xml:space="preserve">Modelo poblacional para la función </w:t>
-      </w:r>
-      <w:proofErr w:type="spellStart"/>
-      <w:r>
-        <w:t>simulateData</w:t>
-      </w:r>
-      <w:proofErr w:type="spellEnd"/>
-      <w:r>
-        <w:t>()</w:t>
-      </w:r>
-      <w:bookmarkEnd w:id="140"/>
+      <w:bookmarkStart w:id="176" w:name="_Toc18540"/>
+      <w:r>
+        <w:t>Modelo poblacional para la función simulateData()</w:t>
+      </w:r>
+      <w:bookmarkEnd w:id="176"/>
     </w:p>
     <w:p>
       <w:pPr>
@@ -8690,11 +8389,11 @@
         <w:spacing w:after="325"/>
         <w:ind w:left="463" w:hanging="478"/>
       </w:pPr>
-      <w:bookmarkStart w:id="141" w:name="_Toc18541"/>
+      <w:bookmarkStart w:id="177" w:name="_Toc18541"/>
       <w:r>
         <w:t>Escenarios de simulación para el tamaño de muestra y kurtosis</w:t>
       </w:r>
-      <w:bookmarkEnd w:id="141"/>
+      <w:bookmarkEnd w:id="177"/>
     </w:p>
     <w:p>
       <w:pPr>
@@ -8716,7 +8415,6 @@
       <w:r>
         <w:t xml:space="preserve">casos &lt;- </w:t>
       </w:r>
-      <w:proofErr w:type="spellStart"/>
       <w:r>
         <w:rPr>
           <w:b/>
@@ -8726,7 +8424,6 @@
         </w:rPr>
         <w:t>expand.grid</w:t>
       </w:r>
-      <w:proofErr w:type="spellEnd"/>
       <w:r>
         <w:t>(</w:t>
       </w:r>
@@ -8859,11 +8556,11 @@
         <w:spacing w:after="325"/>
         <w:ind w:left="463" w:hanging="478"/>
       </w:pPr>
-      <w:bookmarkStart w:id="142" w:name="_Toc18542"/>
+      <w:bookmarkStart w:id="178" w:name="_Toc18542"/>
       <w:r>
         <w:t>Simulación de datos</w:t>
       </w:r>
-      <w:bookmarkEnd w:id="142"/>
+      <w:bookmarkEnd w:id="178"/>
     </w:p>
     <w:p>
       <w:pPr>
@@ -9057,21 +8754,12 @@
               <w:ind w:left="1778" w:firstLine="0"/>
               <w:jc w:val="left"/>
             </w:pPr>
-            <w:proofErr w:type="spellStart"/>
             <w:r>
               <w:rPr>
                 <w:color w:val="214A87"/>
               </w:rPr>
-              <w:t>MoreArgs</w:t>
-            </w:r>
-            <w:proofErr w:type="spellEnd"/>
-            <w:r>
-              <w:rPr>
-                <w:color w:val="214A87"/>
-              </w:rPr>
-              <w:t xml:space="preserve"> = </w:t>
-            </w:r>
-            <w:proofErr w:type="spellStart"/>
+              <w:t xml:space="preserve">MoreArgs = </w:t>
+            </w:r>
             <w:r>
               <w:rPr>
                 <w:b/>
@@ -9079,23 +8767,14 @@
               </w:rPr>
               <w:t>list</w:t>
             </w:r>
-            <w:proofErr w:type="spellEnd"/>
             <w:r>
               <w:t>(</w:t>
             </w:r>
-            <w:proofErr w:type="spellStart"/>
             <w:r>
               <w:rPr>
                 <w:color w:val="214A87"/>
               </w:rPr>
-              <w:t>model</w:t>
-            </w:r>
-            <w:proofErr w:type="spellEnd"/>
-            <w:r>
-              <w:rPr>
-                <w:color w:val="214A87"/>
-              </w:rPr>
-              <w:t>=</w:t>
+              <w:t>model=</w:t>
             </w:r>
             <w:r>
               <w:t>modelo),</w:t>
@@ -9129,7 +8808,6 @@
               <w:ind w:left="209" w:right="3498" w:firstLine="0"/>
               <w:jc w:val="left"/>
             </w:pPr>
-            <w:proofErr w:type="spellStart"/>
             <w:r>
               <w:rPr>
                 <w:b/>
@@ -9137,7 +8815,6 @@
               </w:rPr>
               <w:t>names</w:t>
             </w:r>
-            <w:proofErr w:type="spellEnd"/>
             <w:r>
               <w:t xml:space="preserve">(data) &lt;- </w:t>
             </w:r>
@@ -9158,11 +8835,7 @@
               <w:t>"n"</w:t>
             </w:r>
             <w:r>
-              <w:t xml:space="preserve">, </w:t>
-            </w:r>
-            <w:proofErr w:type="spellStart"/>
-            <w:r>
-              <w:t>casos</w:t>
+              <w:t>, casos</w:t>
             </w:r>
             <w:r>
               <w:rPr>
@@ -9172,11 +8845,7 @@
               <w:t>$</w:t>
             </w:r>
             <w:r>
-              <w:t>n</w:t>
-            </w:r>
-            <w:proofErr w:type="spellEnd"/>
-            <w:r>
-              <w:t xml:space="preserve">, </w:t>
+              <w:t xml:space="preserve">n, </w:t>
             </w:r>
             <w:r>
               <w:rPr>
@@ -9185,11 +8854,7 @@
               <w:t>"k"</w:t>
             </w:r>
             <w:r>
-              <w:t xml:space="preserve">, </w:t>
-            </w:r>
-            <w:proofErr w:type="spellStart"/>
-            <w:r>
-              <w:t>casos</w:t>
+              <w:t>, casos</w:t>
             </w:r>
             <w:r>
               <w:rPr>
@@ -9199,25 +8864,13 @@
               <w:t>$</w:t>
             </w:r>
             <w:r>
-              <w:t>kurtosis</w:t>
-            </w:r>
-            <w:proofErr w:type="spellEnd"/>
-            <w:r>
-              <w:t xml:space="preserve">, </w:t>
-            </w:r>
-            <w:proofErr w:type="spellStart"/>
+              <w:t xml:space="preserve">kurtosis, </w:t>
+            </w:r>
             <w:r>
               <w:rPr>
                 <w:color w:val="214A87"/>
               </w:rPr>
-              <w:t>sep</w:t>
-            </w:r>
-            <w:proofErr w:type="spellEnd"/>
-            <w:r>
-              <w:rPr>
-                <w:color w:val="214A87"/>
-              </w:rPr>
-              <w:t>=</w:t>
+              <w:t>sep=</w:t>
             </w:r>
             <w:r>
               <w:rPr>
@@ -9245,15 +8898,9 @@
               <w:ind w:left="0" w:firstLine="0"/>
               <w:jc w:val="left"/>
             </w:pPr>
-            <w:proofErr w:type="spellStart"/>
-            <w:r>
-              <w:t>casos_resultados</w:t>
-            </w:r>
-            <w:proofErr w:type="spellEnd"/>
-            <w:r>
-              <w:t xml:space="preserve"> &lt;- </w:t>
-            </w:r>
-            <w:proofErr w:type="spellStart"/>
+            <w:r>
+              <w:t xml:space="preserve">casos_resultados &lt;- </w:t>
+            </w:r>
             <w:r>
               <w:rPr>
                 <w:b/>
@@ -9261,7 +8908,6 @@
               </w:rPr>
               <w:t>expand.grid</w:t>
             </w:r>
-            <w:proofErr w:type="spellEnd"/>
             <w:r>
               <w:t>(</w:t>
             </w:r>
@@ -9302,7 +8948,6 @@
               </w:rPr>
               <w:t>y=</w:t>
             </w:r>
-            <w:proofErr w:type="spellStart"/>
             <w:r>
               <w:rPr>
                 <w:b/>
@@ -9310,7 +8955,6 @@
               </w:rPr>
               <w:t>names</w:t>
             </w:r>
-            <w:proofErr w:type="spellEnd"/>
             <w:r>
               <w:t>(datos[[</w:t>
             </w:r>
@@ -9333,7 +8977,6 @@
             <w:r>
               <w:t xml:space="preserve">nombres &lt;- </w:t>
             </w:r>
-            <w:proofErr w:type="spellStart"/>
             <w:r>
               <w:rPr>
                 <w:b/>
@@ -9341,13 +8984,8 @@
               </w:rPr>
               <w:t>unique</w:t>
             </w:r>
-            <w:proofErr w:type="spellEnd"/>
-            <w:r>
-              <w:t>(</w:t>
-            </w:r>
-            <w:proofErr w:type="spellStart"/>
-            <w:r>
-              <w:t>casos_resultados</w:t>
+            <w:r>
+              <w:t>(casos_resultados</w:t>
             </w:r>
             <w:r>
               <w:rPr>
@@ -9357,11 +8995,7 @@
               <w:t>$</w:t>
             </w:r>
             <w:r>
-              <w:t>y</w:t>
-            </w:r>
-            <w:proofErr w:type="spellEnd"/>
-            <w:r>
-              <w:t xml:space="preserve">) </w:t>
+              <w:t xml:space="preserve">y) </w:t>
             </w:r>
             <w:r>
               <w:rPr>
@@ -9373,7 +9007,6 @@
             <w:r>
               <w:t xml:space="preserve">paste datos &lt;- </w:t>
             </w:r>
-            <w:proofErr w:type="spellStart"/>
             <w:r>
               <w:rPr>
                 <w:b/>
@@ -9381,11 +9014,9 @@
               </w:rPr>
               <w:t>lapply</w:t>
             </w:r>
-            <w:proofErr w:type="spellEnd"/>
             <w:r>
               <w:t xml:space="preserve">(nombres, </w:t>
             </w:r>
-            <w:proofErr w:type="spellStart"/>
             <w:r>
               <w:rPr>
                 <w:b/>
@@ -9393,11 +9024,9 @@
               </w:rPr>
               <w:t>function</w:t>
             </w:r>
-            <w:proofErr w:type="spellEnd"/>
             <w:r>
               <w:t xml:space="preserve">(y){ </w:t>
             </w:r>
-            <w:proofErr w:type="spellStart"/>
             <w:r>
               <w:rPr>
                 <w:b/>
@@ -9405,7 +9034,6 @@
               </w:rPr>
               <w:t>lapply</w:t>
             </w:r>
-            <w:proofErr w:type="spellEnd"/>
             <w:r>
               <w:t>(</w:t>
             </w:r>
@@ -9432,7 +9060,6 @@
             <w:r>
               <w:t xml:space="preserve">(datos), </w:t>
             </w:r>
-            <w:proofErr w:type="spellStart"/>
             <w:r>
               <w:rPr>
                 <w:b/>
@@ -9440,7 +9067,6 @@
               </w:rPr>
               <w:t>function</w:t>
             </w:r>
-            <w:proofErr w:type="spellEnd"/>
             <w:r>
               <w:t>(x){ datos[[x]][[y]]</w:t>
             </w:r>
@@ -9500,7 +9126,6 @@
         <w:ind w:left="0" w:firstLine="0"/>
         <w:jc w:val="left"/>
       </w:pPr>
-      <w:proofErr w:type="spellStart"/>
       <w:r>
         <w:rPr>
           <w:b/>
@@ -9508,7 +9133,6 @@
         </w:rPr>
         <w:t>names</w:t>
       </w:r>
-      <w:proofErr w:type="spellEnd"/>
       <w:r>
         <w:t>(datos) &lt;- nombres</w:t>
       </w:r>
@@ -9519,11 +9143,11 @@
         <w:spacing w:after="325"/>
         <w:ind w:left="463" w:hanging="478"/>
       </w:pPr>
-      <w:bookmarkStart w:id="143" w:name="_Toc18543"/>
+      <w:bookmarkStart w:id="179" w:name="_Toc18543"/>
       <w:r>
         <w:t>Estimación de los SEM</w:t>
       </w:r>
-      <w:bookmarkEnd w:id="143"/>
+      <w:bookmarkEnd w:id="179"/>
     </w:p>
     <w:p>
       <w:pPr>
@@ -9628,7 +9252,6 @@
             <w:r>
               <w:t xml:space="preserve">modelos &lt;- </w:t>
             </w:r>
-            <w:proofErr w:type="spellStart"/>
             <w:r>
               <w:rPr>
                 <w:b/>
@@ -9636,11 +9259,9 @@
               </w:rPr>
               <w:t>lapply</w:t>
             </w:r>
-            <w:proofErr w:type="spellEnd"/>
             <w:r>
               <w:t xml:space="preserve">(datos, </w:t>
             </w:r>
-            <w:proofErr w:type="spellStart"/>
             <w:r>
               <w:rPr>
                 <w:b/>
@@ -9648,11 +9269,9 @@
               </w:rPr>
               <w:t>function</w:t>
             </w:r>
-            <w:proofErr w:type="spellEnd"/>
             <w:r>
               <w:t xml:space="preserve">(x){ </w:t>
             </w:r>
-            <w:proofErr w:type="spellStart"/>
             <w:r>
               <w:rPr>
                 <w:b/>
@@ -9660,11 +9279,9 @@
               </w:rPr>
               <w:t>lapply</w:t>
             </w:r>
-            <w:proofErr w:type="spellEnd"/>
             <w:r>
               <w:t xml:space="preserve">(x, </w:t>
             </w:r>
-            <w:proofErr w:type="spellStart"/>
             <w:r>
               <w:rPr>
                 <w:b/>
@@ -9672,11 +9289,9 @@
               </w:rPr>
               <w:t>function</w:t>
             </w:r>
-            <w:proofErr w:type="spellEnd"/>
             <w:r>
               <w:t xml:space="preserve">(y){ </w:t>
             </w:r>
-            <w:proofErr w:type="spellStart"/>
             <w:r>
               <w:rPr>
                 <w:b/>
@@ -9684,7 +9299,6 @@
               </w:rPr>
               <w:t>sem</w:t>
             </w:r>
-            <w:proofErr w:type="spellEnd"/>
             <w:r>
               <w:t xml:space="preserve">(modelo, </w:t>
             </w:r>
@@ -9727,31 +9341,18 @@
         <w:spacing w:after="257"/>
         <w:ind w:left="308" w:hanging="323"/>
       </w:pPr>
-      <w:bookmarkStart w:id="144" w:name="_Toc18544"/>
+      <w:bookmarkStart w:id="180" w:name="_Toc18544"/>
       <w:r>
         <w:t>REFERENCIAS</w:t>
       </w:r>
-      <w:bookmarkEnd w:id="144"/>
+      <w:bookmarkEnd w:id="180"/>
     </w:p>
     <w:p>
       <w:pPr>
         <w:ind w:left="284" w:hanging="299"/>
       </w:pPr>
-      <w:proofErr w:type="spellStart"/>
-      <w:r>
-        <w:t>Beran</w:t>
-      </w:r>
-      <w:proofErr w:type="spellEnd"/>
-      <w:r>
-        <w:t xml:space="preserve">, T. N., &amp; </w:t>
-      </w:r>
-      <w:proofErr w:type="spellStart"/>
-      <w:r>
-        <w:t>Violato</w:t>
-      </w:r>
-      <w:proofErr w:type="spellEnd"/>
-      <w:r>
-        <w:t xml:space="preserve">, C. (2010). </w:t>
+      <w:r>
+        <w:t xml:space="preserve">Beran, T. N., &amp; Violato, C. (2010). </w:t>
       </w:r>
       <w:r>
         <w:rPr>
@@ -9763,21 +9364,7 @@
         <w:rPr>
           <w:i/>
         </w:rPr>
-        <w:t xml:space="preserve">BMC </w:t>
-      </w:r>
-      <w:proofErr w:type="spellStart"/>
-      <w:r>
-        <w:rPr>
-          <w:i/>
-        </w:rPr>
-        <w:t>Research</w:t>
-      </w:r>
-      <w:proofErr w:type="spellEnd"/>
-      <w:r>
-        <w:rPr>
-          <w:i/>
-        </w:rPr>
-        <w:t xml:space="preserve"> Notes</w:t>
+        <w:t>BMC Research Notes</w:t>
       </w:r>
       <w:r>
         <w:t xml:space="preserve">, </w:t>
@@ -9845,7 +9432,7 @@
       <w:r>
         <w:rPr>
           <w:lang w:val="en-US"/>
-          <w:rPrChange w:id="145" w:author="César Gamboa" w:date="2020-06-24T10:23:00Z">
+          <w:rPrChange w:id="181" w:author="César Gamboa" w:date="2020-06-24T10:23:00Z">
             <w:rPr/>
           </w:rPrChange>
         </w:rPr>
@@ -9874,7 +9461,7 @@
       <w:r>
         <w:rPr>
           <w:lang w:val="en-US"/>
-          <w:rPrChange w:id="146" w:author="César Gamboa" w:date="2020-06-24T10:23:00Z">
+          <w:rPrChange w:id="182" w:author="César Gamboa" w:date="2020-06-24T10:23:00Z">
             <w:rPr/>
           </w:rPrChange>
         </w:rPr>
@@ -9990,7 +9577,7 @@
       <w:r>
         <w:rPr>
           <w:lang w:val="en-US"/>
-          <w:rPrChange w:id="147" w:author="César Gamboa" w:date="2020-06-24T10:23:00Z">
+          <w:rPrChange w:id="183" w:author="César Gamboa" w:date="2020-06-24T10:23:00Z">
             <w:rPr/>
           </w:rPrChange>
         </w:rPr>
@@ -10050,28 +9637,12 @@
         </w:r>
       </w:hyperlink>
       <w:hyperlink r:id="rId19">
-        <w:proofErr w:type="spellStart"/>
         <w:r>
           <w:rPr>
             <w:color w:val="0000FF"/>
           </w:rPr>
-          <w:t>package</w:t>
-        </w:r>
-        <w:proofErr w:type="spellEnd"/>
-        <w:r>
-          <w:rPr>
-            <w:color w:val="0000FF"/>
-          </w:rPr>
-          <w:t>=</w:t>
-        </w:r>
-        <w:proofErr w:type="spellStart"/>
-        <w:r>
-          <w:rPr>
-            <w:color w:val="0000FF"/>
-          </w:rPr>
-          <w:t>ggpubr</w:t>
-        </w:r>
-        <w:proofErr w:type="spellEnd"/>
+          <w:t>package=ggpubr</w:t>
+        </w:r>
       </w:hyperlink>
     </w:p>
     <w:p>
@@ -10144,29 +9715,15 @@
         <w:rPr>
           <w:lang w:val="en-US"/>
         </w:rPr>
-        <w:t xml:space="preserve">(1), 19-30. </w:t>
-      </w:r>
-      <w:proofErr w:type="spellStart"/>
+        <w:t xml:space="preserve">(1), 19-30. Recuperado de </w:t>
+      </w:r>
+      <w:r>
+        <w:fldChar w:fldCharType="begin"/>
+      </w:r>
       <w:r>
         <w:rPr>
           <w:lang w:val="en-US"/>
-        </w:rPr>
-        <w:t>Recuperado</w:t>
-      </w:r>
-      <w:proofErr w:type="spellEnd"/>
-      <w:r>
-        <w:rPr>
-          <w:lang w:val="en-US"/>
-        </w:rPr>
-        <w:t xml:space="preserve"> de </w:t>
-      </w:r>
-      <w:r>
-        <w:fldChar w:fldCharType="begin"/>
-      </w:r>
-      <w:r>
-        <w:rPr>
-          <w:lang w:val="en-US"/>
-          <w:rPrChange w:id="148" w:author="César Gamboa" w:date="2020-06-24T10:23:00Z">
+          <w:rPrChange w:id="184" w:author="César Gamboa" w:date="2020-06-24T10:23:00Z">
             <w:rPr/>
           </w:rPrChange>
         </w:rPr>
@@ -10195,7 +9752,7 @@
         <w:spacing w:after="0" w:line="428" w:lineRule="auto"/>
         <w:ind w:left="284" w:hanging="299"/>
         <w:rPr>
-          <w:rPrChange w:id="149" w:author="César Gamboa" w:date="2020-06-24T10:23:00Z">
+          <w:rPrChange w:id="185" w:author="César Gamboa" w:date="2020-06-24T10:23:00Z">
             <w:rPr>
               <w:lang w:val="en-US"/>
             </w:rPr>
@@ -10223,7 +9780,7 @@
       </w:r>
       <w:r>
         <w:rPr>
-          <w:rPrChange w:id="150" w:author="César Gamboa" w:date="2020-06-24T10:23:00Z">
+          <w:rPrChange w:id="186" w:author="César Gamboa" w:date="2020-06-24T10:23:00Z">
             <w:rPr>
               <w:lang w:val="en-US"/>
             </w:rPr>
@@ -10243,7 +9800,7 @@
       <w:r>
         <w:rPr>
           <w:color w:val="0000FF"/>
-          <w:rPrChange w:id="151" w:author="César Gamboa" w:date="2020-06-24T10:23:00Z">
+          <w:rPrChange w:id="187" w:author="César Gamboa" w:date="2020-06-24T10:23:00Z">
             <w:rPr>
               <w:color w:val="0000FF"/>
               <w:lang w:val="en-US"/>
@@ -10270,7 +9827,7 @@
       </w:pPr>
       <w:r>
         <w:rPr>
-          <w:rPrChange w:id="152" w:author="César Gamboa" w:date="2020-06-24T10:23:00Z">
+          <w:rPrChange w:id="188" w:author="César Gamboa" w:date="2020-06-24T10:23:00Z">
             <w:rPr>
               <w:lang w:val="en-US"/>
             </w:rPr>
@@ -10295,29 +9852,15 @@
         <w:rPr>
           <w:lang w:val="en-US"/>
         </w:rPr>
-        <w:t xml:space="preserve">. </w:t>
-      </w:r>
-      <w:proofErr w:type="spellStart"/>
+        <w:t xml:space="preserve">. Recuperado de </w:t>
+      </w:r>
+      <w:r>
+        <w:fldChar w:fldCharType="begin"/>
+      </w:r>
       <w:r>
         <w:rPr>
           <w:lang w:val="en-US"/>
-        </w:rPr>
-        <w:t>Recuperado</w:t>
-      </w:r>
-      <w:proofErr w:type="spellEnd"/>
-      <w:r>
-        <w:rPr>
-          <w:lang w:val="en-US"/>
-        </w:rPr>
-        <w:t xml:space="preserve"> de </w:t>
-      </w:r>
-      <w:r>
-        <w:fldChar w:fldCharType="begin"/>
-      </w:r>
-      <w:r>
-        <w:rPr>
-          <w:lang w:val="en-US"/>
-          <w:rPrChange w:id="153" w:author="César Gamboa" w:date="2020-06-24T10:23:00Z">
+          <w:rPrChange w:id="189" w:author="César Gamboa" w:date="2020-06-24T10:23:00Z">
             <w:rPr/>
           </w:rPrChange>
         </w:rPr>
@@ -10395,7 +9938,7 @@
         <w:ind w:left="294"/>
         <w:jc w:val="left"/>
         <w:rPr>
-          <w:rPrChange w:id="154" w:author="César Gamboa" w:date="2020-06-24T10:23:00Z">
+          <w:rPrChange w:id="190" w:author="César Gamboa" w:date="2020-06-24T10:23:00Z">
             <w:rPr>
               <w:lang w:val="en-US"/>
             </w:rPr>
@@ -10404,7 +9947,7 @@
       </w:pPr>
       <w:r>
         <w:rPr>
-          <w:rPrChange w:id="155" w:author="César Gamboa" w:date="2020-06-24T10:23:00Z">
+          <w:rPrChange w:id="191" w:author="César Gamboa" w:date="2020-06-24T10:23:00Z">
             <w:rPr>
               <w:lang w:val="en-US"/>
             </w:rPr>
@@ -10424,7 +9967,7 @@
       <w:r>
         <w:rPr>
           <w:color w:val="0000FF"/>
-          <w:rPrChange w:id="156" w:author="César Gamboa" w:date="2020-06-24T10:23:00Z">
+          <w:rPrChange w:id="192" w:author="César Gamboa" w:date="2020-06-24T10:23:00Z">
             <w:rPr>
               <w:color w:val="0000FF"/>
               <w:lang w:val="en-US"/>
@@ -10453,49 +9996,7 @@
         <w:rPr>
           <w:i/>
         </w:rPr>
-        <w:t xml:space="preserve">RStudio: Integrated </w:t>
-      </w:r>
-      <w:proofErr w:type="spellStart"/>
-      <w:r>
-        <w:rPr>
-          <w:i/>
-        </w:rPr>
-        <w:t>Development</w:t>
-      </w:r>
-      <w:proofErr w:type="spellEnd"/>
-      <w:r>
-        <w:rPr>
-          <w:i/>
-        </w:rPr>
-        <w:t xml:space="preserve"> </w:t>
-      </w:r>
-      <w:proofErr w:type="spellStart"/>
-      <w:r>
-        <w:rPr>
-          <w:i/>
-        </w:rPr>
-        <w:t>Environment</w:t>
-      </w:r>
-      <w:proofErr w:type="spellEnd"/>
-      <w:r>
-        <w:rPr>
-          <w:i/>
-        </w:rPr>
-        <w:t xml:space="preserve"> </w:t>
-      </w:r>
-      <w:proofErr w:type="spellStart"/>
-      <w:r>
-        <w:rPr>
-          <w:i/>
-        </w:rPr>
-        <w:t>for</w:t>
-      </w:r>
-      <w:proofErr w:type="spellEnd"/>
-      <w:r>
-        <w:rPr>
-          <w:i/>
-        </w:rPr>
-        <w:t xml:space="preserve"> R</w:t>
+        <w:t>RStudio: Integrated Development Environment for R</w:t>
       </w:r>
       <w:r>
         <w:t xml:space="preserve">. Recuperado de </w:t>
@@ -10539,21 +10040,7 @@
           <w:rPr>
             <w:color w:val="0000FF"/>
           </w:rPr>
-          <w:t>ucr.ac.cr/</w:t>
-        </w:r>
-        <w:proofErr w:type="spellStart"/>
-        <w:r>
-          <w:rPr>
-            <w:color w:val="0000FF"/>
-          </w:rPr>
-          <w:t>handle</w:t>
-        </w:r>
-        <w:proofErr w:type="spellEnd"/>
-        <w:r>
-          <w:rPr>
-            <w:color w:val="0000FF"/>
-          </w:rPr>
-          <w:t>/10669/80716</w:t>
+          <w:t>ucr.ac.cr/handle/10669/80716</w:t>
         </w:r>
       </w:hyperlink>
     </w:p>
@@ -10600,29 +10087,15 @@
         <w:rPr>
           <w:lang w:val="en-US"/>
         </w:rPr>
-        <w:t xml:space="preserve">(1), 313-354. </w:t>
-      </w:r>
-      <w:proofErr w:type="spellStart"/>
+        <w:t xml:space="preserve">(1), 313-354. Recuperado de </w:t>
+      </w:r>
+      <w:r>
+        <w:fldChar w:fldCharType="begin"/>
+      </w:r>
       <w:r>
         <w:rPr>
           <w:lang w:val="en-US"/>
-        </w:rPr>
-        <w:t>Recuperado</w:t>
-      </w:r>
-      <w:proofErr w:type="spellEnd"/>
-      <w:r>
-        <w:rPr>
-          <w:lang w:val="en-US"/>
-        </w:rPr>
-        <w:t xml:space="preserve"> de </w:t>
-      </w:r>
-      <w:r>
-        <w:fldChar w:fldCharType="begin"/>
-      </w:r>
-      <w:r>
-        <w:rPr>
-          <w:lang w:val="en-US"/>
-          <w:rPrChange w:id="157" w:author="César Gamboa" w:date="2020-06-24T10:23:00Z">
+          <w:rPrChange w:id="193" w:author="César Gamboa" w:date="2020-06-24T10:23:00Z">
             <w:rPr/>
           </w:rPrChange>
         </w:rPr>
@@ -10655,15 +10128,7 @@
         </w:rPr>
       </w:pPr>
       <w:r>
-        <w:t xml:space="preserve">Vale, C. D., &amp; </w:t>
-      </w:r>
-      <w:proofErr w:type="spellStart"/>
-      <w:r>
-        <w:t>Maurelli</w:t>
-      </w:r>
-      <w:proofErr w:type="spellEnd"/>
-      <w:r>
-        <w:t xml:space="preserve">, V. A. (1983). </w:t>
+        <w:t xml:space="preserve">Vale, C. D., &amp; Maurelli, V. A. (1983). </w:t>
       </w:r>
       <w:r>
         <w:rPr>
@@ -10713,7 +10178,7 @@
       <w:r>
         <w:rPr>
           <w:lang w:val="en-US"/>
-          <w:rPrChange w:id="158" w:author="César Gamboa" w:date="2020-06-24T10:23:00Z">
+          <w:rPrChange w:id="194" w:author="César Gamboa" w:date="2020-06-24T10:23:00Z">
             <w:rPr/>
           </w:rPrChange>
         </w:rPr>
@@ -10762,29 +10227,15 @@
         <w:rPr>
           <w:lang w:val="en-US"/>
         </w:rPr>
-        <w:t xml:space="preserve">. </w:t>
-      </w:r>
-      <w:proofErr w:type="spellStart"/>
+        <w:t xml:space="preserve">. Recuperado de </w:t>
+      </w:r>
+      <w:r>
+        <w:fldChar w:fldCharType="begin"/>
+      </w:r>
       <w:r>
         <w:rPr>
           <w:lang w:val="en-US"/>
-        </w:rPr>
-        <w:t>Recuperado</w:t>
-      </w:r>
-      <w:proofErr w:type="spellEnd"/>
-      <w:r>
-        <w:rPr>
-          <w:lang w:val="en-US"/>
-        </w:rPr>
-        <w:t xml:space="preserve"> de </w:t>
-      </w:r>
-      <w:r>
-        <w:fldChar w:fldCharType="begin"/>
-      </w:r>
-      <w:r>
-        <w:rPr>
-          <w:lang w:val="en-US"/>
-          <w:rPrChange w:id="159" w:author="César Gamboa" w:date="2020-06-24T10:23:00Z">
+          <w:rPrChange w:id="195" w:author="César Gamboa" w:date="2020-06-24T10:23:00Z">
             <w:rPr/>
           </w:rPrChange>
         </w:rPr>
@@ -10855,35 +10306,7 @@
         <w:rPr>
           <w:i/>
         </w:rPr>
-        <w:t xml:space="preserve">tidyr: </w:t>
-      </w:r>
-      <w:proofErr w:type="spellStart"/>
-      <w:r>
-        <w:rPr>
-          <w:i/>
-        </w:rPr>
-        <w:t>Tidy</w:t>
-      </w:r>
-      <w:proofErr w:type="spellEnd"/>
-      <w:r>
-        <w:rPr>
-          <w:i/>
-        </w:rPr>
-        <w:t xml:space="preserve"> </w:t>
-      </w:r>
-      <w:proofErr w:type="spellStart"/>
-      <w:r>
-        <w:rPr>
-          <w:i/>
-        </w:rPr>
-        <w:t>Messy</w:t>
-      </w:r>
-      <w:proofErr w:type="spellEnd"/>
-      <w:r>
-        <w:rPr>
-          <w:i/>
-        </w:rPr>
-        <w:t xml:space="preserve"> Data</w:t>
+        <w:t>tidyr: Tidy Messy Data</w:t>
       </w:r>
       <w:r>
         <w:t xml:space="preserve">. Recuperado de </w:t>
@@ -10940,42 +10363,12 @@
         <w:jc w:val="left"/>
       </w:pPr>
       <w:hyperlink r:id="rId27">
-        <w:proofErr w:type="spellStart"/>
         <w:r>
           <w:rPr>
             <w:color w:val="0000FF"/>
           </w:rPr>
-          <w:t>org</w:t>
-        </w:r>
-        <w:proofErr w:type="spellEnd"/>
-        <w:r>
-          <w:rPr>
-            <w:color w:val="0000FF"/>
-          </w:rPr>
-          <w:t>/</w:t>
-        </w:r>
-        <w:proofErr w:type="spellStart"/>
-        <w:r>
-          <w:rPr>
-            <w:color w:val="0000FF"/>
-          </w:rPr>
-          <w:t>package</w:t>
-        </w:r>
-        <w:proofErr w:type="spellEnd"/>
-        <w:r>
-          <w:rPr>
-            <w:color w:val="0000FF"/>
-          </w:rPr>
-          <w:t>=</w:t>
-        </w:r>
-        <w:proofErr w:type="spellStart"/>
-        <w:r>
-          <w:rPr>
-            <w:color w:val="0000FF"/>
-          </w:rPr>
-          <w:t>kableExtra</w:t>
-        </w:r>
-        <w:proofErr w:type="spellEnd"/>
+          <w:t>org/package=kableExtra</w:t>
+        </w:r>
       </w:hyperlink>
     </w:p>
     <w:sectPr>
@@ -11093,35 +10486,13 @@
         <w:annotationRef/>
       </w:r>
       <w:r>
-        <w:t xml:space="preserve">Es </w:t>
-      </w:r>
-      <w:proofErr w:type="spellStart"/>
-      <w:r>
-        <w:t>Beran</w:t>
-      </w:r>
-      <w:proofErr w:type="spellEnd"/>
-      <w:r>
-        <w:t xml:space="preserve"> &amp; </w:t>
-      </w:r>
-      <w:proofErr w:type="spellStart"/>
-      <w:r>
-        <w:t>Violato</w:t>
-      </w:r>
-      <w:proofErr w:type="spellEnd"/>
-      <w:r>
-        <w:t xml:space="preserve">, </w:t>
+        <w:t xml:space="preserve">Es Beran &amp; Violato, </w:t>
       </w:r>
       <w:r>
         <w:rPr>
           <w:color w:val="0000FF"/>
         </w:rPr>
-        <w:t>2010</w:t>
-      </w:r>
-      <w:r>
-        <w:rPr>
-          <w:color w:val="0000FF"/>
-        </w:rPr>
-        <w:t xml:space="preserve">, </w:t>
+        <w:t xml:space="preserve">2010, </w:t>
       </w:r>
       <w:r>
         <w:rPr>
@@ -11145,21 +10516,7 @@
         <w:rPr>
           <w:color w:val="auto"/>
         </w:rPr>
-        <w:t xml:space="preserve">. </w:t>
-      </w:r>
-      <w:proofErr w:type="spellStart"/>
-      <w:r>
-        <w:rPr>
-          <w:color w:val="auto"/>
-        </w:rPr>
-        <w:t>INcorporamos</w:t>
-      </w:r>
-      <w:proofErr w:type="spellEnd"/>
-      <w:r>
-        <w:rPr>
-          <w:color w:val="auto"/>
-        </w:rPr>
-        <w:t xml:space="preserve"> unas referencias más sobre otras aplicaciones de los SEM.</w:t>
+        <w:t>. INcorporamos unas referencias más sobre otras aplicaciones de los SEM.</w:t>
       </w:r>
     </w:p>
   </w:comment>
@@ -11175,15 +10532,7 @@
         <w:annotationRef/>
       </w:r>
       <w:r>
-        <w:t xml:space="preserve">Y </w:t>
-      </w:r>
-      <w:proofErr w:type="spellStart"/>
-      <w:r>
-        <w:t>laa</w:t>
-      </w:r>
-      <w:proofErr w:type="spellEnd"/>
-      <w:r>
-        <w:t xml:space="preserve"> relaciones de causalidad entre ellos</w:t>
+        <w:t>Y laa relaciones de causalidad entre ellos</w:t>
       </w:r>
     </w:p>
   </w:comment>
@@ -11215,10 +10564,7 @@
         <w:annotationRef/>
       </w:r>
       <w:r>
-        <w:t xml:space="preserve">Sí, eso lo tenemos claro, a ver si con </w:t>
-      </w:r>
-      <w:r>
-        <w:t>este cambio de redacción se mejora la idea.</w:t>
+        <w:t>Sí, eso lo tenemos claro, a ver si con este cambio de redacción se mejora la idea.</w:t>
       </w:r>
     </w:p>
   </w:comment>
@@ -11287,10 +10633,7 @@
         <w:annotationRef/>
       </w:r>
       <w:r>
-        <w:t>Para explicar, como es de particular interés conocer las causas que genera</w:t>
-      </w:r>
-      <w:r>
-        <w:t>n algún fenómeno, se está más interesado en explicar que en predecir.</w:t>
+        <w:t>Para explicar, como es de particular interés conocer las causas que generan algún fenómeno, se está más interesado en explicar que en predecir.</w:t>
       </w:r>
     </w:p>
   </w:comment>
@@ -11305,16 +10648,8 @@
         </w:rPr>
         <w:annotationRef/>
       </w:r>
-      <w:proofErr w:type="gramStart"/>
-      <w:r>
-        <w:t>Que tipo</w:t>
-      </w:r>
-      <w:r>
-        <w:t>?</w:t>
-      </w:r>
-      <w:proofErr w:type="gramEnd"/>
-      <w:r>
-        <w:t xml:space="preserve"> Rechaza más, rechaza menos?</w:t>
+      <w:r>
+        <w:t>Que tipo? Rechaza más, rechaza menos?</w:t>
       </w:r>
     </w:p>
   </w:comment>
@@ -11407,22 +10742,7 @@
         <w:pStyle w:val="Textocomentario"/>
       </w:pPr>
       <w:r>
-        <w:t xml:space="preserve">Quieren ver los efectos de la kurtosis en la estimación de las cargas factoriales y en medidas de ajuste </w:t>
-      </w:r>
-      <w:r>
-        <w:t>de un SEM máximo verosímil</w:t>
-      </w:r>
-      <w:r>
-        <w:t>.</w:t>
-      </w:r>
-      <w:r>
-        <w:t xml:space="preserve">  </w:t>
-      </w:r>
-      <w:r>
-        <w:t>por ahí va ese objetivo, no?</w:t>
-      </w:r>
-      <w:r>
-        <w:t xml:space="preserve"> </w:t>
+        <w:t xml:space="preserve">Quieren ver los efectos de la kurtosis en la estimación de las cargas factoriales y en medidas de ajuste de un SEM máximo verosímil.  por ahí va ese objetivo, no? </w:t>
       </w:r>
     </w:p>
   </w:comment>
@@ -11454,40 +10774,7 @@
         <w:pStyle w:val="Textocomentario"/>
       </w:pPr>
       <w:r>
-        <w:t>Nadie va a hacer SEM con 50 datos y nadie va a tomar una muestra tan grande como 800, en vez de eso</w:t>
-      </w:r>
-      <w:r>
-        <w:t xml:space="preserve"> mejor in</w:t>
-      </w:r>
-      <w:r>
-        <w:t>cluir</w:t>
-      </w:r>
-      <w:r>
-        <w:t xml:space="preserve"> </w:t>
-      </w:r>
-      <w:r>
-        <w:t xml:space="preserve">algún tamaño de muestra </w:t>
-      </w:r>
-      <w:r>
-        <w:t>“</w:t>
-      </w:r>
-      <w:r>
-        <w:t>in between</w:t>
-      </w:r>
-      <w:r>
-        <w:t>”</w:t>
-      </w:r>
-      <w:r>
-        <w:t xml:space="preserve"> como la muestra real de Rebeca y también 120 que es lo que recomienda Todd Little, el libro está en las referencias del curso</w:t>
-      </w:r>
-      <w:r>
-        <w:t>. 300 es también un tamaño de muestra de interés para las personas investigadoras en SEM</w:t>
-      </w:r>
-      <w:r>
-        <w:t>. Por eso también recomiendo eliminar el de 400</w:t>
-      </w:r>
-      <w:r>
-        <w:t xml:space="preserve"> </w:t>
+        <w:t xml:space="preserve">Nadie va a hacer SEM con 50 datos y nadie va a tomar una muestra tan grande como 800, en vez de eso mejor incluir algún tamaño de muestra “in between” como la muestra real de Rebeca y también 120 que es lo que recomienda Todd Little, el libro está en las referencias del curso. 300 es también un tamaño de muestra de interés para las personas investigadoras en SEM. Por eso también recomiendo eliminar el de 400 </w:t>
       </w:r>
     </w:p>
     <w:p>
@@ -11511,10 +10798,7 @@
         <w:annotationRef/>
       </w:r>
       <w:r>
-        <w:t>Simbolo no se traduce bien</w:t>
-      </w:r>
-      <w:r>
-        <w:t xml:space="preserve"> a Word</w:t>
+        <w:t>Simbolo no se traduce bien a Word</w:t>
       </w:r>
     </w:p>
     <w:p>
@@ -11522,13 +10806,7 @@
         <w:pStyle w:val="Textocomentario"/>
       </w:pPr>
       <w:r>
-        <w:t>Están utilizando La</w:t>
-      </w:r>
-      <w:r>
-        <w:t>T</w:t>
-      </w:r>
-      <w:r>
-        <w:t>ex?</w:t>
+        <w:t>Están utilizando LaTex?</w:t>
       </w:r>
     </w:p>
     <w:p>
@@ -11573,46 +10851,11 @@
         <w:annotationRef/>
       </w:r>
       <w:r>
-        <w:t xml:space="preserve">Correcto, usamos LaTeX, de </w:t>
-      </w:r>
-      <w:proofErr w:type="gramStart"/>
-      <w:r>
-        <w:t>hecho</w:t>
-      </w:r>
-      <w:proofErr w:type="gramEnd"/>
-      <w:r>
-        <w:t xml:space="preserve"> el documento está redactado completamente en LaTeX, solo que convertimos el </w:t>
-      </w:r>
-      <w:proofErr w:type="spellStart"/>
-      <w:r>
-        <w:t>pdf</w:t>
-      </w:r>
-      <w:proofErr w:type="spellEnd"/>
-      <w:r>
-        <w:t xml:space="preserve"> a Word porque pensamos que le facilitaría </w:t>
-      </w:r>
-      <w:r>
-        <w:t xml:space="preserve">el agregar comentarios. Le seguiremos enviando este documento de </w:t>
-      </w:r>
-      <w:proofErr w:type="gramStart"/>
-      <w:r>
-        <w:t>Word</w:t>
-      </w:r>
-      <w:proofErr w:type="gramEnd"/>
-      <w:r>
-        <w:t xml:space="preserve"> pero también el </w:t>
-      </w:r>
-      <w:proofErr w:type="spellStart"/>
-      <w:r>
-        <w:t>pdf</w:t>
-      </w:r>
-      <w:proofErr w:type="spellEnd"/>
-      <w:r>
-        <w:t xml:space="preserve"> generado en LaTeX para que pueda ver cómo va quedando.</w:t>
+        <w:t>Correcto, usamos LaTeX, de hecho el documento está redactado completamente en LaTeX, solo que convertimos el pdf a Word porque pensamos que le facilitaría el agregar comentarios. Le seguiremos enviando este documento de Word pero también el pdf generado en LaTeX para que pueda ver cómo va quedando.</w:t>
       </w:r>
     </w:p>
   </w:comment>
-  <w:comment w:id="120" w:author="Eiliana" w:date="2020-06-23T07:03:00Z" w:initials="E">
+  <w:comment w:id="123" w:author="Eiliana" w:date="2020-06-23T07:03:00Z" w:initials="E">
     <w:p>
       <w:pPr>
         <w:pStyle w:val="Textocomentario"/>
@@ -11623,14 +10866,12 @@
         </w:rPr>
         <w:annotationRef/>
       </w:r>
-      <w:proofErr w:type="gramStart"/>
       <w:r>
         <w:t>No era más grande?</w:t>
       </w:r>
-      <w:proofErr w:type="gramEnd"/>
     </w:p>
   </w:comment>
-  <w:comment w:id="121" w:author="Eiliana" w:date="2020-06-23T07:19:00Z" w:initials="E">
+  <w:comment w:id="140" w:author="Eiliana" w:date="2020-06-23T07:19:00Z" w:initials="E">
     <w:p>
       <w:pPr>
         <w:pStyle w:val="Textocomentario"/>
@@ -11650,10 +10891,7 @@
         <w:pStyle w:val="Textocomentario"/>
       </w:pPr>
       <w:r>
-        <w:t>Y e</w:t>
-      </w:r>
-      <w:r>
-        <w:t>xplicar que son las parcelas</w:t>
+        <w:t>Y explicar que son las parcelas</w:t>
       </w:r>
     </w:p>
     <w:p>
@@ -11678,7 +10916,7 @@
       </w:r>
     </w:p>
   </w:comment>
-  <w:comment w:id="122" w:author="Eiliana" w:date="2020-06-23T07:50:00Z" w:initials="E">
+  <w:comment w:id="150" w:author="Eiliana" w:date="2020-06-23T07:50:00Z" w:initials="E">
     <w:p>
       <w:pPr>
         <w:pStyle w:val="Textocomentario"/>
@@ -11694,7 +10932,7 @@
       </w:r>
     </w:p>
   </w:comment>
-  <w:comment w:id="124" w:author="Eiliana" w:date="2020-06-23T07:57:00Z" w:initials="E">
+  <w:comment w:id="156" w:author="Eiliana" w:date="2020-06-23T07:57:00Z" w:initials="E">
     <w:p>
       <w:pPr>
         <w:pStyle w:val="Textocomentario"/>
@@ -11730,16 +10968,7 @@
         <w:pStyle w:val="Textocomentario"/>
       </w:pPr>
       <w:r>
-        <w:t xml:space="preserve">Se van a enfocar </w:t>
-      </w:r>
-      <w:r>
-        <w:t xml:space="preserve">solo </w:t>
-      </w:r>
-      <w:r>
-        <w:t>en los 3 indicadores para la endógena, con ellos es que van a simular?</w:t>
-      </w:r>
-      <w:r>
-        <w:t xml:space="preserve"> Me parece que es lo más adecuado</w:t>
+        <w:t>Se van a enfocar solo en los 3 indicadores para la endógena, con ellos es que van a simular? Me parece que es lo más adecuado</w:t>
       </w:r>
     </w:p>
     <w:p>
@@ -11747,13 +10976,7 @@
         <w:pStyle w:val="Textocomentario"/>
       </w:pPr>
       <w:r>
-        <w:t>Rebeca utilizó esos mismos para su estudio</w:t>
-      </w:r>
-      <w:r>
-        <w:t xml:space="preserve"> de asimetría</w:t>
-      </w:r>
-      <w:r>
-        <w:t xml:space="preserve"> no?</w:t>
+        <w:t>Rebeca utilizó esos mismos para su estudio de asimetría no?</w:t>
       </w:r>
     </w:p>
     <w:p>
@@ -11789,7 +11012,7 @@
       </w:r>
     </w:p>
   </w:comment>
-  <w:comment w:id="125" w:author="Eiliana" w:date="2020-06-23T08:02:00Z" w:initials="E">
+  <w:comment w:id="157" w:author="Eiliana" w:date="2020-06-23T08:02:00Z" w:initials="E">
     <w:p>
       <w:pPr>
         <w:pStyle w:val="Textocomentario"/>
@@ -11817,13 +11040,7 @@
         <w:pStyle w:val="Textocomentario"/>
       </w:pPr>
       <w:r>
-        <w:t xml:space="preserve">Eliminar escenarios de 50 </w:t>
-      </w:r>
-      <w:r>
-        <w:t xml:space="preserve">, 400  </w:t>
-      </w:r>
-      <w:r>
-        <w:t>y 800</w:t>
+        <w:t>Eliminar escenarios de 50 , 400  y 800</w:t>
       </w:r>
     </w:p>
     <w:p>
@@ -11831,19 +11048,7 @@
         <w:pStyle w:val="Textocomentario"/>
       </w:pPr>
       <w:r>
-        <w:t xml:space="preserve">Incluir </w:t>
-      </w:r>
-      <w:r>
-        <w:t xml:space="preserve">el tamaño de la muestra de Rebeca, también incluir </w:t>
-      </w:r>
-      <w:r>
-        <w:t>120 que es la recomendación de Todd Little para tamaño de muestra y también el de 300</w:t>
-      </w:r>
-      <w:r>
-        <w:t xml:space="preserve"> que es de interés para los investigadores</w:t>
-      </w:r>
-      <w:r>
-        <w:t xml:space="preserve"> en CS. Ya 300 es suficiente como tope.</w:t>
+        <w:t>Incluir el tamaño de la muestra de Rebeca, también incluir 120 que es la recomendación de Todd Little para tamaño de muestra y también el de 300 que es de interés para los investigadores en CS. Ya 300 es suficiente como tope.</w:t>
       </w:r>
     </w:p>
     <w:p>
@@ -11856,23 +11061,11 @@
         <w:pStyle w:val="Textocomentario"/>
       </w:pPr>
       <w:r>
-        <w:t>Debería</w:t>
-      </w:r>
-      <w:r>
-        <w:t xml:space="preserve"> </w:t>
-      </w:r>
-      <w:r>
-        <w:t xml:space="preserve"> haber </w:t>
-      </w:r>
-      <w:r>
-        <w:t xml:space="preserve">un </w:t>
-      </w:r>
-      <w:r>
-        <w:t>escenario que se refiera  al nivel real de las Kurtosis que ella encontró</w:t>
+        <w:t>Debería  haber un escenario que se refiera  al nivel real de las Kurtosis que ella encontró</w:t>
       </w:r>
     </w:p>
   </w:comment>
-  <w:comment w:id="128" w:author="Eiliana" w:date="2020-06-23T07:14:00Z" w:initials="E">
+  <w:comment w:id="161" w:author="Eiliana" w:date="2020-06-23T07:14:00Z" w:initials="E">
     <w:p>
       <w:pPr>
         <w:pStyle w:val="Textocomentario"/>
@@ -11888,7 +11081,7 @@
       </w:r>
     </w:p>
   </w:comment>
-  <w:comment w:id="130" w:author="Eiliana" w:date="2020-06-23T07:14:00Z" w:initials="E">
+  <w:comment w:id="166" w:author="Eiliana" w:date="2020-06-23T07:14:00Z" w:initials="E">
     <w:p>
       <w:pPr>
         <w:pStyle w:val="Textocomentario"/>
@@ -12754,6 +11947,9 @@
 <w15:people xmlns:wpc="http://schemas.microsoft.com/office/word/2010/wordprocessingCanvas" xmlns:cx="http://schemas.microsoft.com/office/drawing/2014/chartex" xmlns:cx1="http://schemas.microsoft.com/office/drawing/2015/9/8/chartex" xmlns:cx2="http://schemas.microsoft.com/office/drawing/2015/10/21/chartex" xmlns:cx3="http://schemas.microsoft.com/office/drawing/2016/5/9/chartex" xmlns:cx4="http://schemas.microsoft.com/office/drawing/2016/5/10/chartex" xmlns:cx5="http://schemas.microsoft.com/office/drawing/2016/5/11/chartex" xmlns:cx6="http://schemas.microsoft.com/office/drawing/2016/5/12/chartex" xmlns:cx7="http://schemas.microsoft.com/office/drawing/2016/5/13/chartex" xmlns:cx8="http://schemas.microsoft.com/office/drawing/2016/5/14/chartex" xmlns:mc="http://schemas.openxmlformats.org/markup-compatibility/2006" xmlns:aink="http://schemas.microsoft.com/office/drawing/2016/ink" xmlns:am3d="http://schemas.microsoft.com/office/drawing/2017/model3d" xmlns:o="urn:schemas-microsoft-com:office:office" xmlns:r="http://schemas.openxmlformats.org/officeDocument/2006/relationships" xmlns:m="http://schemas.openxmlformats.org/officeDocument/2006/math" xmlns:v="urn:schemas-microsoft-com:vml" xmlns:wp14="http://schemas.microsoft.com/office/word/2010/wordprocessingDrawing" xmlns:wp="http://schemas.openxmlformats.org/drawingml/2006/wordprocessingDrawing" xmlns:w10="urn:schemas-microsoft-com:office:word" xmlns:w="http://schemas.openxmlformats.org/wordprocessingml/2006/main" xmlns:w14="http://schemas.microsoft.com/office/word/2010/wordml" xmlns:w15="http://schemas.microsoft.com/office/word/2012/wordml" xmlns:w16cex="http://schemas.microsoft.com/office/word/2018/wordml/cex" xmlns:w16cid="http://schemas.microsoft.com/office/word/2016/wordml/cid" xmlns:w16="http://schemas.microsoft.com/office/word/2018/wordml" xmlns:w16se="http://schemas.microsoft.com/office/word/2015/wordml/symex" xmlns:wpg="http://schemas.microsoft.com/office/word/2010/wordprocessingGroup" xmlns:wpi="http://schemas.microsoft.com/office/word/2010/wordprocessingInk" xmlns:wne="http://schemas.microsoft.com/office/word/2006/wordml" xmlns:wps="http://schemas.microsoft.com/office/word/2010/wordprocessingShape" mc:Ignorable="w14 w15 w16se w16cid w16 w16cex wp14">
   <w15:person w15:author="César Gamboa">
     <w15:presenceInfo w15:providerId="Windows Live" w15:userId="4c0abcc15bdc5c59"/>
+  </w15:person>
+  <w15:person w15:author="Andres Arguedas">
+    <w15:presenceInfo w15:providerId="Windows Live" w15:userId="88fdcafe3be7f246"/>
   </w15:person>
 </w15:people>
 </file>

</xml_diff>

<commit_message>
Cambios de formato para la revista
</commit_message>
<xml_diff>
--- a/Material de referencia/Trabajo final/20200624.2 - Trabajo final SEM César-Andrés REV AA.docx
+++ b/Material de referencia/Trabajo final/20200624.2 - Trabajo final SEM César-Andrés REV AA.docx
@@ -276,6 +276,7 @@
           <w:docPartGallery w:val="Table of Contents"/>
         </w:docPartObj>
       </w:sdtPr>
+      <w:sdtEndPr/>
       <w:sdtContent>
         <w:p>
           <w:pPr>
@@ -1978,61 +1979,71 @@
       </w:ins>
       <w:ins w:id="72" w:author="César Gamboa" w:date="2020-06-24T11:45:00Z">
         <w:r>
-          <w:t>e toparse con conjuntos de datos que</w:t>
-        </w:r>
-        <w:r>
-          <w:t>, en su conjunto, no presenten una distribución normal multivariada</w:t>
-        </w:r>
-        <w:r>
-          <w:t xml:space="preserve"> debido </w:t>
+          <w:t xml:space="preserve">e </w:t>
         </w:r>
       </w:ins>
-      <w:ins w:id="73" w:author="César Gamboa" w:date="2020-06-24T11:46:00Z">
-        <w:r>
-          <w:t xml:space="preserve">a la </w:t>
-        </w:r>
-        <w:r>
-          <w:t xml:space="preserve">muy </w:t>
-        </w:r>
-        <w:r>
-          <w:t xml:space="preserve">alta </w:t>
-        </w:r>
-        <w:r>
-          <w:t xml:space="preserve">o muy baja </w:t>
-        </w:r>
-        <w:r>
-          <w:t>concentración de datos</w:t>
+      <w:ins w:id="73" w:author="César Gamboa" w:date="2020-06-30T19:57:00Z">
+        <w:r>
+          <w:t>trabajar</w:t>
         </w:r>
       </w:ins>
       <w:ins w:id="74" w:author="César Gamboa" w:date="2020-06-24T11:45:00Z">
         <w:r>
-          <w:t xml:space="preserve"> </w:t>
+          <w:t xml:space="preserve"> con conjuntos de datos que</w:t>
+        </w:r>
+        <w:r>
+          <w:t>, en su conjunto, no presenten una distribución normal multivariada</w:t>
+        </w:r>
+        <w:r>
+          <w:t xml:space="preserve"> debido </w:t>
         </w:r>
       </w:ins>
       <w:ins w:id="75" w:author="César Gamboa" w:date="2020-06-24T11:46:00Z">
         <w:r>
-          <w:t>alrededor de la zona central de s</w:t>
+          <w:t xml:space="preserve">a la </w:t>
+        </w:r>
+        <w:r>
+          <w:t xml:space="preserve">muy </w:t>
+        </w:r>
+        <w:r>
+          <w:t xml:space="preserve">alta </w:t>
+        </w:r>
+        <w:r>
+          <w:t xml:space="preserve">o muy baja </w:t>
+        </w:r>
+        <w:r>
+          <w:t>concentración de datos</w:t>
         </w:r>
       </w:ins>
-      <w:ins w:id="76" w:author="César Gamboa" w:date="2020-06-24T11:47:00Z">
-        <w:r>
-          <w:t>u</w:t>
+      <w:ins w:id="76" w:author="César Gamboa" w:date="2020-06-24T11:45:00Z">
+        <w:r>
+          <w:t xml:space="preserve"> </w:t>
         </w:r>
       </w:ins>
       <w:ins w:id="77" w:author="César Gamboa" w:date="2020-06-24T11:46:00Z">
         <w:r>
-          <w:t xml:space="preserve"> distribución</w:t>
+          <w:t>alrededor de la zona central de s</w:t>
         </w:r>
       </w:ins>
       <w:ins w:id="78" w:author="César Gamboa" w:date="2020-06-24T11:47:00Z">
         <w:r>
+          <w:t>u</w:t>
+        </w:r>
+      </w:ins>
+      <w:ins w:id="79" w:author="César Gamboa" w:date="2020-06-24T11:46:00Z">
+        <w:r>
+          <w:t xml:space="preserve"> distribución</w:t>
+        </w:r>
+      </w:ins>
+      <w:ins w:id="80" w:author="César Gamboa" w:date="2020-06-24T11:47:00Z">
+        <w:r>
           <w:t>. Este comportamiento se mide mediante un estadístico llamado kurtosis</w:t>
         </w:r>
         <w:r>
           <w:t>, que describe qué tan aplanada o empinada es la dist</w:t>
         </w:r>
       </w:ins>
-      <w:ins w:id="79" w:author="César Gamboa" w:date="2020-06-24T11:48:00Z">
+      <w:ins w:id="81" w:author="César Gamboa" w:date="2020-06-24T11:48:00Z">
         <w:r>
           <w:t>ribución</w:t>
         </w:r>
@@ -2043,7 +2054,7 @@
           <w:t>es posible saber si los datos atentan con</w:t>
         </w:r>
       </w:ins>
-      <w:ins w:id="80" w:author="César Gamboa" w:date="2020-06-24T11:49:00Z">
+      <w:ins w:id="82" w:author="César Gamboa" w:date="2020-06-24T11:49:00Z">
         <w:r>
           <w:t>tra la presencia de una distribución normal</w:t>
         </w:r>
@@ -2054,7 +2065,7 @@
           <w:t xml:space="preserve"> </w:t>
         </w:r>
       </w:ins>
-      <w:ins w:id="81" w:author="César Gamboa" w:date="2020-06-24T11:50:00Z">
+      <w:ins w:id="83" w:author="César Gamboa" w:date="2020-06-24T11:50:00Z">
         <w:r>
           <w:t xml:space="preserve">el de Sura-Fonseca (2020) o </w:t>
         </w:r>
@@ -2065,7 +2076,7 @@
           <w:t xml:space="preserve">han </w:t>
         </w:r>
       </w:ins>
-      <w:ins w:id="82" w:author="César Gamboa" w:date="2020-06-24T11:51:00Z">
+      <w:ins w:id="84" w:author="César Gamboa" w:date="2020-06-24T11:51:00Z">
         <w:r>
           <w:t>abierto brechas de investigación para esta problemática.</w:t>
         </w:r>
@@ -2075,7 +2086,7 @@
       <w:pPr>
         <w:ind w:left="-5"/>
         <w:rPr>
-          <w:ins w:id="83" w:author="César Gamboa" w:date="2020-06-24T11:43:00Z"/>
+          <w:ins w:id="85" w:author="César Gamboa" w:date="2020-06-24T11:43:00Z"/>
         </w:rPr>
       </w:pPr>
     </w:p>
@@ -2086,24 +2097,24 @@
       <w:r>
         <w:t xml:space="preserve"> </w:t>
       </w:r>
-      <w:commentRangeStart w:id="84"/>
-      <w:commentRangeStart w:id="85"/>
+      <w:commentRangeStart w:id="86"/>
+      <w:commentRangeStart w:id="87"/>
       <w:r>
         <w:t xml:space="preserve">Considerar distintos niveles de kurtosis </w:t>
       </w:r>
-      <w:commentRangeEnd w:id="84"/>
+      <w:commentRangeEnd w:id="86"/>
       <w:r>
         <w:rPr>
           <w:rStyle w:val="Refdecomentario"/>
         </w:rPr>
-        <w:commentReference w:id="84"/>
-      </w:r>
-      <w:commentRangeEnd w:id="85"/>
+        <w:commentReference w:id="86"/>
+      </w:r>
+      <w:commentRangeEnd w:id="87"/>
       <w:r>
         <w:rPr>
           <w:rStyle w:val="Refdecomentario"/>
         </w:rPr>
-        <w:commentReference w:id="85"/>
+        <w:commentReference w:id="87"/>
       </w:r>
       <w:r>
         <w:t xml:space="preserve">permite conocer el impacto que esta medida tiene sobre las estimaciones de un SEM dependiendo del tamaño de muestra utilizado (Muthen &amp; Kaplan, </w:t>
@@ -2147,11 +2158,11 @@
         <w:pStyle w:val="Ttulo2"/>
         <w:ind w:left="463" w:hanging="478"/>
       </w:pPr>
-      <w:bookmarkStart w:id="86" w:name="_Toc18520"/>
+      <w:bookmarkStart w:id="88" w:name="_Toc18520"/>
       <w:r>
         <w:t>Objetivos del estudio</w:t>
       </w:r>
-      <w:bookmarkEnd w:id="86"/>
+      <w:bookmarkEnd w:id="88"/>
     </w:p>
     <w:p>
       <w:pPr>
@@ -2161,21 +2172,21 @@
       <w:r>
         <w:t>La presente investigación busca estudiar el efecto que tienen distintos niveles de kurtosis en varios tamaños de muestra sobre las estimaciones de un SEM</w:t>
       </w:r>
-      <w:commentRangeStart w:id="87"/>
+      <w:commentRangeStart w:id="89"/>
       <w:r>
         <w:t xml:space="preserve">. Para ello, </w:t>
       </w:r>
-      <w:ins w:id="88" w:author="César Gamboa" w:date="2020-06-24T11:52:00Z">
+      <w:ins w:id="90" w:author="César Gamboa" w:date="2020-06-24T11:52:00Z">
         <w:r>
           <w:t xml:space="preserve">se ha </w:t>
         </w:r>
       </w:ins>
-      <w:del w:id="89" w:author="César Gamboa" w:date="2020-06-24T11:52:00Z">
+      <w:del w:id="91" w:author="César Gamboa" w:date="2020-06-24T11:52:00Z">
         <w:r>
           <w:delText>tomando</w:delText>
         </w:r>
       </w:del>
-      <w:ins w:id="90" w:author="César Gamboa" w:date="2020-06-24T11:52:00Z">
+      <w:ins w:id="92" w:author="César Gamboa" w:date="2020-06-24T11:52:00Z">
         <w:r>
           <w:t>tomado</w:t>
         </w:r>
@@ -2192,7 +2203,7 @@
       <w:r>
         <w:t>)</w:t>
       </w:r>
-      <w:ins w:id="91" w:author="César Gamboa" w:date="2020-06-24T11:55:00Z">
+      <w:ins w:id="93" w:author="César Gamboa" w:date="2020-06-24T11:55:00Z">
         <w:r>
           <w:t xml:space="preserve"> por ser</w:t>
         </w:r>
@@ -2200,7 +2211,7 @@
           <w:t xml:space="preserve"> uno de los trabajos más recientes en cuanto a planteamiento de tamaños de muestra y kurtosis para la simulació</w:t>
         </w:r>
       </w:ins>
-      <w:ins w:id="92" w:author="César Gamboa" w:date="2020-06-24T11:56:00Z">
+      <w:ins w:id="94" w:author="César Gamboa" w:date="2020-06-24T11:56:00Z">
         <w:r>
           <w:t>n de datos multivariados</w:t>
         </w:r>
@@ -2208,17 +2219,17 @@
           <w:t>.</w:t>
         </w:r>
       </w:ins>
-      <w:ins w:id="93" w:author="César Gamboa" w:date="2020-06-24T11:52:00Z">
+      <w:ins w:id="95" w:author="César Gamboa" w:date="2020-06-24T11:52:00Z">
         <w:r>
           <w:t xml:space="preserve"> </w:t>
         </w:r>
       </w:ins>
-      <w:del w:id="94" w:author="César Gamboa" w:date="2020-06-24T11:56:00Z">
+      <w:del w:id="96" w:author="César Gamboa" w:date="2020-06-24T11:56:00Z">
         <w:r>
           <w:delText xml:space="preserve"> se </w:delText>
         </w:r>
       </w:del>
-      <w:ins w:id="95" w:author="César Gamboa" w:date="2020-06-24T11:56:00Z">
+      <w:ins w:id="97" w:author="César Gamboa" w:date="2020-06-24T11:56:00Z">
         <w:r>
           <w:t xml:space="preserve">Se </w:t>
         </w:r>
@@ -2226,12 +2237,12 @@
       <w:r>
         <w:t>plantean</w:t>
       </w:r>
-      <w:ins w:id="96" w:author="César Gamboa" w:date="2020-06-24T11:56:00Z">
+      <w:ins w:id="98" w:author="César Gamboa" w:date="2020-06-24T11:56:00Z">
         <w:r>
           <w:t xml:space="preserve"> </w:t>
         </w:r>
       </w:ins>
-      <w:del w:id="97" w:author="César Gamboa" w:date="2020-06-24T12:10:00Z">
+      <w:del w:id="99" w:author="César Gamboa" w:date="2020-06-24T12:10:00Z">
         <w:r>
           <w:delText xml:space="preserve"> </w:delText>
         </w:r>
@@ -2239,12 +2250,12 @@
       <w:r>
         <w:t>los siguientes objetivos:</w:t>
       </w:r>
-      <w:commentRangeEnd w:id="87"/>
+      <w:commentRangeEnd w:id="89"/>
       <w:r>
         <w:rPr>
           <w:rStyle w:val="Refdecomentario"/>
         </w:rPr>
-        <w:commentReference w:id="87"/>
+        <w:commentReference w:id="89"/>
       </w:r>
     </w:p>
     <w:p>
@@ -2252,22 +2263,22 @@
         <w:pStyle w:val="Ttulo3"/>
         <w:ind w:left="571" w:hanging="586"/>
       </w:pPr>
-      <w:bookmarkStart w:id="98" w:name="_Toc18521"/>
+      <w:bookmarkStart w:id="100" w:name="_Toc18521"/>
       <w:r>
         <w:t xml:space="preserve">Objetivo </w:t>
       </w:r>
-      <w:commentRangeStart w:id="99"/>
+      <w:commentRangeStart w:id="101"/>
       <w:r>
         <w:t>general</w:t>
       </w:r>
-      <w:bookmarkEnd w:id="98"/>
-      <w:commentRangeEnd w:id="99"/>
+      <w:bookmarkEnd w:id="100"/>
+      <w:commentRangeEnd w:id="101"/>
       <w:r>
         <w:rPr>
           <w:rStyle w:val="Refdecomentario"/>
           <w:b w:val="0"/>
         </w:rPr>
-        <w:commentReference w:id="99"/>
+        <w:commentReference w:id="101"/>
       </w:r>
       <w:r>
         <w:t xml:space="preserve">   </w:t>
@@ -2278,11 +2289,12 @@
         <w:spacing w:after="292"/>
         <w:ind w:left="-5"/>
       </w:pPr>
-      <w:commentRangeStart w:id="100"/>
+      <w:commentRangeStart w:id="102"/>
+      <w:commentRangeStart w:id="103"/>
       <w:r>
         <w:t xml:space="preserve">Comparar mediante un estudio de simulación </w:t>
       </w:r>
-      <w:ins w:id="101" w:author="César Gamboa" w:date="2020-06-24T11:57:00Z">
+      <w:ins w:id="104" w:author="César Gamboa" w:date="2020-06-24T11:57:00Z">
         <w:r>
           <w:t xml:space="preserve">los efectos en </w:t>
         </w:r>
@@ -2290,7 +2302,7 @@
       <w:r>
         <w:t xml:space="preserve">las estimaciones </w:t>
       </w:r>
-      <w:ins w:id="102" w:author="César Gamboa" w:date="2020-06-24T11:57:00Z">
+      <w:ins w:id="105" w:author="César Gamboa" w:date="2020-06-24T11:57:00Z">
         <w:r>
           <w:t xml:space="preserve">de cargas factoriales y medidas de ajuste </w:t>
         </w:r>
@@ -2298,7 +2310,7 @@
       <w:r>
         <w:t xml:space="preserve">de modelos de ecuaciones estructurales </w:t>
       </w:r>
-      <w:ins w:id="103" w:author="César Gamboa" w:date="2020-06-24T11:58:00Z">
+      <w:ins w:id="106" w:author="César Gamboa" w:date="2020-06-24T11:58:00Z">
         <w:r>
           <w:t xml:space="preserve">estimados mediante máxima verosimilitud </w:t>
         </w:r>
@@ -2306,7 +2318,7 @@
       <w:r>
         <w:t xml:space="preserve">en presencia de variables observadas con niveles de kurtosis de 0, 0.62, 6.65, 21.41 y 13.92 en tamaños de muestra de </w:t>
       </w:r>
-      <w:del w:id="104" w:author="César Gamboa" w:date="2020-06-24T11:58:00Z">
+      <w:del w:id="107" w:author="César Gamboa" w:date="2020-06-24T11:58:00Z">
         <w:r>
           <w:delText xml:space="preserve">50, </w:delText>
         </w:r>
@@ -2314,7 +2326,7 @@
       <w:r>
         <w:t xml:space="preserve">100, </w:t>
       </w:r>
-      <w:ins w:id="105" w:author="César Gamboa" w:date="2020-06-24T11:59:00Z">
+      <w:ins w:id="108" w:author="César Gamboa" w:date="2020-06-24T11:59:00Z">
         <w:r>
           <w:t>1</w:t>
         </w:r>
@@ -2322,12 +2334,12 @@
           <w:t>20,</w:t>
         </w:r>
       </w:ins>
-      <w:ins w:id="106" w:author="César Gamboa" w:date="2020-06-24T12:02:00Z">
+      <w:ins w:id="109" w:author="César Gamboa" w:date="2020-06-24T12:02:00Z">
         <w:r>
           <w:t xml:space="preserve"> 155,</w:t>
         </w:r>
       </w:ins>
-      <w:ins w:id="107" w:author="César Gamboa" w:date="2020-06-24T11:59:00Z">
+      <w:ins w:id="110" w:author="César Gamboa" w:date="2020-06-24T11:59:00Z">
         <w:r>
           <w:t xml:space="preserve"> </w:t>
         </w:r>
@@ -2335,12 +2347,12 @@
       <w:r>
         <w:t>200</w:t>
       </w:r>
-      <w:ins w:id="108" w:author="César Gamboa" w:date="2020-06-24T11:59:00Z">
+      <w:ins w:id="111" w:author="César Gamboa" w:date="2020-06-24T11:59:00Z">
         <w:r>
           <w:t xml:space="preserve"> y</w:t>
         </w:r>
       </w:ins>
-      <w:del w:id="109" w:author="César Gamboa" w:date="2020-06-24T11:59:00Z">
+      <w:del w:id="112" w:author="César Gamboa" w:date="2020-06-24T11:59:00Z">
         <w:r>
           <w:delText>,</w:delText>
         </w:r>
@@ -2348,12 +2360,12 @@
       <w:r>
         <w:t xml:space="preserve"> </w:t>
       </w:r>
-      <w:del w:id="110" w:author="César Gamboa" w:date="2020-06-24T11:59:00Z">
+      <w:del w:id="113" w:author="César Gamboa" w:date="2020-06-24T11:59:00Z">
         <w:r>
           <w:delText>400 y 800</w:delText>
         </w:r>
       </w:del>
-      <w:ins w:id="111" w:author="César Gamboa" w:date="2020-06-24T11:59:00Z">
+      <w:ins w:id="114" w:author="César Gamboa" w:date="2020-06-24T11:59:00Z">
         <w:r>
           <w:t>300</w:t>
         </w:r>
@@ -2361,12 +2373,19 @@
       <w:r>
         <w:t>.</w:t>
       </w:r>
-      <w:commentRangeEnd w:id="100"/>
+      <w:commentRangeEnd w:id="102"/>
       <w:r>
         <w:rPr>
           <w:rStyle w:val="Refdecomentario"/>
         </w:rPr>
-        <w:commentReference w:id="100"/>
+        <w:commentReference w:id="102"/>
+      </w:r>
+      <w:commentRangeEnd w:id="103"/>
+      <w:r>
+        <w:rPr>
+          <w:rStyle w:val="Refdecomentario"/>
+        </w:rPr>
+        <w:commentReference w:id="103"/>
       </w:r>
     </w:p>
     <w:p>
@@ -2375,12 +2394,12 @@
         <w:spacing w:after="300"/>
         <w:ind w:left="571" w:hanging="586"/>
       </w:pPr>
-      <w:bookmarkStart w:id="112" w:name="_Toc18522"/>
+      <w:bookmarkStart w:id="115" w:name="_Toc18522"/>
       <w:r>
         <w:lastRenderedPageBreak/>
         <w:t>Objetivos específicos</w:t>
       </w:r>
-      <w:bookmarkEnd w:id="112"/>
+      <w:bookmarkEnd w:id="115"/>
     </w:p>
     <w:p>
       <w:pPr>
@@ -2442,11 +2461,11 @@
         <w:pStyle w:val="Ttulo2"/>
         <w:ind w:left="463" w:hanging="478"/>
       </w:pPr>
-      <w:bookmarkStart w:id="113" w:name="_Toc18523"/>
+      <w:bookmarkStart w:id="116" w:name="_Toc18523"/>
       <w:r>
         <w:t>Metodología de la investigación</w:t>
       </w:r>
-      <w:bookmarkEnd w:id="113"/>
+      <w:bookmarkEnd w:id="116"/>
     </w:p>
     <w:p>
       <w:pPr>
@@ -2455,7 +2474,7 @@
       <w:r>
         <w:t xml:space="preserve">De esta manera, el presente estudio consiste en </w:t>
       </w:r>
-      <w:del w:id="114" w:author="César Gamboa" w:date="2020-06-24T12:00:00Z">
+      <w:del w:id="117" w:author="César Gamboa" w:date="2020-06-24T12:00:00Z">
         <w:r>
           <w:delText xml:space="preserve">en </w:delText>
         </w:r>
@@ -2479,11 +2498,11 @@
         <w:pStyle w:val="Ttulo1"/>
         <w:ind w:left="308" w:hanging="323"/>
       </w:pPr>
-      <w:bookmarkStart w:id="115" w:name="_Toc18524"/>
+      <w:bookmarkStart w:id="118" w:name="_Toc18524"/>
       <w:r>
         <w:t>METODOLOGÍA</w:t>
       </w:r>
-      <w:bookmarkEnd w:id="115"/>
+      <w:bookmarkEnd w:id="118"/>
     </w:p>
     <w:p>
       <w:pPr>
@@ -2491,11 +2510,11 @@
         <w:spacing w:after="270"/>
         <w:ind w:left="463" w:hanging="478"/>
       </w:pPr>
-      <w:bookmarkStart w:id="116" w:name="_Toc18525"/>
+      <w:bookmarkStart w:id="119" w:name="_Toc18525"/>
       <w:r>
         <w:t>Generación de datos con kurtosis</w:t>
       </w:r>
-      <w:bookmarkEnd w:id="116"/>
+      <w:bookmarkEnd w:id="119"/>
     </w:p>
     <w:p>
       <w:pPr>
@@ -2636,27 +2655,27 @@
         </w:rPr>
         <w:t xml:space="preserve">X </w:t>
       </w:r>
-      <w:commentRangeStart w:id="117"/>
-      <w:commentRangeStart w:id="118"/>
+      <w:commentRangeStart w:id="120"/>
+      <w:commentRangeStart w:id="121"/>
       <w:r>
         <w:rPr>
           <w:i/>
         </w:rPr>
         <w:t>∼</w:t>
       </w:r>
-      <w:commentRangeEnd w:id="117"/>
+      <w:commentRangeEnd w:id="120"/>
       <w:r>
         <w:rPr>
           <w:rStyle w:val="Refdecomentario"/>
         </w:rPr>
-        <w:commentReference w:id="117"/>
-      </w:r>
-      <w:commentRangeEnd w:id="118"/>
+        <w:commentReference w:id="120"/>
+      </w:r>
+      <w:commentRangeEnd w:id="121"/>
       <w:r>
         <w:rPr>
           <w:rStyle w:val="Refdecomentario"/>
         </w:rPr>
-        <w:commentReference w:id="118"/>
+        <w:commentReference w:id="121"/>
       </w:r>
       <w:r>
         <w:rPr>
@@ -4089,28 +4108,28 @@
         <w:spacing w:after="243"/>
         <w:ind w:left="463" w:hanging="478"/>
       </w:pPr>
-      <w:bookmarkStart w:id="119" w:name="_Toc18526"/>
+      <w:bookmarkStart w:id="122" w:name="_Toc18526"/>
       <w:r>
         <w:t>Modelo a estimar</w:t>
       </w:r>
-      <w:bookmarkEnd w:id="119"/>
+      <w:bookmarkEnd w:id="122"/>
     </w:p>
     <w:p>
       <w:pPr>
         <w:ind w:left="-5"/>
         <w:rPr>
-          <w:del w:id="120" w:author="Andres Arguedas" w:date="2020-06-30T18:08:00Z"/>
+          <w:del w:id="123" w:author="Andres Arguedas" w:date="2020-06-30T18:08:00Z"/>
         </w:rPr>
       </w:pPr>
       <w:r>
         <w:t>El modelo teórico utilizad</w:t>
       </w:r>
-      <w:ins w:id="121" w:author="Andres Arguedas" w:date="2020-06-30T18:41:00Z">
+      <w:ins w:id="124" w:author="Andres Arguedas" w:date="2020-06-30T18:41:00Z">
         <w:r>
           <w:t>o</w:t>
         </w:r>
       </w:ins>
-      <w:del w:id="122" w:author="Andres Arguedas" w:date="2020-06-30T18:41:00Z">
+      <w:del w:id="125" w:author="Andres Arguedas" w:date="2020-06-30T18:41:00Z">
         <w:r>
           <w:delText>a</w:delText>
         </w:r>
@@ -4127,86 +4146,94 @@
       <w:r>
         <w:t xml:space="preserve">), basado en datos de </w:t>
       </w:r>
-      <w:commentRangeStart w:id="123"/>
+      <w:commentRangeStart w:id="126"/>
+      <w:commentRangeStart w:id="127"/>
       <w:r>
         <w:t xml:space="preserve">155 </w:t>
       </w:r>
-      <w:commentRangeEnd w:id="123"/>
+      <w:commentRangeEnd w:id="126"/>
       <w:r>
         <w:rPr>
           <w:rStyle w:val="Refdecomentario"/>
         </w:rPr>
-        <w:commentReference w:id="123"/>
+        <w:commentReference w:id="126"/>
+      </w:r>
+      <w:commentRangeEnd w:id="127"/>
+      <w:r>
+        <w:rPr>
+          <w:rStyle w:val="Refdecomentario"/>
+        </w:rPr>
+        <w:commentReference w:id="127"/>
       </w:r>
       <w:r>
         <w:t>estudiantes de la Universidad de Costa Rica, obtenidos de la Prueba de Habilidades Cuantitativas (PHC) del Instituto de Investigaciones Psicológicos (IIP) de dicha universidad y de un cuestionario autoadministrado aplicado a estos estudiantes.</w:t>
       </w:r>
-      <w:ins w:id="124" w:author="Andres Arguedas" w:date="2020-06-30T18:05:00Z">
+      <w:ins w:id="128" w:author="Andres Arguedas" w:date="2020-06-30T18:05:00Z">
         <w:r>
           <w:t xml:space="preserve"> En el caso de la PHC, </w:t>
         </w:r>
       </w:ins>
-      <w:ins w:id="125" w:author="Andres Arguedas" w:date="2020-06-30T18:06:00Z">
+      <w:ins w:id="129" w:author="Andres Arguedas" w:date="2020-06-30T18:06:00Z">
         <w:r>
           <w:t xml:space="preserve">al ser una prueba estandarizada y validada, </w:t>
-        </w:r>
-      </w:ins>
-      <w:ins w:id="126" w:author="Andres Arguedas" w:date="2020-06-30T18:07:00Z">
-        <w:r>
-          <w:t>la información presentada es de alta calidad y no presenta valores faltantes</w:t>
-        </w:r>
-      </w:ins>
-      <w:ins w:id="127" w:author="Andres Arguedas" w:date="2020-06-30T18:09:00Z">
-        <w:r>
-          <w:t>. Por otro lado</w:t>
-        </w:r>
-      </w:ins>
-      <w:ins w:id="128" w:author="Andres Arguedas" w:date="2020-06-30T18:07:00Z">
-        <w:r>
-          <w:t xml:space="preserve">, para los cuestionarios autoadministrados, estos </w:t>
-        </w:r>
-      </w:ins>
-      <w:ins w:id="129" w:author="Andres Arguedas" w:date="2020-06-30T18:09:00Z">
-        <w:r>
-          <w:t>fueron</w:t>
         </w:r>
       </w:ins>
       <w:ins w:id="130" w:author="Andres Arguedas" w:date="2020-06-30T18:07:00Z">
         <w:r>
-          <w:t xml:space="preserve"> </w:t>
+          <w:t>la información presentada es de alta calidad y no presenta valores faltantes</w:t>
         </w:r>
       </w:ins>
-      <w:ins w:id="131" w:author="Andres Arguedas" w:date="2020-06-30T18:11:00Z">
-        <w:r>
-          <w:t xml:space="preserve">basados en escalas </w:t>
+      <w:ins w:id="131" w:author="Andres Arguedas" w:date="2020-06-30T18:09:00Z">
+        <w:r>
+          <w:t>. Por otro lado</w:t>
         </w:r>
       </w:ins>
       <w:ins w:id="132" w:author="Andres Arguedas" w:date="2020-06-30T18:07:00Z">
         <w:r>
-          <w:t>validad</w:t>
+          <w:t xml:space="preserve">, para los cuestionarios autoadministrados, estos </w:t>
         </w:r>
       </w:ins>
-      <w:ins w:id="133" w:author="Andres Arguedas" w:date="2020-06-30T18:11:00Z">
-        <w:r>
-          <w:t>a</w:t>
+      <w:ins w:id="133" w:author="Andres Arguedas" w:date="2020-06-30T18:09:00Z">
+        <w:r>
+          <w:t>fueron</w:t>
         </w:r>
       </w:ins>
       <w:ins w:id="134" w:author="Andres Arguedas" w:date="2020-06-30T18:07:00Z">
         <w:r>
-          <w:t>s anteriormente</w:t>
+          <w:t xml:space="preserve"> </w:t>
         </w:r>
       </w:ins>
       <w:ins w:id="135" w:author="Andres Arguedas" w:date="2020-06-30T18:11:00Z">
         <w:r>
-          <w:t>,</w:t>
+          <w:t xml:space="preserve">basados en escalas </w:t>
         </w:r>
       </w:ins>
       <w:ins w:id="136" w:author="Andres Arguedas" w:date="2020-06-30T18:07:00Z">
         <w:r>
+          <w:t>validad</w:t>
+        </w:r>
+      </w:ins>
+      <w:ins w:id="137" w:author="Andres Arguedas" w:date="2020-06-30T18:11:00Z">
+        <w:r>
+          <w:t>a</w:t>
+        </w:r>
+      </w:ins>
+      <w:ins w:id="138" w:author="Andres Arguedas" w:date="2020-06-30T18:07:00Z">
+        <w:r>
+          <w:t>s anteriormente</w:t>
+        </w:r>
+      </w:ins>
+      <w:ins w:id="139" w:author="Andres Arguedas" w:date="2020-06-30T18:11:00Z">
+        <w:r>
+          <w:t>,</w:t>
+        </w:r>
+      </w:ins>
+      <w:ins w:id="140" w:author="Andres Arguedas" w:date="2020-06-30T18:07:00Z">
+        <w:r>
           <w:t xml:space="preserve"> y por parte de </w:t>
         </w:r>
       </w:ins>
-      <w:ins w:id="137" w:author="Andres Arguedas" w:date="2020-06-30T18:08:00Z">
+      <w:ins w:id="141" w:author="Andres Arguedas" w:date="2020-06-30T18:08:00Z">
         <w:r>
           <w:t xml:space="preserve">(Sura-Fonseca, </w:t>
         </w:r>
@@ -4220,12 +4247,12 @@
           <w:t>)</w:t>
         </w:r>
       </w:ins>
-      <w:ins w:id="138" w:author="Andres Arguedas" w:date="2020-06-30T18:11:00Z">
+      <w:ins w:id="142" w:author="Andres Arguedas" w:date="2020-06-30T18:11:00Z">
         <w:r>
           <w:t>,</w:t>
         </w:r>
       </w:ins>
-      <w:ins w:id="139" w:author="Andres Arguedas" w:date="2020-06-30T18:08:00Z">
+      <w:ins w:id="143" w:author="Andres Arguedas" w:date="2020-06-30T18:08:00Z">
         <w:r>
           <w:t xml:space="preserve"> para poder garantizar la correcta medición de los constructos de interés.</w:t>
         </w:r>
@@ -4239,61 +4266,61 @@
         <w:lastRenderedPageBreak/>
         <w:t xml:space="preserve">El modelo estimado está compuesto por dos variables exógenas (capital y habilidades cuantitativas) y una variable endógena (habilidades visoespaciales). Con respecto a estas variables: el capital se refiere al acceso y tenencia de ciertos bienes en los hogares de los estudiantes; las habilidades cuantitativas se refieren a la puntuación de los estudiantes en la prueba mencionada anteriormente; y las habilidades visoespaciales se refieren a la capacidad de los estudiantes para poder trabajar con objetos tridimensionales abstractos y poder manipularlos en la imaginación. </w:t>
       </w:r>
-      <w:commentRangeStart w:id="140"/>
+      <w:commentRangeStart w:id="144"/>
       <w:r>
         <w:t xml:space="preserve">Para cada una de estas variables latentes, se utilizó el método de parcelas para obtener tres variables indicadoras </w:t>
       </w:r>
-      <w:commentRangeEnd w:id="140"/>
+      <w:commentRangeEnd w:id="144"/>
       <w:r>
         <w:rPr>
           <w:rStyle w:val="Refdecomentario"/>
         </w:rPr>
-        <w:commentReference w:id="140"/>
+        <w:commentReference w:id="144"/>
       </w:r>
       <w:r>
         <w:t xml:space="preserve">para cada uno de los constructos. </w:t>
       </w:r>
-      <w:ins w:id="141" w:author="Andres Arguedas" w:date="2020-06-30T18:32:00Z">
+      <w:ins w:id="145" w:author="Andres Arguedas" w:date="2020-06-30T18:32:00Z">
         <w:r>
           <w:t>El método de parcelas, según (Little</w:t>
         </w:r>
       </w:ins>
-      <w:ins w:id="142" w:author="Andres Arguedas" w:date="2020-06-30T18:33:00Z">
+      <w:ins w:id="146" w:author="Andres Arguedas" w:date="2020-06-30T18:33:00Z">
         <w:r>
           <w:t xml:space="preserve">, 2013), </w:t>
         </w:r>
       </w:ins>
-      <w:ins w:id="143" w:author="Andres Arguedas" w:date="2020-06-30T18:37:00Z">
+      <w:ins w:id="147" w:author="Andres Arguedas" w:date="2020-06-30T18:37:00Z">
         <w:r>
           <w:t>se utiliza para agrupar dos o más variables indicadoras, agrupándolas en una nueva variable indicadora que sirva para medir la variable latente. En e</w:t>
         </w:r>
       </w:ins>
-      <w:ins w:id="144" w:author="Andres Arguedas" w:date="2020-06-30T18:38:00Z">
+      <w:ins w:id="148" w:author="Andres Arguedas" w:date="2020-06-30T18:38:00Z">
         <w:r>
           <w:t>ste caso, la parcelación se hizo mediante el promedio de las puntuaciones de una serie de ítems de cada una de las escalas, los cuales fueron agrupados mediante los siguientes criterios, según (Sura</w:t>
         </w:r>
       </w:ins>
-      <w:ins w:id="145" w:author="Andres Arguedas" w:date="2020-06-30T18:39:00Z">
+      <w:ins w:id="149" w:author="Andres Arguedas" w:date="2020-06-30T18:39:00Z">
         <w:r>
           <w:t>-Fonseca, 2020): semejanza temática de los ítems y semejanza según su</w:t>
         </w:r>
       </w:ins>
-      <w:ins w:id="146" w:author="Andres Arguedas" w:date="2020-06-30T18:40:00Z">
+      <w:ins w:id="150" w:author="Andres Arguedas" w:date="2020-06-30T18:40:00Z">
         <w:r>
           <w:t>s promedios. Por lo tanto, la cantidad de ítems usados</w:t>
         </w:r>
       </w:ins>
-      <w:ins w:id="147" w:author="Andres Arguedas" w:date="2020-06-30T18:41:00Z">
+      <w:ins w:id="151" w:author="Andres Arguedas" w:date="2020-06-30T18:41:00Z">
         <w:r>
           <w:t xml:space="preserve"> para construir las parcelas</w:t>
         </w:r>
       </w:ins>
-      <w:ins w:id="148" w:author="Andres Arguedas" w:date="2020-06-30T18:40:00Z">
+      <w:ins w:id="152" w:author="Andres Arguedas" w:date="2020-06-30T18:40:00Z">
         <w:r>
           <w:t xml:space="preserve"> varía dependiendo de la</w:t>
         </w:r>
       </w:ins>
-      <w:ins w:id="149" w:author="Andres Arguedas" w:date="2020-06-30T18:41:00Z">
+      <w:ins w:id="153" w:author="Andres Arguedas" w:date="2020-06-30T18:41:00Z">
         <w:r>
           <w:t xml:space="preserve"> parcela construida y de la temática que representa. </w:t>
         </w:r>
@@ -4329,16 +4356,16 @@
       <w:r>
         <w:t xml:space="preserve">Figura 1: Modelo estimado sobre las habilidades </w:t>
       </w:r>
-      <w:commentRangeStart w:id="150"/>
+      <w:commentRangeStart w:id="154"/>
       <w:r>
         <w:t>cuantitativas</w:t>
       </w:r>
-      <w:commentRangeEnd w:id="150"/>
+      <w:commentRangeEnd w:id="154"/>
       <w:r>
         <w:rPr>
           <w:rStyle w:val="Refdecomentario"/>
         </w:rPr>
-        <w:commentReference w:id="150"/>
+        <w:commentReference w:id="154"/>
       </w:r>
     </w:p>
     <w:p>
@@ -5249,7 +5276,7 @@
         <w:ind w:left="0" w:right="-15" w:firstLine="0"/>
         <w:jc w:val="left"/>
       </w:pPr>
-      <w:ins w:id="151" w:author="Andres Arguedas" w:date="2020-06-30T18:43:00Z">
+      <w:ins w:id="155" w:author="Andres Arguedas" w:date="2020-06-30T18:43:00Z">
         <w:r>
           <w:rPr>
             <w:sz w:val="22"/>
@@ -5257,7 +5284,7 @@
           <w:t xml:space="preserve">En la Figura 1, las siglas VE, CA y PHC representan </w:t>
         </w:r>
       </w:ins>
-      <w:ins w:id="152" w:author="Andres Arguedas" w:date="2020-06-30T18:44:00Z">
+      <w:ins w:id="156" w:author="Andres Arguedas" w:date="2020-06-30T18:44:00Z">
         <w:r>
           <w:rPr>
             <w:sz w:val="22"/>
@@ -5265,7 +5292,7 @@
           <w:t xml:space="preserve">las variables latentes sobre las habilidades visoespaciales, capital y la prueba de habilidades cuantitativas, respectivamente. En el caso de </w:t>
         </w:r>
       </w:ins>
-      <w:ins w:id="153" w:author="Andres Arguedas" w:date="2020-06-30T18:45:00Z">
+      <w:ins w:id="157" w:author="Andres Arguedas" w:date="2020-06-30T18:45:00Z">
         <w:r>
           <w:rPr>
             <w:sz w:val="22"/>
@@ -5273,7 +5300,7 @@
           <w:t xml:space="preserve">las siglas PC1-PC3, PHC1-PHC3 y PVE1-PVE3, estas representan </w:t>
         </w:r>
       </w:ins>
-      <w:ins w:id="154" w:author="Andres Arguedas" w:date="2020-06-30T18:46:00Z">
+      <w:ins w:id="158" w:author="Andres Arguedas" w:date="2020-06-30T18:46:00Z">
         <w:r>
           <w:rPr>
             <w:sz w:val="22"/>
@@ -5301,19 +5328,19 @@
         <w:spacing w:after="279"/>
         <w:ind w:left="463" w:hanging="478"/>
       </w:pPr>
-      <w:bookmarkStart w:id="155" w:name="_Toc18527"/>
-      <w:commentRangeStart w:id="156"/>
+      <w:bookmarkStart w:id="159" w:name="_Toc18527"/>
+      <w:commentRangeStart w:id="160"/>
       <w:r>
         <w:t>Simulación y estimación</w:t>
       </w:r>
-      <w:bookmarkEnd w:id="155"/>
-      <w:commentRangeEnd w:id="156"/>
+      <w:bookmarkEnd w:id="159"/>
+      <w:commentRangeEnd w:id="160"/>
       <w:r>
         <w:rPr>
           <w:rStyle w:val="Refdecomentario"/>
           <w:b w:val="0"/>
         </w:rPr>
-        <w:commentReference w:id="156"/>
+        <w:commentReference w:id="160"/>
       </w:r>
     </w:p>
     <w:p>
@@ -5452,16 +5479,16 @@
         <w:ind w:left="1507" w:right="1497"/>
         <w:jc w:val="center"/>
       </w:pPr>
-      <w:commentRangeStart w:id="157"/>
+      <w:commentRangeStart w:id="161"/>
       <w:r>
         <w:t>Cuadro 1: Escenarios de simulación</w:t>
       </w:r>
-      <w:commentRangeEnd w:id="157"/>
+      <w:commentRangeEnd w:id="161"/>
       <w:r>
         <w:rPr>
           <w:rStyle w:val="Refdecomentario"/>
         </w:rPr>
-        <w:commentReference w:id="157"/>
+        <w:commentReference w:id="161"/>
       </w:r>
     </w:p>
     <w:tbl>
@@ -7019,11 +7046,11 @@
         <w:pStyle w:val="Ttulo2"/>
         <w:ind w:left="463" w:hanging="478"/>
       </w:pPr>
-      <w:bookmarkStart w:id="158" w:name="_Toc18528"/>
+      <w:bookmarkStart w:id="162" w:name="_Toc18528"/>
       <w:r>
         <w:t>Medidas de bondad de ajuste</w:t>
       </w:r>
-      <w:bookmarkEnd w:id="158"/>
+      <w:bookmarkEnd w:id="162"/>
     </w:p>
     <w:p>
       <w:pPr>
@@ -7039,11 +7066,11 @@
         <w:pStyle w:val="Ttulo3"/>
         <w:ind w:left="571" w:hanging="586"/>
       </w:pPr>
-      <w:bookmarkStart w:id="159" w:name="_Toc18529"/>
+      <w:bookmarkStart w:id="163" w:name="_Toc18529"/>
       <w:r>
         <w:t>Estadístico chi-cuadrado</w:t>
       </w:r>
-      <w:bookmarkEnd w:id="159"/>
+      <w:bookmarkEnd w:id="163"/>
     </w:p>
     <w:p>
       <w:pPr>
@@ -7164,32 +7191,22 @@
       <w:r>
         <w:t xml:space="preserve">es el mínimo obtenido mediante la función de ajuste, la cual, normalmente, se asume que es la distribución normal multivariada, utilizando el método de máxima verosimilitud. Este estadístico tiene una distribución chi-cuadrado con grados de libertad igual a la cantidad de piezas de información única en la matriz de covariancias menos la cantidad de parámetros a estimar del </w:t>
       </w:r>
-      <w:ins w:id="160" w:author="Andres Arguedas" w:date="2020-06-30T18:41:00Z">
+      <w:ins w:id="164" w:author="Andres Arguedas" w:date="2020-06-30T18:41:00Z">
         <w:r>
           <w:t>modelo</w:t>
         </w:r>
       </w:ins>
-      <w:commentRangeStart w:id="161"/>
-      <w:del w:id="162" w:author="Andres Arguedas" w:date="2020-06-30T18:41:00Z">
-        <w:r>
-          <w:rPr>
-            <w:rPrChange w:id="163" w:author="Andres Arguedas" w:date="2020-06-30T18:41:00Z">
-              <w:rPr/>
-            </w:rPrChange>
-          </w:rPr>
+      <w:commentRangeStart w:id="165"/>
+      <w:del w:id="166" w:author="Andres Arguedas" w:date="2020-06-30T18:41:00Z">
+        <w:r>
           <w:delText>moedlo</w:delText>
         </w:r>
-        <w:commentRangeEnd w:id="161"/>
+        <w:commentRangeEnd w:id="165"/>
         <w:r>
           <w:rPr>
             <w:rStyle w:val="Refdecomentario"/>
-            <w:rPrChange w:id="164" w:author="Andres Arguedas" w:date="2020-06-30T18:41:00Z">
-              <w:rPr>
-                <w:rStyle w:val="Refdecomentario"/>
-              </w:rPr>
-            </w:rPrChange>
           </w:rPr>
-          <w:commentReference w:id="161"/>
+          <w:commentReference w:id="165"/>
         </w:r>
         <w:r>
           <w:delText>,</w:delText>
@@ -7217,11 +7234,11 @@
         <w:pStyle w:val="Ttulo3"/>
         <w:ind w:left="571" w:hanging="586"/>
       </w:pPr>
-      <w:bookmarkStart w:id="165" w:name="_Toc18530"/>
+      <w:bookmarkStart w:id="167" w:name="_Toc18530"/>
       <w:r>
         <w:t>RMSEA</w:t>
       </w:r>
-      <w:bookmarkEnd w:id="165"/>
+      <w:bookmarkEnd w:id="167"/>
     </w:p>
     <w:p>
       <w:pPr>
@@ -7307,16 +7324,24 @@
       <w:r>
         <w:t xml:space="preserve">= </w:t>
       </w:r>
-      <w:commentRangeStart w:id="166"/>
+      <w:commentRangeStart w:id="168"/>
+      <w:commentRangeStart w:id="169"/>
       <w:r>
         <w:t xml:space="preserve">ma´x </w:t>
       </w:r>
-      <w:commentRangeEnd w:id="166"/>
+      <w:commentRangeEnd w:id="168"/>
       <w:r>
         <w:rPr>
           <w:rStyle w:val="Refdecomentario"/>
         </w:rPr>
-        <w:commentReference w:id="166"/>
+        <w:commentReference w:id="168"/>
+      </w:r>
+      <w:commentRangeEnd w:id="169"/>
+      <w:r>
+        <w:rPr>
+          <w:rStyle w:val="Refdecomentario"/>
+        </w:rPr>
+        <w:commentReference w:id="169"/>
       </w:r>
       <w:r>
         <w:rPr>
@@ -7409,11 +7434,11 @@
         <w:pStyle w:val="Ttulo3"/>
         <w:ind w:left="571" w:hanging="586"/>
       </w:pPr>
-      <w:bookmarkStart w:id="167" w:name="_Toc18531"/>
+      <w:bookmarkStart w:id="170" w:name="_Toc18531"/>
       <w:r>
         <w:t>SRMR</w:t>
       </w:r>
-      <w:bookmarkEnd w:id="167"/>
+      <w:bookmarkEnd w:id="170"/>
     </w:p>
     <w:p>
       <w:pPr>
@@ -7762,11 +7787,11 @@
         <w:pStyle w:val="Ttulo3"/>
         <w:ind w:left="571" w:hanging="586"/>
       </w:pPr>
-      <w:bookmarkStart w:id="168" w:name="_Toc18532"/>
+      <w:bookmarkStart w:id="171" w:name="_Toc18532"/>
       <w:r>
         <w:t>CFI</w:t>
       </w:r>
-      <w:bookmarkEnd w:id="168"/>
+      <w:bookmarkEnd w:id="171"/>
     </w:p>
     <w:p>
       <w:pPr>
@@ -8160,25 +8185,25 @@
         <w:pStyle w:val="Ttulo1"/>
         <w:ind w:left="308" w:hanging="323"/>
       </w:pPr>
-      <w:bookmarkStart w:id="169" w:name="_Toc18533"/>
+      <w:bookmarkStart w:id="172" w:name="_Toc18533"/>
       <w:r>
         <w:t>RESULTADOS</w:t>
       </w:r>
-      <w:bookmarkEnd w:id="169"/>
+      <w:bookmarkEnd w:id="172"/>
     </w:p>
     <w:p>
       <w:pPr>
         <w:pStyle w:val="Ttulo2"/>
         <w:ind w:left="463" w:hanging="478"/>
       </w:pPr>
-      <w:bookmarkStart w:id="170" w:name="_Toc18534"/>
+      <w:bookmarkStart w:id="173" w:name="_Toc18534"/>
       <w:r>
         <w:t>Introducción</w:t>
       </w:r>
       <w:r>
         <w:br w:type="page"/>
       </w:r>
-      <w:bookmarkEnd w:id="170"/>
+      <w:bookmarkEnd w:id="173"/>
     </w:p>
     <w:p>
       <w:pPr>
@@ -8196,11 +8221,11 @@
         <w:pStyle w:val="Ttulo1"/>
         <w:ind w:left="308" w:hanging="323"/>
       </w:pPr>
-      <w:bookmarkStart w:id="171" w:name="_Toc18535"/>
+      <w:bookmarkStart w:id="174" w:name="_Toc18535"/>
       <w:r>
         <w:t>CONCLUSIONES Y RECOMENDACIONES</w:t>
       </w:r>
-      <w:bookmarkEnd w:id="171"/>
+      <w:bookmarkEnd w:id="174"/>
     </w:p>
     <w:p>
       <w:pPr>
@@ -8208,11 +8233,11 @@
         <w:spacing w:after="316"/>
         <w:ind w:left="463" w:hanging="478"/>
       </w:pPr>
-      <w:bookmarkStart w:id="172" w:name="_Toc18536"/>
+      <w:bookmarkStart w:id="175" w:name="_Toc18536"/>
       <w:r>
         <w:t>Introducción</w:t>
       </w:r>
-      <w:bookmarkEnd w:id="172"/>
+      <w:bookmarkEnd w:id="175"/>
     </w:p>
     <w:p>
       <w:pPr>
@@ -8220,25 +8245,25 @@
         <w:spacing w:after="316"/>
         <w:ind w:left="463" w:hanging="478"/>
       </w:pPr>
-      <w:bookmarkStart w:id="173" w:name="_Toc18537"/>
+      <w:bookmarkStart w:id="176" w:name="_Toc18537"/>
       <w:r>
         <w:t>Conclusiones</w:t>
       </w:r>
-      <w:bookmarkEnd w:id="173"/>
+      <w:bookmarkEnd w:id="176"/>
     </w:p>
     <w:p>
       <w:pPr>
         <w:pStyle w:val="Ttulo2"/>
         <w:ind w:left="463" w:hanging="478"/>
       </w:pPr>
-      <w:bookmarkStart w:id="174" w:name="_Toc18538"/>
+      <w:bookmarkStart w:id="177" w:name="_Toc18538"/>
       <w:r>
         <w:t>Recomendaciones</w:t>
       </w:r>
       <w:r>
         <w:br w:type="page"/>
       </w:r>
-      <w:bookmarkEnd w:id="174"/>
+      <w:bookmarkEnd w:id="177"/>
     </w:p>
     <w:p>
       <w:pPr>
@@ -8256,22 +8281,22 @@
         <w:pStyle w:val="Ttulo1"/>
         <w:ind w:left="308" w:hanging="323"/>
       </w:pPr>
-      <w:bookmarkStart w:id="175" w:name="_Toc18539"/>
+      <w:bookmarkStart w:id="178" w:name="_Toc18539"/>
       <w:r>
         <w:t>ANEXOS</w:t>
       </w:r>
-      <w:bookmarkEnd w:id="175"/>
+      <w:bookmarkEnd w:id="178"/>
     </w:p>
     <w:p>
       <w:pPr>
         <w:pStyle w:val="Ttulo2"/>
         <w:ind w:left="463" w:hanging="478"/>
       </w:pPr>
-      <w:bookmarkStart w:id="176" w:name="_Toc18540"/>
+      <w:bookmarkStart w:id="179" w:name="_Toc18540"/>
       <w:r>
         <w:t>Modelo poblacional para la función simulateData()</w:t>
       </w:r>
-      <w:bookmarkEnd w:id="176"/>
+      <w:bookmarkEnd w:id="179"/>
     </w:p>
     <w:p>
       <w:pPr>
@@ -8389,11 +8414,11 @@
         <w:spacing w:after="325"/>
         <w:ind w:left="463" w:hanging="478"/>
       </w:pPr>
-      <w:bookmarkStart w:id="177" w:name="_Toc18541"/>
+      <w:bookmarkStart w:id="180" w:name="_Toc18541"/>
       <w:r>
         <w:t>Escenarios de simulación para el tamaño de muestra y kurtosis</w:t>
       </w:r>
-      <w:bookmarkEnd w:id="177"/>
+      <w:bookmarkEnd w:id="180"/>
     </w:p>
     <w:p>
       <w:pPr>
@@ -8556,11 +8581,11 @@
         <w:spacing w:after="325"/>
         <w:ind w:left="463" w:hanging="478"/>
       </w:pPr>
-      <w:bookmarkStart w:id="178" w:name="_Toc18542"/>
+      <w:bookmarkStart w:id="181" w:name="_Toc18542"/>
       <w:r>
         <w:t>Simulación de datos</w:t>
       </w:r>
-      <w:bookmarkEnd w:id="178"/>
+      <w:bookmarkEnd w:id="181"/>
     </w:p>
     <w:p>
       <w:pPr>
@@ -9143,11 +9168,11 @@
         <w:spacing w:after="325"/>
         <w:ind w:left="463" w:hanging="478"/>
       </w:pPr>
-      <w:bookmarkStart w:id="179" w:name="_Toc18543"/>
+      <w:bookmarkStart w:id="182" w:name="_Toc18543"/>
       <w:r>
         <w:t>Estimación de los SEM</w:t>
       </w:r>
-      <w:bookmarkEnd w:id="179"/>
+      <w:bookmarkEnd w:id="182"/>
     </w:p>
     <w:p>
       <w:pPr>
@@ -9341,11 +9366,11 @@
         <w:spacing w:after="257"/>
         <w:ind w:left="308" w:hanging="323"/>
       </w:pPr>
-      <w:bookmarkStart w:id="180" w:name="_Toc18544"/>
+      <w:bookmarkStart w:id="183" w:name="_Toc18544"/>
       <w:r>
         <w:t>REFERENCIAS</w:t>
       </w:r>
-      <w:bookmarkEnd w:id="180"/>
+      <w:bookmarkEnd w:id="183"/>
     </w:p>
     <w:p>
       <w:pPr>
@@ -9432,7 +9457,7 @@
       <w:r>
         <w:rPr>
           <w:lang w:val="en-US"/>
-          <w:rPrChange w:id="181" w:author="César Gamboa" w:date="2020-06-24T10:23:00Z">
+          <w:rPrChange w:id="184" w:author="César Gamboa" w:date="2020-06-24T10:23:00Z">
             <w:rPr/>
           </w:rPrChange>
         </w:rPr>
@@ -9461,7 +9486,7 @@
       <w:r>
         <w:rPr>
           <w:lang w:val="en-US"/>
-          <w:rPrChange w:id="182" w:author="César Gamboa" w:date="2020-06-24T10:23:00Z">
+          <w:rPrChange w:id="185" w:author="César Gamboa" w:date="2020-06-24T10:23:00Z">
             <w:rPr/>
           </w:rPrChange>
         </w:rPr>
@@ -9577,7 +9602,7 @@
       <w:r>
         <w:rPr>
           <w:lang w:val="en-US"/>
-          <w:rPrChange w:id="183" w:author="César Gamboa" w:date="2020-06-24T10:23:00Z">
+          <w:rPrChange w:id="186" w:author="César Gamboa" w:date="2020-06-24T10:23:00Z">
             <w:rPr/>
           </w:rPrChange>
         </w:rPr>
@@ -9723,7 +9748,7 @@
       <w:r>
         <w:rPr>
           <w:lang w:val="en-US"/>
-          <w:rPrChange w:id="184" w:author="César Gamboa" w:date="2020-06-24T10:23:00Z">
+          <w:rPrChange w:id="187" w:author="César Gamboa" w:date="2020-06-24T10:23:00Z">
             <w:rPr/>
           </w:rPrChange>
         </w:rPr>
@@ -9752,7 +9777,7 @@
         <w:spacing w:after="0" w:line="428" w:lineRule="auto"/>
         <w:ind w:left="284" w:hanging="299"/>
         <w:rPr>
-          <w:rPrChange w:id="185" w:author="César Gamboa" w:date="2020-06-24T10:23:00Z">
+          <w:rPrChange w:id="188" w:author="César Gamboa" w:date="2020-06-24T10:23:00Z">
             <w:rPr>
               <w:lang w:val="en-US"/>
             </w:rPr>
@@ -9780,7 +9805,7 @@
       </w:r>
       <w:r>
         <w:rPr>
-          <w:rPrChange w:id="186" w:author="César Gamboa" w:date="2020-06-24T10:23:00Z">
+          <w:rPrChange w:id="189" w:author="César Gamboa" w:date="2020-06-24T10:23:00Z">
             <w:rPr>
               <w:lang w:val="en-US"/>
             </w:rPr>
@@ -9800,7 +9825,7 @@
       <w:r>
         <w:rPr>
           <w:color w:val="0000FF"/>
-          <w:rPrChange w:id="187" w:author="César Gamboa" w:date="2020-06-24T10:23:00Z">
+          <w:rPrChange w:id="190" w:author="César Gamboa" w:date="2020-06-24T10:23:00Z">
             <w:rPr>
               <w:color w:val="0000FF"/>
               <w:lang w:val="en-US"/>
@@ -9827,132 +9852,132 @@
       </w:pPr>
       <w:r>
         <w:rPr>
-          <w:rPrChange w:id="188" w:author="César Gamboa" w:date="2020-06-24T10:23:00Z">
-            <w:rPr>
-              <w:lang w:val="en-US"/>
-            </w:rPr>
-          </w:rPrChange>
-        </w:rPr>
-        <w:t xml:space="preserve">R Core Team. </w:t>
-      </w:r>
-      <w:r>
-        <w:rPr>
-          <w:lang w:val="en-US"/>
-        </w:rPr>
-        <w:t xml:space="preserve">(2020). </w:t>
-      </w:r>
-      <w:r>
-        <w:rPr>
-          <w:i/>
-          <w:lang w:val="en-US"/>
-        </w:rPr>
-        <w:t>R: A Language and Environment for Statistical Computing</w:t>
-      </w:r>
-      <w:r>
-        <w:rPr>
-          <w:lang w:val="en-US"/>
-        </w:rPr>
-        <w:t xml:space="preserve">. Recuperado de </w:t>
-      </w:r>
-      <w:r>
-        <w:fldChar w:fldCharType="begin"/>
-      </w:r>
-      <w:r>
-        <w:rPr>
-          <w:lang w:val="en-US"/>
-          <w:rPrChange w:id="189" w:author="César Gamboa" w:date="2020-06-24T10:23:00Z">
-            <w:rPr/>
-          </w:rPrChange>
-        </w:rPr>
-        <w:instrText xml:space="preserve"> HYPERLINK "https://www.R-project.org/" \h </w:instrText>
-      </w:r>
-      <w:r>
-        <w:fldChar w:fldCharType="separate"/>
-      </w:r>
-      <w:r>
-        <w:rPr>
-          <w:color w:val="0000FF"/>
-          <w:lang w:val="en-US"/>
-        </w:rPr>
-        <w:t xml:space="preserve">https://www.R-project.org/ </w:t>
-      </w:r>
-      <w:r>
-        <w:rPr>
-          <w:color w:val="0000FF"/>
-          <w:lang w:val="en-US"/>
-        </w:rPr>
-        <w:fldChar w:fldCharType="end"/>
-      </w:r>
-      <w:r>
-        <w:rPr>
-          <w:lang w:val="en-US"/>
-        </w:rPr>
-        <w:t>6 REFERENCIAS</w:t>
-      </w:r>
-    </w:p>
-    <w:p>
-      <w:pPr>
-        <w:spacing w:after="171" w:line="259" w:lineRule="auto"/>
-        <w:ind w:left="-5"/>
-        <w:rPr>
-          <w:lang w:val="en-US"/>
-        </w:rPr>
-      </w:pPr>
-      <w:r>
-        <w:rPr>
-          <w:lang w:val="en-US"/>
-        </w:rPr>
-        <w:lastRenderedPageBreak/>
-        <w:t xml:space="preserve">Rosseel, Y. (2012). lavaan: An R Package for Structural Equation Modeling. </w:t>
-      </w:r>
-      <w:r>
-        <w:rPr>
-          <w:i/>
-          <w:lang w:val="en-US"/>
-        </w:rPr>
-        <w:t>Journal of Statistical Software</w:t>
-      </w:r>
-      <w:r>
-        <w:rPr>
-          <w:lang w:val="en-US"/>
-        </w:rPr>
-        <w:t xml:space="preserve">, </w:t>
-      </w:r>
-      <w:r>
-        <w:rPr>
-          <w:i/>
-          <w:lang w:val="en-US"/>
-        </w:rPr>
-        <w:t>48</w:t>
-      </w:r>
-      <w:r>
-        <w:rPr>
-          <w:lang w:val="en-US"/>
-        </w:rPr>
-        <w:t>(2), 1-36.</w:t>
-      </w:r>
-    </w:p>
-    <w:p>
-      <w:pPr>
-        <w:spacing w:after="166" w:line="259" w:lineRule="auto"/>
-        <w:ind w:left="294"/>
-        <w:jc w:val="left"/>
-        <w:rPr>
-          <w:rPrChange w:id="190" w:author="César Gamboa" w:date="2020-06-24T10:23:00Z">
-            <w:rPr>
-              <w:lang w:val="en-US"/>
-            </w:rPr>
-          </w:rPrChange>
-        </w:rPr>
-      </w:pPr>
-      <w:r>
-        <w:rPr>
           <w:rPrChange w:id="191" w:author="César Gamboa" w:date="2020-06-24T10:23:00Z">
             <w:rPr>
               <w:lang w:val="en-US"/>
             </w:rPr>
           </w:rPrChange>
         </w:rPr>
+        <w:t xml:space="preserve">R Core Team. </w:t>
+      </w:r>
+      <w:r>
+        <w:rPr>
+          <w:lang w:val="en-US"/>
+        </w:rPr>
+        <w:t xml:space="preserve">(2020). </w:t>
+      </w:r>
+      <w:r>
+        <w:rPr>
+          <w:i/>
+          <w:lang w:val="en-US"/>
+        </w:rPr>
+        <w:t>R: A Language and Environment for Statistical Computing</w:t>
+      </w:r>
+      <w:r>
+        <w:rPr>
+          <w:lang w:val="en-US"/>
+        </w:rPr>
+        <w:t xml:space="preserve">. Recuperado de </w:t>
+      </w:r>
+      <w:r>
+        <w:fldChar w:fldCharType="begin"/>
+      </w:r>
+      <w:r>
+        <w:rPr>
+          <w:lang w:val="en-US"/>
+          <w:rPrChange w:id="192" w:author="César Gamboa" w:date="2020-06-24T10:23:00Z">
+            <w:rPr/>
+          </w:rPrChange>
+        </w:rPr>
+        <w:instrText xml:space="preserve"> HYPERLINK "https://www.R-project.org/" \h </w:instrText>
+      </w:r>
+      <w:r>
+        <w:fldChar w:fldCharType="separate"/>
+      </w:r>
+      <w:r>
+        <w:rPr>
+          <w:color w:val="0000FF"/>
+          <w:lang w:val="en-US"/>
+        </w:rPr>
+        <w:t xml:space="preserve">https://www.R-project.org/ </w:t>
+      </w:r>
+      <w:r>
+        <w:rPr>
+          <w:color w:val="0000FF"/>
+          <w:lang w:val="en-US"/>
+        </w:rPr>
+        <w:fldChar w:fldCharType="end"/>
+      </w:r>
+      <w:r>
+        <w:rPr>
+          <w:lang w:val="en-US"/>
+        </w:rPr>
+        <w:t>6 REFERENCIAS</w:t>
+      </w:r>
+    </w:p>
+    <w:p>
+      <w:pPr>
+        <w:spacing w:after="171" w:line="259" w:lineRule="auto"/>
+        <w:ind w:left="-5"/>
+        <w:rPr>
+          <w:lang w:val="en-US"/>
+        </w:rPr>
+      </w:pPr>
+      <w:r>
+        <w:rPr>
+          <w:lang w:val="en-US"/>
+        </w:rPr>
+        <w:lastRenderedPageBreak/>
+        <w:t xml:space="preserve">Rosseel, Y. (2012). lavaan: An R Package for Structural Equation Modeling. </w:t>
+      </w:r>
+      <w:r>
+        <w:rPr>
+          <w:i/>
+          <w:lang w:val="en-US"/>
+        </w:rPr>
+        <w:t>Journal of Statistical Software</w:t>
+      </w:r>
+      <w:r>
+        <w:rPr>
+          <w:lang w:val="en-US"/>
+        </w:rPr>
+        <w:t xml:space="preserve">, </w:t>
+      </w:r>
+      <w:r>
+        <w:rPr>
+          <w:i/>
+          <w:lang w:val="en-US"/>
+        </w:rPr>
+        <w:t>48</w:t>
+      </w:r>
+      <w:r>
+        <w:rPr>
+          <w:lang w:val="en-US"/>
+        </w:rPr>
+        <w:t>(2), 1-36.</w:t>
+      </w:r>
+    </w:p>
+    <w:p>
+      <w:pPr>
+        <w:spacing w:after="166" w:line="259" w:lineRule="auto"/>
+        <w:ind w:left="294"/>
+        <w:jc w:val="left"/>
+        <w:rPr>
+          <w:rPrChange w:id="193" w:author="César Gamboa" w:date="2020-06-24T10:23:00Z">
+            <w:rPr>
+              <w:lang w:val="en-US"/>
+            </w:rPr>
+          </w:rPrChange>
+        </w:rPr>
+      </w:pPr>
+      <w:r>
+        <w:rPr>
+          <w:rPrChange w:id="194" w:author="César Gamboa" w:date="2020-06-24T10:23:00Z">
+            <w:rPr>
+              <w:lang w:val="en-US"/>
+            </w:rPr>
+          </w:rPrChange>
+        </w:rPr>
         <w:t xml:space="preserve">Recuperado de </w:t>
       </w:r>
       <w:r>
@@ -9967,7 +9992,7 @@
       <w:r>
         <w:rPr>
           <w:color w:val="0000FF"/>
-          <w:rPrChange w:id="192" w:author="César Gamboa" w:date="2020-06-24T10:23:00Z">
+          <w:rPrChange w:id="195" w:author="César Gamboa" w:date="2020-06-24T10:23:00Z">
             <w:rPr>
               <w:color w:val="0000FF"/>
               <w:lang w:val="en-US"/>
@@ -10053,49 +10078,53 @@
       </w:pPr>
       <w:r>
         <w:rPr>
+          <w:rPrChange w:id="196" w:author="César Gamboa" w:date="2020-06-30T19:42:00Z">
+            <w:rPr>
+              <w:lang w:val="en-US"/>
+            </w:rPr>
+          </w:rPrChange>
+        </w:rPr>
+        <w:t xml:space="preserve">Tarka, P. (2018). </w:t>
+      </w:r>
+      <w:r>
+        <w:rPr>
           <w:lang w:val="en-US"/>
         </w:rPr>
-        <w:t xml:space="preserve">Tarka, P. (2018). </w:t>
-      </w:r>
-      <w:r>
-        <w:rPr>
+        <w:t xml:space="preserve">An overview of structural equation modeling: its beginnings, historical development, usefulness and controversies in the social sciences. </w:t>
+      </w:r>
+      <w:r>
+        <w:rPr>
+          <w:i/>
           <w:lang w:val="en-US"/>
         </w:rPr>
-        <w:t xml:space="preserve">An overview of structural equation modeling: its beginnings, historical development, usefulness and controversies in the social sciences. </w:t>
-      </w:r>
-      <w:r>
-        <w:rPr>
-          <w:i/>
+        <w:t>Quality &amp; Quantity: International Journal of Methodology</w:t>
+      </w:r>
+      <w:r>
+        <w:rPr>
           <w:lang w:val="en-US"/>
         </w:rPr>
-        <w:t>Quality &amp; Quantity: International Journal of Methodology</w:t>
-      </w:r>
-      <w:r>
-        <w:rPr>
+        <w:t xml:space="preserve">, </w:t>
+      </w:r>
+      <w:r>
+        <w:rPr>
+          <w:i/>
           <w:lang w:val="en-US"/>
         </w:rPr>
-        <w:t xml:space="preserve">, </w:t>
-      </w:r>
-      <w:r>
-        <w:rPr>
-          <w:i/>
+        <w:t>52</w:t>
+      </w:r>
+      <w:r>
+        <w:rPr>
           <w:lang w:val="en-US"/>
         </w:rPr>
-        <w:t>52</w:t>
+        <w:t xml:space="preserve">(1), 313-354. Recuperado de </w:t>
+      </w:r>
+      <w:r>
+        <w:fldChar w:fldCharType="begin"/>
       </w:r>
       <w:r>
         <w:rPr>
           <w:lang w:val="en-US"/>
-        </w:rPr>
-        <w:t xml:space="preserve">(1), 313-354. Recuperado de </w:t>
-      </w:r>
-      <w:r>
-        <w:fldChar w:fldCharType="begin"/>
-      </w:r>
-      <w:r>
-        <w:rPr>
-          <w:lang w:val="en-US"/>
-          <w:rPrChange w:id="193" w:author="César Gamboa" w:date="2020-06-24T10:23:00Z">
+          <w:rPrChange w:id="197" w:author="César Gamboa" w:date="2020-06-24T10:23:00Z">
             <w:rPr/>
           </w:rPrChange>
         </w:rPr>
@@ -10178,7 +10207,7 @@
       <w:r>
         <w:rPr>
           <w:lang w:val="en-US"/>
-          <w:rPrChange w:id="194" w:author="César Gamboa" w:date="2020-06-24T10:23:00Z">
+          <w:rPrChange w:id="198" w:author="César Gamboa" w:date="2020-06-24T10:23:00Z">
             <w:rPr/>
           </w:rPrChange>
         </w:rPr>
@@ -10235,7 +10264,7 @@
       <w:r>
         <w:rPr>
           <w:lang w:val="en-US"/>
-          <w:rPrChange w:id="195" w:author="César Gamboa" w:date="2020-06-24T10:23:00Z">
+          <w:rPrChange w:id="199" w:author="César Gamboa" w:date="2020-06-24T10:23:00Z">
             <w:rPr/>
           </w:rPrChange>
         </w:rPr>
@@ -10516,7 +10545,19 @@
         <w:rPr>
           <w:color w:val="auto"/>
         </w:rPr>
-        <w:t>. INcorporamos unas referencias más sobre otras aplicaciones de los SEM.</w:t>
+        <w:t>. I</w:t>
+      </w:r>
+      <w:r>
+        <w:rPr>
+          <w:color w:val="auto"/>
+        </w:rPr>
+        <w:t>n</w:t>
+      </w:r>
+      <w:r>
+        <w:rPr>
+          <w:color w:val="auto"/>
+        </w:rPr>
+        <w:t>corporamos unas referencias más sobre otras aplicaciones de los SEM.</w:t>
       </w:r>
     </w:p>
   </w:comment>
@@ -10669,7 +10710,7 @@
       </w:r>
     </w:p>
   </w:comment>
-  <w:comment w:id="84" w:author="Eiliana" w:date="2020-06-23T07:01:00Z" w:initials="E">
+  <w:comment w:id="86" w:author="Eiliana" w:date="2020-06-23T07:01:00Z" w:initials="E">
     <w:p>
       <w:pPr>
         <w:pStyle w:val="Textocomentario"/>
@@ -10690,7 +10731,7 @@
       </w:pPr>
     </w:p>
   </w:comment>
-  <w:comment w:id="85" w:author="César Gamboa" w:date="2020-06-24T11:51:00Z" w:initials="CG">
+  <w:comment w:id="87" w:author="César Gamboa" w:date="2020-06-24T11:51:00Z" w:initials="CG">
     <w:p>
       <w:pPr>
         <w:pStyle w:val="Textocomentario"/>
@@ -10706,7 +10747,7 @@
       </w:r>
     </w:p>
   </w:comment>
-  <w:comment w:id="87" w:author="Eiliana" w:date="2020-06-23T07:24:00Z" w:initials="E">
+  <w:comment w:id="89" w:author="Eiliana" w:date="2020-06-23T07:24:00Z" w:initials="E">
     <w:p>
       <w:pPr>
         <w:pStyle w:val="Textocomentario"/>
@@ -10722,7 +10763,7 @@
       </w:r>
     </w:p>
   </w:comment>
-  <w:comment w:id="99" w:author="Eiliana" w:date="2020-06-23T07:41:00Z" w:initials="E">
+  <w:comment w:id="101" w:author="Eiliana" w:date="2020-06-23T07:41:00Z" w:initials="E">
     <w:p>
       <w:pPr>
         <w:pStyle w:val="Textocomentario"/>
@@ -10746,7 +10787,7 @@
       </w:r>
     </w:p>
   </w:comment>
-  <w:comment w:id="100" w:author="Eiliana" w:date="2020-06-23T07:58:00Z" w:initials="E">
+  <w:comment w:id="102" w:author="Eiliana" w:date="2020-06-23T07:58:00Z" w:initials="E">
     <w:p>
       <w:pPr>
         <w:pStyle w:val="Textocomentario"/>
@@ -10786,7 +10827,7 @@
       </w:r>
     </w:p>
   </w:comment>
-  <w:comment w:id="117" w:author="Eiliana" w:date="2020-06-23T08:03:00Z" w:initials="E">
+  <w:comment w:id="103" w:author="César Gamboa" w:date="2020-06-30T20:03:00Z" w:initials="CG">
     <w:p>
       <w:pPr>
         <w:pStyle w:val="Textocomentario"/>
@@ -10798,6 +10839,40 @@
         <w:annotationRef/>
       </w:r>
       <w:r>
+        <w:t xml:space="preserve">Los niveles de kurtosis son en realidad los mismos que </w:t>
+      </w:r>
+      <w:r>
+        <w:t>aparecen en la página 20 de la tesis de Rebeca. Ahora, ella nos compartió los descriptivos de los datos, ¿nos recomienda entonces que también usemos esos valores?</w:t>
+      </w:r>
+      <w:r>
+        <w:t xml:space="preserve"> Pensamos que no sería tan relevante incorporar </w:t>
+      </w:r>
+      <w:r>
+        <w:t>tantos</w:t>
+      </w:r>
+      <w:r>
+        <w:t xml:space="preserve"> casos, pero quisiéramos saber por qué no</w:t>
+      </w:r>
+      <w:r>
+        <w:t>s recomienda incorporar esos niveles de kurtosis de la muestra</w:t>
+      </w:r>
+      <w:r>
+        <w:t>, si es que le estamos entendiendo bien.</w:t>
+      </w:r>
+    </w:p>
+  </w:comment>
+  <w:comment w:id="120" w:author="Eiliana" w:date="2020-06-23T08:03:00Z" w:initials="E">
+    <w:p>
+      <w:pPr>
+        <w:pStyle w:val="Textocomentario"/>
+      </w:pPr>
+      <w:r>
+        <w:rPr>
+          <w:rStyle w:val="Refdecomentario"/>
+        </w:rPr>
+        <w:annotationRef/>
+      </w:r>
+      <w:r>
         <w:t>Simbolo no se traduce bien a Word</w:t>
       </w:r>
     </w:p>
@@ -10839,7 +10914,7 @@
       </w:r>
     </w:p>
   </w:comment>
-  <w:comment w:id="118" w:author="César Gamboa" w:date="2020-06-24T12:00:00Z" w:initials="CG">
+  <w:comment w:id="121" w:author="César Gamboa" w:date="2020-06-24T12:00:00Z" w:initials="CG">
     <w:p>
       <w:pPr>
         <w:pStyle w:val="Textocomentario"/>
@@ -10851,11 +10926,23 @@
         <w:annotationRef/>
       </w:r>
       <w:r>
-        <w:t>Correcto, usamos LaTeX, de hecho el documento está redactado completamente en LaTeX, solo que convertimos el pdf a Word porque pensamos que le facilitaría el agregar comentarios. Le seguiremos enviando este documento de Word pero también el pdf generado en LaTeX para que pueda ver cómo va quedando.</w:t>
+        <w:t xml:space="preserve">Correcto, usamos LaTeX, de hecho el documento está redactado completamente en LaTeX, solo que convertimos el pdf a Word porque pensamos que le facilitaría el agregar comentarios. Le seguiremos enviando este documento </w:t>
+      </w:r>
+      <w:r>
+        <w:t>en el PDF</w:t>
+      </w:r>
+      <w:r>
+        <w:t xml:space="preserve"> generado en LaTeX</w:t>
+      </w:r>
+      <w:r>
+        <w:t xml:space="preserve"> y que ya tiene el formato de la revista que nos sugirió</w:t>
+      </w:r>
+      <w:r>
+        <w:t xml:space="preserve"> para que pueda ver cómo va quedando.</w:t>
       </w:r>
     </w:p>
   </w:comment>
-  <w:comment w:id="123" w:author="Eiliana" w:date="2020-06-23T07:03:00Z" w:initials="E">
+  <w:comment w:id="126" w:author="Eiliana" w:date="2020-06-23T07:03:00Z" w:initials="E">
     <w:p>
       <w:pPr>
         <w:pStyle w:val="Textocomentario"/>
@@ -10871,7 +10958,7 @@
       </w:r>
     </w:p>
   </w:comment>
-  <w:comment w:id="140" w:author="Eiliana" w:date="2020-06-23T07:19:00Z" w:initials="E">
+  <w:comment w:id="127" w:author="César Gamboa" w:date="2020-06-30T19:55:00Z" w:initials="CG">
     <w:p>
       <w:pPr>
         <w:pStyle w:val="Textocomentario"/>
@@ -10883,6 +10970,28 @@
         <w:annotationRef/>
       </w:r>
       <w:r>
+        <w:t xml:space="preserve">Sí, </w:t>
+      </w:r>
+      <w:r>
+        <w:t>eran 245 en total de la PHC, pero juntándolo con los cuestionarios adicionales que ella hizo quedaban 155, que estaba entre los casos de simulación de 100 y 200 que ella presentó</w:t>
+      </w:r>
+      <w:r>
+        <w:t>.</w:t>
+      </w:r>
+    </w:p>
+  </w:comment>
+  <w:comment w:id="144" w:author="Eiliana" w:date="2020-06-23T07:19:00Z" w:initials="E">
+    <w:p>
+      <w:pPr>
+        <w:pStyle w:val="Textocomentario"/>
+      </w:pPr>
+      <w:r>
+        <w:rPr>
+          <w:rStyle w:val="Refdecomentario"/>
+        </w:rPr>
+        <w:annotationRef/>
+      </w:r>
+      <w:r>
         <w:t>Debe haber un párrafo de transición indicando que para la medición de dichos constructos se utilizaron escalas psicométricas debidamente validadas</w:t>
       </w:r>
     </w:p>
@@ -10916,7 +11025,7 @@
       </w:r>
     </w:p>
   </w:comment>
-  <w:comment w:id="150" w:author="Eiliana" w:date="2020-06-23T07:50:00Z" w:initials="E">
+  <w:comment w:id="154" w:author="Eiliana" w:date="2020-06-23T07:50:00Z" w:initials="E">
     <w:p>
       <w:pPr>
         <w:pStyle w:val="Textocomentario"/>
@@ -10932,7 +11041,7 @@
       </w:r>
     </w:p>
   </w:comment>
-  <w:comment w:id="156" w:author="Eiliana" w:date="2020-06-23T07:57:00Z" w:initials="E">
+  <w:comment w:id="160" w:author="Eiliana" w:date="2020-06-23T07:57:00Z" w:initials="E">
     <w:p>
       <w:pPr>
         <w:pStyle w:val="Textocomentario"/>
@@ -11012,7 +11121,7 @@
       </w:r>
     </w:p>
   </w:comment>
-  <w:comment w:id="157" w:author="Eiliana" w:date="2020-06-23T08:02:00Z" w:initials="E">
+  <w:comment w:id="161" w:author="Eiliana" w:date="2020-06-23T08:02:00Z" w:initials="E">
     <w:p>
       <w:pPr>
         <w:pStyle w:val="Textocomentario"/>
@@ -11065,7 +11174,7 @@
       </w:r>
     </w:p>
   </w:comment>
-  <w:comment w:id="161" w:author="Eiliana" w:date="2020-06-23T07:14:00Z" w:initials="E">
+  <w:comment w:id="165" w:author="Eiliana" w:date="2020-06-23T07:14:00Z" w:initials="E">
     <w:p>
       <w:pPr>
         <w:pStyle w:val="Textocomentario"/>
@@ -11081,7 +11190,7 @@
       </w:r>
     </w:p>
   </w:comment>
-  <w:comment w:id="166" w:author="Eiliana" w:date="2020-06-23T07:14:00Z" w:initials="E">
+  <w:comment w:id="168" w:author="Eiliana" w:date="2020-06-23T07:14:00Z" w:initials="E">
     <w:p>
       <w:pPr>
         <w:pStyle w:val="Textocomentario"/>
@@ -11094,6 +11203,25 @@
       </w:r>
       <w:r>
         <w:t>¿?</w:t>
+      </w:r>
+    </w:p>
+  </w:comment>
+  <w:comment w:id="169" w:author="César Gamboa" w:date="2020-06-30T20:06:00Z" w:initials="CG">
+    <w:p>
+      <w:pPr>
+        <w:pStyle w:val="Textocomentario"/>
+      </w:pPr>
+      <w:r>
+        <w:rPr>
+          <w:rStyle w:val="Refdecomentario"/>
+        </w:rPr>
+        <w:annotationRef/>
+      </w:r>
+      <w:r>
+        <w:t xml:space="preserve">Esto es un error en la conversión, </w:t>
+      </w:r>
+      <w:r>
+        <w:t>trabajaremos en algunos detalles del formato para que el próximo envío sea en el PDF tal y como lo solicita la revista que nos sugirió.</w:t>
       </w:r>
     </w:p>
   </w:comment>
@@ -11121,15 +11249,18 @@
   <w15:commentEx w15:paraId="04C4F98B" w15:done="0"/>
   <w15:commentEx w15:paraId="04C4F98D" w15:done="0"/>
   <w15:commentEx w15:paraId="04C4F991" w15:done="0"/>
+  <w15:commentEx w15:paraId="3A971DC6" w15:paraIdParent="04C4F991" w15:done="0"/>
   <w15:commentEx w15:paraId="04C4F997" w15:done="0"/>
   <w15:commentEx w15:paraId="75E70551" w15:paraIdParent="04C4F997" w15:done="0"/>
   <w15:commentEx w15:paraId="04C4F998" w15:done="0"/>
+  <w15:commentEx w15:paraId="004EF38D" w15:paraIdParent="04C4F998" w15:done="0"/>
   <w15:commentEx w15:paraId="04C4F99D" w15:done="0"/>
   <w15:commentEx w15:paraId="04C4F99E" w15:done="0"/>
   <w15:commentEx w15:paraId="04C4F9A7" w15:done="0"/>
   <w15:commentEx w15:paraId="04C4F9AD" w15:done="0"/>
   <w15:commentEx w15:paraId="04C4F9AE" w15:done="0"/>
   <w15:commentEx w15:paraId="04C4F9AF" w15:done="0"/>
+  <w15:commentEx w15:paraId="3CD578F5" w15:paraIdParent="04C4F9AF" w15:done="0"/>
 </w15:commentsEx>
 </file>
 
@@ -11139,7 +11270,10 @@
   <w16cex:commentExtensible w16cex:durableId="229DB3E5" w16cex:dateUtc="2020-06-24T17:13:00Z"/>
   <w16cex:commentExtensible w16cex:durableId="229DBA49" w16cex:dateUtc="2020-06-24T17:40:00Z"/>
   <w16cex:commentExtensible w16cex:durableId="229DBCC0" w16cex:dateUtc="2020-06-24T17:51:00Z"/>
+  <w16cex:commentExtensible w16cex:durableId="22A61915" w16cex:dateUtc="2020-07-01T02:03:00Z"/>
   <w16cex:commentExtensible w16cex:durableId="229DBEDC" w16cex:dateUtc="2020-06-24T18:00:00Z"/>
+  <w16cex:commentExtensible w16cex:durableId="22A6171C" w16cex:dateUtc="2020-07-01T01:55:00Z"/>
+  <w16cex:commentExtensible w16cex:durableId="22A619CA" w16cex:dateUtc="2020-07-01T02:06:00Z"/>
 </w16cex:commentsExtensible>
 </file>
 
@@ -11164,15 +11298,18 @@
   <w16cid:commentId w16cid:paraId="04C4F98B" w16cid:durableId="229DA828"/>
   <w16cid:commentId w16cid:paraId="04C4F98D" w16cid:durableId="229DA829"/>
   <w16cid:commentId w16cid:paraId="04C4F991" w16cid:durableId="229DA82A"/>
+  <w16cid:commentId w16cid:paraId="3A971DC6" w16cid:durableId="22A61915"/>
   <w16cid:commentId w16cid:paraId="04C4F997" w16cid:durableId="229DA82B"/>
   <w16cid:commentId w16cid:paraId="75E70551" w16cid:durableId="229DBEDC"/>
   <w16cid:commentId w16cid:paraId="04C4F998" w16cid:durableId="229DA82C"/>
+  <w16cid:commentId w16cid:paraId="004EF38D" w16cid:durableId="22A6171C"/>
   <w16cid:commentId w16cid:paraId="04C4F99D" w16cid:durableId="229DA82D"/>
   <w16cid:commentId w16cid:paraId="04C4F99E" w16cid:durableId="229DA82E"/>
   <w16cid:commentId w16cid:paraId="04C4F9A7" w16cid:durableId="229DA82F"/>
   <w16cid:commentId w16cid:paraId="04C4F9AD" w16cid:durableId="229DA830"/>
   <w16cid:commentId w16cid:paraId="04C4F9AE" w16cid:durableId="229DA831"/>
   <w16cid:commentId w16cid:paraId="04C4F9AF" w16cid:durableId="229DA832"/>
+  <w16cid:commentId w16cid:paraId="3CD578F5" w16cid:durableId="22A619CA"/>
 </w16cid:commentsIds>
 </file>
 

</xml_diff>